<commit_message>
Deploy website - based on f7e315fdd630852013af8fb4093537b0b79e1f70
</commit_message>
<xml_diff>
--- a/CV.docx
+++ b/CV.docx
@@ -2568,108 +2568,6 @@
           <w:szCs w:val="24"/>
         </w:rPr>
         <w:t>Conferences</w:t>
-      </w:r>
-    </w:p>
-    <w:p>
-      <w:pPr>
-        <w:rPr>
-          <w:rFonts w:ascii="Times New Roman" w:hAnsi="Times New Roman" w:cs="Times New Roman"/>
-          <w:color w:val="1F3864" w:themeColor="accent1" w:themeShade="80"/>
-          <w:sz w:val="24"/>
-          <w:szCs w:val="24"/>
-        </w:rPr>
-      </w:pPr>
-      <w:r>
-        <w:rPr>
-          <w:rFonts w:ascii="Times New Roman" w:hAnsi="Times New Roman" w:cs="Times New Roman"/>
-          <w:color w:val="1F3864" w:themeColor="accent1" w:themeShade="80"/>
-          <w:sz w:val="24"/>
-          <w:szCs w:val="24"/>
-        </w:rPr>
-        <w:t>Papers</w:t>
-      </w:r>
-    </w:p>
-    <w:p>
-      <w:pPr>
-        <w:ind w:left="2160" w:hanging="2160"/>
-        <w:rPr>
-          <w:rFonts w:ascii="Times New Roman" w:hAnsi="Times New Roman" w:cs="Times New Roman"/>
-          <w:color w:val="1F3864" w:themeColor="accent1" w:themeShade="80"/>
-          <w:sz w:val="24"/>
-          <w:szCs w:val="24"/>
-        </w:rPr>
-      </w:pPr>
-      <w:r>
-        <w:rPr>
-          <w:rFonts w:ascii="Times New Roman" w:hAnsi="Times New Roman" w:cs="Times New Roman"/>
-          <w:color w:val="1F3864" w:themeColor="accent1" w:themeShade="80"/>
-          <w:sz w:val="24"/>
-          <w:szCs w:val="24"/>
-        </w:rPr>
-        <w:lastRenderedPageBreak/>
-        <w:t>2025:</w:t>
-      </w:r>
-      <w:r>
-        <w:rPr>
-          <w:rFonts w:ascii="Times New Roman" w:hAnsi="Times New Roman" w:cs="Times New Roman"/>
-          <w:color w:val="1F3864" w:themeColor="accent1" w:themeShade="80"/>
-          <w:sz w:val="24"/>
-          <w:szCs w:val="24"/>
-        </w:rPr>
-        <w:tab/>
-      </w:r>
-      <w:r>
-        <w:rPr>
-          <w:rFonts w:ascii="Times New Roman" w:hAnsi="Times New Roman" w:cs="Times New Roman"/>
-          <w:b/>
-          <w:bCs/>
-          <w:sz w:val="24"/>
-          <w:szCs w:val="24"/>
-        </w:rPr>
-        <w:t>N. D. Ignacio*</w:t>
-      </w:r>
-      <w:r>
-        <w:rPr>
-          <w:rFonts w:ascii="Times New Roman" w:hAnsi="Times New Roman" w:cs="Times New Roman"/>
-          <w:sz w:val="24"/>
-          <w:szCs w:val="24"/>
-        </w:rPr>
-        <w:t xml:space="preserve">, N. B. Stern*, G. C. Fleming, </w:t>
-      </w:r>
-      <w:r>
-        <w:rPr>
-          <w:rFonts w:ascii="Times New Roman" w:hAnsi="Times New Roman" w:cs="Times New Roman"/>
-          <w:sz w:val="24"/>
-          <w:szCs w:val="24"/>
-          <w:u w:val="single"/>
-        </w:rPr>
-        <w:t>Promoting Graduate Engineering Communities and Job Satisfaction: Curating Department-Specific Peer-led Teaching Assistant Support Programs</w:t>
-      </w:r>
-      <w:r>
-        <w:rPr>
-          <w:rFonts w:ascii="Times New Roman" w:hAnsi="Times New Roman" w:cs="Times New Roman"/>
-          <w:sz w:val="24"/>
-          <w:szCs w:val="24"/>
-        </w:rPr>
-        <w:t xml:space="preserve"> American Society for Engineering Education (ASEE) Collaborative Network for Engineering and Computing Diversity (</w:t>
-      </w:r>
-      <w:proofErr w:type="spellStart"/>
-      <w:r>
-        <w:rPr>
-          <w:rFonts w:ascii="Times New Roman" w:hAnsi="Times New Roman" w:cs="Times New Roman"/>
-          <w:sz w:val="24"/>
-          <w:szCs w:val="24"/>
-        </w:rPr>
-        <w:t>CoNECD</w:t>
-      </w:r>
-      <w:proofErr w:type="spellEnd"/>
-      <w:r>
-        <w:rPr>
-          <w:rFonts w:ascii="Times New Roman" w:hAnsi="Times New Roman" w:cs="Times New Roman"/>
-          <w:sz w:val="24"/>
-          <w:szCs w:val="24"/>
-        </w:rPr>
-        <w:t>) 2025 (San Antonio, TX, USA)</w:t>
       </w:r>
     </w:p>
     <w:p>
@@ -2736,6 +2634,7 @@
                 <w:i/>
                 <w:iCs/>
               </w:rPr>
+              <w:lastRenderedPageBreak/>
               <w:t>11/202</w:t>
             </w:r>
             <w:r>
@@ -3826,7 +3725,6 @@
           <w:sz w:val="24"/>
           <w:szCs w:val="24"/>
         </w:rPr>
-        <w:lastRenderedPageBreak/>
         <w:t>06/2023:</w:t>
       </w:r>
       <w:r>
@@ -4054,6 +3952,7 @@
           <w:sz w:val="24"/>
           <w:szCs w:val="24"/>
         </w:rPr>
+        <w:lastRenderedPageBreak/>
         <w:t>Reviewer for:</w:t>
       </w:r>
       <w:r>
@@ -5289,7 +5188,6 @@
           <w:sz w:val="24"/>
           <w:szCs w:val="24"/>
         </w:rPr>
-        <w:lastRenderedPageBreak/>
         <w:t>Tel: (</w:t>
       </w:r>
       <w:r>
@@ -5559,6 +5457,7 @@
           <w:sz w:val="24"/>
           <w:szCs w:val="24"/>
         </w:rPr>
+        <w:lastRenderedPageBreak/>
         <w:t xml:space="preserve">Dr. </w:t>
       </w:r>
       <w:r>
@@ -5783,7 +5682,7 @@
           <w:sz w:val="24"/>
           <w:szCs w:val="24"/>
         </w:rPr>
-        <w:t>May</w:t>
+        <w:t>June</w:t>
       </w:r>
       <w:r>
         <w:rPr>

</xml_diff>

<commit_message>
Deploy website - based on c67f0bb560ffec19ea430087a5a0dc1dc924073c
</commit_message>
<xml_diff>
--- a/CV.docx
+++ b/CV.docx
@@ -1,6 +1,6 @@
 
 <file path=word/document.xml><?xml version="1.0" encoding="utf-8"?>
-<w:document xmlns:wpc="http://schemas.microsoft.com/office/word/2010/wordprocessingCanvas" xmlns:cx="http://schemas.microsoft.com/office/drawing/2014/chartex" xmlns:cx1="http://schemas.microsoft.com/office/drawing/2015/9/8/chartex" xmlns:cx2="http://schemas.microsoft.com/office/drawing/2015/10/21/chartex" xmlns:cx3="http://schemas.microsoft.com/office/drawing/2016/5/9/chartex" xmlns:cx4="http://schemas.microsoft.com/office/drawing/2016/5/10/chartex" xmlns:cx5="http://schemas.microsoft.com/office/drawing/2016/5/11/chartex" xmlns:cx6="http://schemas.microsoft.com/office/drawing/2016/5/12/chartex" xmlns:cx7="http://schemas.microsoft.com/office/drawing/2016/5/13/chartex" xmlns:cx8="http://schemas.microsoft.com/office/drawing/2016/5/14/chartex" xmlns:mc="http://schemas.openxmlformats.org/markup-compatibility/2006" xmlns:aink="http://schemas.microsoft.com/office/drawing/2016/ink" xmlns:am3d="http://schemas.microsoft.com/office/drawing/2017/model3d" xmlns:o="urn:schemas-microsoft-com:office:office" xmlns:oel="http://schemas.microsoft.com/office/2019/extlst" xmlns:r="http://schemas.openxmlformats.org/officeDocument/2006/relationships" xmlns:m="http://schemas.openxmlformats.org/officeDocument/2006/math" xmlns:v="urn:schemas-microsoft-com:vml" xmlns:wp14="http://schemas.microsoft.com/office/word/2010/wordprocessingDrawing" xmlns:wp="http://schemas.openxmlformats.org/drawingml/2006/wordprocessingDrawing" xmlns:w10="urn:schemas-microsoft-com:office:word" xmlns:w="http://schemas.openxmlformats.org/wordprocessingml/2006/main" xmlns:w14="http://schemas.microsoft.com/office/word/2010/wordml" xmlns:w15="http://schemas.microsoft.com/office/word/2012/wordml" xmlns:w16cex="http://schemas.microsoft.com/office/word/2018/wordml/cex" xmlns:w16cid="http://schemas.microsoft.com/office/word/2016/wordml/cid" xmlns:w16="http://schemas.microsoft.com/office/word/2018/wordml" xmlns:w16sdtdh="http://schemas.microsoft.com/office/word/2020/wordml/sdtdatahash" xmlns:w16se="http://schemas.microsoft.com/office/word/2015/wordml/symex" xmlns:wpg="http://schemas.microsoft.com/office/word/2010/wordprocessingGroup" xmlns:wpi="http://schemas.microsoft.com/office/word/2010/wordprocessingInk" xmlns:wne="http://schemas.microsoft.com/office/word/2006/wordml" xmlns:wps="http://schemas.microsoft.com/office/word/2010/wordprocessingShape" mc:Ignorable="w14 w15 w16se w16cid w16 w16cex w16sdtdh wp14">
+<w:document xmlns:wpc="http://schemas.microsoft.com/office/word/2010/wordprocessingCanvas" xmlns:cx="http://schemas.microsoft.com/office/drawing/2014/chartex" xmlns:cx1="http://schemas.microsoft.com/office/drawing/2015/9/8/chartex" xmlns:cx2="http://schemas.microsoft.com/office/drawing/2015/10/21/chartex" xmlns:cx3="http://schemas.microsoft.com/office/drawing/2016/5/9/chartex" xmlns:cx4="http://schemas.microsoft.com/office/drawing/2016/5/10/chartex" xmlns:cx5="http://schemas.microsoft.com/office/drawing/2016/5/11/chartex" xmlns:cx6="http://schemas.microsoft.com/office/drawing/2016/5/12/chartex" xmlns:cx7="http://schemas.microsoft.com/office/drawing/2016/5/13/chartex" xmlns:cx8="http://schemas.microsoft.com/office/drawing/2016/5/14/chartex" xmlns:mc="http://schemas.openxmlformats.org/markup-compatibility/2006" xmlns:aink="http://schemas.microsoft.com/office/drawing/2016/ink" xmlns:am3d="http://schemas.microsoft.com/office/drawing/2017/model3d" xmlns:o="urn:schemas-microsoft-com:office:office" xmlns:oel="http://schemas.microsoft.com/office/2019/extlst" xmlns:r="http://schemas.openxmlformats.org/officeDocument/2006/relationships" xmlns:m="http://schemas.openxmlformats.org/officeDocument/2006/math" xmlns:v="urn:schemas-microsoft-com:vml" xmlns:wp14="http://schemas.microsoft.com/office/word/2010/wordprocessingDrawing" xmlns:wp="http://schemas.openxmlformats.org/drawingml/2006/wordprocessingDrawing" xmlns:w10="urn:schemas-microsoft-com:office:word" xmlns:w="http://schemas.openxmlformats.org/wordprocessingml/2006/main" xmlns:w14="http://schemas.microsoft.com/office/word/2010/wordml" xmlns:w15="http://schemas.microsoft.com/office/word/2012/wordml" xmlns:w16cex="http://schemas.microsoft.com/office/word/2018/wordml/cex" xmlns:w16cid="http://schemas.microsoft.com/office/word/2016/wordml/cid" xmlns:w16="http://schemas.microsoft.com/office/word/2018/wordml" xmlns:w16du="http://schemas.microsoft.com/office/word/2023/wordml/word16du" xmlns:w16sdtdh="http://schemas.microsoft.com/office/word/2020/wordml/sdtdatahash" xmlns:w16se="http://schemas.microsoft.com/office/word/2015/wordml/symex" xmlns:wpg="http://schemas.microsoft.com/office/word/2010/wordprocessingGroup" xmlns:wpi="http://schemas.microsoft.com/office/word/2010/wordprocessingInk" xmlns:wne="http://schemas.microsoft.com/office/word/2006/wordml" xmlns:wps="http://schemas.microsoft.com/office/word/2010/wordprocessingShape" mc:Ignorable="w14 w15 w16se w16cid w16 w16cex w16sdtdh w16du wp14">
   <w:body>
     <w:p>
       <w:pPr>
@@ -404,7 +404,16 @@
           <w:sz w:val="24"/>
           <w:szCs w:val="24"/>
         </w:rPr>
-        <w:t xml:space="preserve">Materials science pedagogy </w:t>
+        <w:t>Materials Science</w:t>
+      </w:r>
+      <w:r>
+        <w:rPr>
+          <w:rFonts w:ascii="Times New Roman" w:eastAsia="Times New Roman" w:hAnsi="Times New Roman" w:cs="Times New Roman"/>
+          <w:color w:val="000000"/>
+          <w:sz w:val="24"/>
+          <w:szCs w:val="24"/>
+        </w:rPr>
+        <w:t xml:space="preserve"> pedagogy </w:t>
       </w:r>
     </w:p>
     <w:p>
@@ -1191,7 +1200,6 @@
         <w:ind w:left="2160" w:hanging="2160"/>
         <w:rPr>
           <w:rFonts w:ascii="Times New Roman" w:hAnsi="Times New Roman" w:cs="Times New Roman"/>
-          <w:color w:val="000000" w:themeColor="text1"/>
           <w:sz w:val="24"/>
           <w:szCs w:val="24"/>
           <w:u w:val="single"/>
@@ -1216,7 +1224,474 @@
           <w:szCs w:val="24"/>
         </w:rPr>
         <w:tab/>
-      </w:r>
+        <w:t>N. D. Ignacio</w:t>
+      </w:r>
+      <w:r>
+        <w:rPr>
+          <w:rFonts w:ascii="Times New Roman" w:hAnsi="Times New Roman" w:cs="Times New Roman"/>
+          <w:sz w:val="24"/>
+          <w:szCs w:val="24"/>
+        </w:rPr>
+        <w:t xml:space="preserve">, M. S. Hus, X. Zhan, C. Nelson, A.-P. Li, D. Akinwande, </w:t>
+      </w:r>
+      <w:r>
+        <w:rPr>
+          <w:rFonts w:ascii="Times New Roman" w:hAnsi="Times New Roman" w:cs="Times New Roman"/>
+          <w:sz w:val="24"/>
+          <w:szCs w:val="24"/>
+          <w:u w:val="single"/>
+        </w:rPr>
+        <w:t>Layer-by-layer phase change in an In2Se3 based neuromorphic device</w:t>
+      </w:r>
+    </w:p>
+    <w:p>
+      <w:pPr>
+        <w:ind w:left="2160" w:hanging="2160"/>
+        <w:rPr>
+          <w:rFonts w:ascii="Times New Roman" w:hAnsi="Times New Roman" w:cs="Times New Roman"/>
+          <w:sz w:val="24"/>
+          <w:szCs w:val="24"/>
+          <w:u w:val="single"/>
+        </w:rPr>
+      </w:pPr>
+      <w:r>
+        <w:rPr>
+          <w:rFonts w:ascii="Times New Roman" w:hAnsi="Times New Roman" w:cs="Times New Roman"/>
+          <w:color w:val="1F3864" w:themeColor="accent1" w:themeShade="80"/>
+          <w:sz w:val="24"/>
+          <w:szCs w:val="24"/>
+        </w:rPr>
+        <w:tab/>
+      </w:r>
+      <w:r>
+        <w:rPr>
+          <w:rFonts w:ascii="Times New Roman" w:hAnsi="Times New Roman" w:cs="Times New Roman"/>
+          <w:b/>
+          <w:bCs/>
+          <w:sz w:val="24"/>
+          <w:szCs w:val="24"/>
+        </w:rPr>
+        <w:t>N. D. Ignacio</w:t>
+      </w:r>
+      <w:r>
+        <w:rPr>
+          <w:rFonts w:ascii="Times New Roman" w:hAnsi="Times New Roman" w:cs="Times New Roman"/>
+          <w:sz w:val="24"/>
+          <w:szCs w:val="24"/>
+        </w:rPr>
+        <w:t xml:space="preserve">, M. S. Hus, L. Li, J. </w:t>
+      </w:r>
+      <w:proofErr w:type="spellStart"/>
+      <w:r>
+        <w:rPr>
+          <w:rFonts w:ascii="Times New Roman" w:hAnsi="Times New Roman" w:cs="Times New Roman"/>
+          <w:sz w:val="24"/>
+          <w:szCs w:val="24"/>
+        </w:rPr>
+        <w:t>Fatheema</w:t>
+      </w:r>
+      <w:proofErr w:type="spellEnd"/>
+      <w:r>
+        <w:rPr>
+          <w:rFonts w:ascii="Times New Roman" w:hAnsi="Times New Roman" w:cs="Times New Roman"/>
+          <w:sz w:val="24"/>
+          <w:szCs w:val="24"/>
+        </w:rPr>
+        <w:t xml:space="preserve">, </w:t>
+      </w:r>
+      <w:r>
+        <w:rPr>
+          <w:rFonts w:ascii="Times New Roman" w:hAnsi="Times New Roman" w:cs="Times New Roman"/>
+          <w:sz w:val="24"/>
+          <w:szCs w:val="24"/>
+        </w:rPr>
+        <w:t xml:space="preserve">L. Liang, </w:t>
+      </w:r>
+      <w:proofErr w:type="gramStart"/>
+      <w:r>
+        <w:rPr>
+          <w:rFonts w:ascii="Times New Roman" w:hAnsi="Times New Roman" w:cs="Times New Roman"/>
+          <w:sz w:val="24"/>
+          <w:szCs w:val="24"/>
+        </w:rPr>
+        <w:t>S</w:t>
+      </w:r>
+      <w:r>
+        <w:rPr>
+          <w:rFonts w:ascii="Times New Roman" w:hAnsi="Times New Roman" w:cs="Times New Roman"/>
+          <w:sz w:val="24"/>
+          <w:szCs w:val="24"/>
+        </w:rPr>
+        <w:t>A.-</w:t>
+      </w:r>
+      <w:proofErr w:type="gramEnd"/>
+      <w:r>
+        <w:rPr>
+          <w:rFonts w:ascii="Times New Roman" w:hAnsi="Times New Roman" w:cs="Times New Roman"/>
+          <w:sz w:val="24"/>
+          <w:szCs w:val="24"/>
+        </w:rPr>
+        <w:t xml:space="preserve">P. Li, D. Akinwande, </w:t>
+      </w:r>
+      <w:r>
+        <w:rPr>
+          <w:rFonts w:ascii="Times New Roman" w:hAnsi="Times New Roman" w:cs="Times New Roman"/>
+          <w:sz w:val="24"/>
+          <w:szCs w:val="24"/>
+          <w:u w:val="single"/>
+        </w:rPr>
+        <w:t xml:space="preserve">Impact of defects and electrode interfaces on </w:t>
+      </w:r>
+      <w:r>
+        <w:rPr>
+          <w:rFonts w:ascii="Times New Roman" w:hAnsi="Times New Roman" w:cs="Times New Roman"/>
+          <w:sz w:val="24"/>
+          <w:szCs w:val="24"/>
+          <w:u w:val="single"/>
+        </w:rPr>
+        <w:t>resistive</w:t>
+      </w:r>
+      <w:r>
+        <w:rPr>
+          <w:rFonts w:ascii="Times New Roman" w:hAnsi="Times New Roman" w:cs="Times New Roman"/>
+          <w:sz w:val="24"/>
+          <w:szCs w:val="24"/>
+          <w:u w:val="single"/>
+        </w:rPr>
+        <w:t xml:space="preserve"> switching in hBN/Ag memri</w:t>
+      </w:r>
+      <w:r>
+        <w:rPr>
+          <w:rFonts w:ascii="Times New Roman" w:hAnsi="Times New Roman" w:cs="Times New Roman"/>
+          <w:sz w:val="24"/>
+          <w:szCs w:val="24"/>
+          <w:u w:val="single"/>
+        </w:rPr>
+        <w:t>s</w:t>
+      </w:r>
+      <w:r>
+        <w:rPr>
+          <w:rFonts w:ascii="Times New Roman" w:hAnsi="Times New Roman" w:cs="Times New Roman"/>
+          <w:sz w:val="24"/>
+          <w:szCs w:val="24"/>
+          <w:u w:val="single"/>
+        </w:rPr>
+        <w:t>tors</w:t>
+      </w:r>
+    </w:p>
+    <w:p>
+      <w:pPr>
+        <w:ind w:left="2160" w:hanging="2160"/>
+        <w:rPr>
+          <w:rFonts w:ascii="Times New Roman" w:hAnsi="Times New Roman" w:cs="Times New Roman"/>
+          <w:color w:val="1F3864" w:themeColor="accent1" w:themeShade="80"/>
+          <w:sz w:val="24"/>
+          <w:szCs w:val="24"/>
+          <w:u w:val="single"/>
+        </w:rPr>
+      </w:pPr>
+      <w:r>
+        <w:rPr>
+          <w:rFonts w:ascii="Times New Roman" w:hAnsi="Times New Roman" w:cs="Times New Roman"/>
+          <w:b/>
+          <w:bCs/>
+          <w:sz w:val="24"/>
+          <w:szCs w:val="24"/>
+        </w:rPr>
+        <w:tab/>
+        <w:t>N. D. Ignacio</w:t>
+      </w:r>
+      <w:r>
+        <w:rPr>
+          <w:rFonts w:ascii="Times New Roman" w:hAnsi="Times New Roman" w:cs="Times New Roman"/>
+          <w:b/>
+          <w:bCs/>
+          <w:sz w:val="24"/>
+          <w:szCs w:val="24"/>
+        </w:rPr>
+        <w:t>*</w:t>
+      </w:r>
+      <w:r>
+        <w:rPr>
+          <w:rFonts w:ascii="Times New Roman" w:hAnsi="Times New Roman" w:cs="Times New Roman"/>
+          <w:sz w:val="24"/>
+          <w:szCs w:val="24"/>
+        </w:rPr>
+        <w:t xml:space="preserve">, </w:t>
+      </w:r>
+      <w:r>
+        <w:rPr>
+          <w:rFonts w:ascii="Times New Roman" w:hAnsi="Times New Roman" w:cs="Times New Roman"/>
+          <w:sz w:val="24"/>
+          <w:szCs w:val="24"/>
+        </w:rPr>
+        <w:t>N. Stern*</w:t>
+      </w:r>
+      <w:r>
+        <w:rPr>
+          <w:rFonts w:ascii="Times New Roman" w:hAnsi="Times New Roman" w:cs="Times New Roman"/>
+          <w:sz w:val="24"/>
+          <w:szCs w:val="24"/>
+        </w:rPr>
+        <w:t xml:space="preserve">, </w:t>
+      </w:r>
+      <w:r>
+        <w:rPr>
+          <w:rFonts w:ascii="Times New Roman" w:hAnsi="Times New Roman" w:cs="Times New Roman"/>
+          <w:sz w:val="24"/>
+          <w:szCs w:val="24"/>
+        </w:rPr>
+        <w:t xml:space="preserve">G. Coloyan-Fleming, </w:t>
+      </w:r>
+      <w:r>
+        <w:rPr>
+          <w:rFonts w:ascii="Times New Roman" w:hAnsi="Times New Roman" w:cs="Times New Roman"/>
+          <w:sz w:val="24"/>
+          <w:szCs w:val="24"/>
+          <w:u w:val="single"/>
+        </w:rPr>
+        <w:t>Promoting Graduate Engineering Communities and Sense of Job Satisfaction through Curating Department-Specific Teaching Assistant Support Programs</w:t>
+      </w:r>
+    </w:p>
+    <w:p>
+      <w:pPr>
+        <w:ind w:left="2160" w:hanging="2160"/>
+        <w:rPr>
+          <w:rFonts w:ascii="Times New Roman" w:hAnsi="Times New Roman" w:cs="Times New Roman"/>
+          <w:b/>
+          <w:bCs/>
+          <w:sz w:val="24"/>
+          <w:szCs w:val="24"/>
+        </w:rPr>
+      </w:pPr>
+      <w:r>
+        <w:rPr>
+          <w:rFonts w:ascii="Times New Roman" w:hAnsi="Times New Roman" w:cs="Times New Roman"/>
+          <w:b/>
+          <w:bCs/>
+          <w:sz w:val="24"/>
+          <w:szCs w:val="24"/>
+        </w:rPr>
+        <w:t>Prepress:</w:t>
+      </w:r>
+      <w:r>
+        <w:rPr>
+          <w:rFonts w:ascii="Times New Roman" w:hAnsi="Times New Roman" w:cs="Times New Roman"/>
+          <w:b/>
+          <w:bCs/>
+          <w:sz w:val="24"/>
+          <w:szCs w:val="24"/>
+        </w:rPr>
+        <w:tab/>
+      </w:r>
+      <w:r>
+        <w:rPr>
+          <w:rFonts w:ascii="Times New Roman" w:hAnsi="Times New Roman" w:cs="Times New Roman"/>
+          <w:sz w:val="24"/>
+          <w:szCs w:val="24"/>
+        </w:rPr>
+        <w:t xml:space="preserve">S. </w:t>
+      </w:r>
+      <w:proofErr w:type="spellStart"/>
+      <w:r>
+        <w:rPr>
+          <w:rFonts w:ascii="Times New Roman" w:hAnsi="Times New Roman" w:cs="Times New Roman"/>
+          <w:sz w:val="24"/>
+          <w:szCs w:val="24"/>
+        </w:rPr>
+        <w:t>Kutagulla</w:t>
+      </w:r>
+      <w:proofErr w:type="spellEnd"/>
+      <w:r>
+        <w:rPr>
+          <w:rFonts w:ascii="Times New Roman" w:hAnsi="Times New Roman" w:cs="Times New Roman"/>
+          <w:sz w:val="24"/>
+          <w:szCs w:val="24"/>
+        </w:rPr>
+        <w:t xml:space="preserve">, M. </w:t>
+      </w:r>
+      <w:proofErr w:type="spellStart"/>
+      <w:r>
+        <w:rPr>
+          <w:rFonts w:ascii="Times New Roman" w:hAnsi="Times New Roman" w:cs="Times New Roman"/>
+          <w:sz w:val="24"/>
+          <w:szCs w:val="24"/>
+        </w:rPr>
+        <w:t>Coupin</w:t>
+      </w:r>
+      <w:proofErr w:type="spellEnd"/>
+      <w:r>
+        <w:rPr>
+          <w:rFonts w:ascii="Times New Roman" w:hAnsi="Times New Roman" w:cs="Times New Roman"/>
+          <w:sz w:val="24"/>
+          <w:szCs w:val="24"/>
+        </w:rPr>
+        <w:t xml:space="preserve">, </w:t>
+      </w:r>
+      <w:r>
+        <w:rPr>
+          <w:rFonts w:ascii="Times New Roman" w:hAnsi="Times New Roman" w:cs="Times New Roman"/>
+          <w:sz w:val="24"/>
+          <w:szCs w:val="24"/>
+        </w:rPr>
+        <w:t xml:space="preserve">D. </w:t>
+      </w:r>
+      <w:proofErr w:type="spellStart"/>
+      <w:r>
+        <w:rPr>
+          <w:rFonts w:ascii="Times New Roman" w:hAnsi="Times New Roman" w:cs="Times New Roman"/>
+          <w:sz w:val="24"/>
+          <w:szCs w:val="24"/>
+        </w:rPr>
+        <w:t>Mutyala</w:t>
+      </w:r>
+      <w:proofErr w:type="spellEnd"/>
+      <w:r>
+        <w:rPr>
+          <w:rFonts w:ascii="Times New Roman" w:hAnsi="Times New Roman" w:cs="Times New Roman"/>
+          <w:sz w:val="24"/>
+          <w:szCs w:val="24"/>
+        </w:rPr>
+        <w:t xml:space="preserve">, </w:t>
+      </w:r>
+      <w:r>
+        <w:rPr>
+          <w:rFonts w:ascii="Times New Roman" w:hAnsi="Times New Roman" w:cs="Times New Roman"/>
+          <w:sz w:val="24"/>
+          <w:szCs w:val="24"/>
+        </w:rPr>
+        <w:t xml:space="preserve">C. Favela, </w:t>
+      </w:r>
+      <w:r>
+        <w:rPr>
+          <w:rFonts w:ascii="Times New Roman" w:hAnsi="Times New Roman" w:cs="Times New Roman"/>
+          <w:b/>
+          <w:bCs/>
+          <w:sz w:val="24"/>
+          <w:szCs w:val="24"/>
+        </w:rPr>
+        <w:t>N. D. Ignacio</w:t>
+      </w:r>
+      <w:r>
+        <w:rPr>
+          <w:rFonts w:ascii="Times New Roman" w:hAnsi="Times New Roman" w:cs="Times New Roman"/>
+          <w:sz w:val="24"/>
+          <w:szCs w:val="24"/>
+        </w:rPr>
+        <w:t>, N. H. Le, I. Terry, C. Bohn, J. Warner,</w:t>
+      </w:r>
+      <w:r>
+        <w:rPr>
+          <w:rFonts w:ascii="Times New Roman" w:hAnsi="Times New Roman" w:cs="Times New Roman"/>
+          <w:sz w:val="24"/>
+          <w:szCs w:val="24"/>
+        </w:rPr>
+        <w:t xml:space="preserve"> N. </w:t>
+      </w:r>
+      <w:proofErr w:type="spellStart"/>
+      <w:r>
+        <w:rPr>
+          <w:rFonts w:ascii="Times New Roman" w:hAnsi="Times New Roman" w:cs="Times New Roman"/>
+          <w:sz w:val="24"/>
+          <w:szCs w:val="24"/>
+        </w:rPr>
+        <w:t>Aluru</w:t>
+      </w:r>
+      <w:proofErr w:type="spellEnd"/>
+      <w:r>
+        <w:rPr>
+          <w:rFonts w:ascii="Times New Roman" w:hAnsi="Times New Roman" w:cs="Times New Roman"/>
+          <w:sz w:val="24"/>
+          <w:szCs w:val="24"/>
+        </w:rPr>
+        <w:t>,</w:t>
+      </w:r>
+      <w:r>
+        <w:rPr>
+          <w:rFonts w:ascii="Times New Roman" w:hAnsi="Times New Roman" w:cs="Times New Roman"/>
+          <w:sz w:val="24"/>
+          <w:szCs w:val="24"/>
+        </w:rPr>
+        <w:t xml:space="preserve"> B. Korgel, D. </w:t>
+      </w:r>
+      <w:proofErr w:type="spellStart"/>
+      <w:r>
+        <w:rPr>
+          <w:rFonts w:ascii="Times New Roman" w:hAnsi="Times New Roman" w:cs="Times New Roman"/>
+          <w:sz w:val="24"/>
+          <w:szCs w:val="24"/>
+        </w:rPr>
+        <w:t>Akiwnande</w:t>
+      </w:r>
+      <w:proofErr w:type="spellEnd"/>
+      <w:r>
+        <w:rPr>
+          <w:rFonts w:ascii="Times New Roman" w:hAnsi="Times New Roman" w:cs="Times New Roman"/>
+          <w:sz w:val="24"/>
+          <w:szCs w:val="24"/>
+        </w:rPr>
+        <w:t xml:space="preserve">, </w:t>
+      </w:r>
+      <w:r>
+        <w:rPr>
+          <w:rFonts w:ascii="Times New Roman" w:hAnsi="Times New Roman" w:cs="Times New Roman"/>
+          <w:sz w:val="24"/>
+          <w:szCs w:val="24"/>
+          <w:u w:val="single"/>
+        </w:rPr>
+        <w:t>Ozonated monolayer graphene for extended performance and durability in hydrogen fuel cell electric vehicles</w:t>
+      </w:r>
+      <w:r>
+        <w:rPr>
+          <w:rFonts w:ascii="Times New Roman" w:hAnsi="Times New Roman" w:cs="Times New Roman"/>
+          <w:sz w:val="24"/>
+          <w:szCs w:val="24"/>
+        </w:rPr>
+        <w:t xml:space="preserve"> </w:t>
+      </w:r>
+      <w:r>
+        <w:rPr>
+          <w:rFonts w:ascii="Times New Roman" w:hAnsi="Times New Roman" w:cs="Times New Roman"/>
+          <w:i/>
+          <w:iCs/>
+          <w:sz w:val="24"/>
+          <w:szCs w:val="24"/>
+        </w:rPr>
+        <w:t>Adv</w:t>
+      </w:r>
+      <w:r>
+        <w:rPr>
+          <w:rFonts w:ascii="Times New Roman" w:hAnsi="Times New Roman" w:cs="Times New Roman"/>
+          <w:i/>
+          <w:iCs/>
+          <w:sz w:val="24"/>
+          <w:szCs w:val="24"/>
+        </w:rPr>
+        <w:t xml:space="preserve"> Mater (2024) </w:t>
+      </w:r>
+      <w:r>
+        <w:rPr>
+          <w:rFonts w:ascii="Times New Roman" w:hAnsi="Times New Roman" w:cs="Times New Roman"/>
+          <w:b/>
+          <w:bCs/>
+          <w:sz w:val="24"/>
+          <w:szCs w:val="24"/>
+        </w:rPr>
+        <w:t>In Review</w:t>
+      </w:r>
+    </w:p>
+    <w:p>
+      <w:pPr>
+        <w:ind w:left="2160"/>
+        <w:rPr>
+          <w:rFonts w:ascii="Times New Roman" w:hAnsi="Times New Roman" w:cs="Times New Roman"/>
+          <w:b/>
+          <w:bCs/>
+          <w:color w:val="000000" w:themeColor="text1"/>
+          <w:sz w:val="24"/>
+          <w:szCs w:val="24"/>
+        </w:rPr>
+      </w:pPr>
       <w:r>
         <w:rPr>
           <w:rFonts w:ascii="Times New Roman" w:hAnsi="Times New Roman" w:cs="Times New Roman"/>
@@ -1327,6 +1802,161 @@
         </w:rPr>
         <w:t>Hydrogen-Induced Surface Reconstruction of Co(poly) Studied by STM</w:t>
       </w:r>
+      <w:r>
+        <w:rPr>
+          <w:rFonts w:ascii="Times New Roman" w:hAnsi="Times New Roman" w:cs="Times New Roman"/>
+          <w:color w:val="000000" w:themeColor="text1"/>
+          <w:sz w:val="24"/>
+          <w:szCs w:val="24"/>
+          <w:u w:val="single"/>
+        </w:rPr>
+        <w:t xml:space="preserve"> </w:t>
+      </w:r>
+      <w:r>
+        <w:rPr>
+          <w:rFonts w:ascii="Times New Roman" w:hAnsi="Times New Roman" w:cs="Times New Roman"/>
+          <w:i/>
+          <w:iCs/>
+          <w:color w:val="000000" w:themeColor="text1"/>
+          <w:sz w:val="24"/>
+          <w:szCs w:val="24"/>
+        </w:rPr>
+        <w:t xml:space="preserve">Phys. Chem. Chem. Phys (2024) </w:t>
+      </w:r>
+      <w:r>
+        <w:rPr>
+          <w:rFonts w:ascii="Times New Roman" w:hAnsi="Times New Roman" w:cs="Times New Roman"/>
+          <w:b/>
+          <w:bCs/>
+          <w:color w:val="000000" w:themeColor="text1"/>
+          <w:sz w:val="24"/>
+          <w:szCs w:val="24"/>
+        </w:rPr>
+        <w:t>In Review</w:t>
+      </w:r>
+    </w:p>
+    <w:p>
+      <w:pPr>
+        <w:ind w:left="2160"/>
+        <w:rPr>
+          <w:rFonts w:ascii="Times New Roman" w:hAnsi="Times New Roman" w:cs="Times New Roman"/>
+          <w:b/>
+          <w:bCs/>
+          <w:color w:val="000000" w:themeColor="text1"/>
+          <w:sz w:val="24"/>
+          <w:szCs w:val="24"/>
+        </w:rPr>
+      </w:pPr>
+      <w:r>
+        <w:rPr>
+          <w:rFonts w:ascii="Times New Roman" w:hAnsi="Times New Roman" w:cs="Times New Roman"/>
+          <w:color w:val="000000" w:themeColor="text1"/>
+          <w:sz w:val="24"/>
+          <w:szCs w:val="24"/>
+        </w:rPr>
+        <w:t xml:space="preserve">Y. Jeon, </w:t>
+      </w:r>
+      <w:r>
+        <w:rPr>
+          <w:rFonts w:ascii="Times New Roman" w:hAnsi="Times New Roman" w:cs="Times New Roman"/>
+          <w:color w:val="000000" w:themeColor="text1"/>
+          <w:sz w:val="24"/>
+          <w:szCs w:val="24"/>
+        </w:rPr>
+        <w:t xml:space="preserve">D. Kim, C. Biswas, </w:t>
+      </w:r>
+      <w:r>
+        <w:rPr>
+          <w:rFonts w:ascii="Times New Roman" w:hAnsi="Times New Roman" w:cs="Times New Roman"/>
+          <w:b/>
+          <w:bCs/>
+          <w:color w:val="000000" w:themeColor="text1"/>
+          <w:sz w:val="24"/>
+          <w:szCs w:val="24"/>
+        </w:rPr>
+        <w:t>N.</w:t>
+      </w:r>
+      <w:r>
+        <w:rPr>
+          <w:rFonts w:ascii="Times New Roman" w:hAnsi="Times New Roman" w:cs="Times New Roman"/>
+          <w:b/>
+          <w:bCs/>
+          <w:color w:val="000000" w:themeColor="text1"/>
+          <w:sz w:val="24"/>
+          <w:szCs w:val="24"/>
+        </w:rPr>
+        <w:t xml:space="preserve"> D.</w:t>
+      </w:r>
+      <w:r>
+        <w:rPr>
+          <w:rFonts w:ascii="Times New Roman" w:hAnsi="Times New Roman" w:cs="Times New Roman"/>
+          <w:b/>
+          <w:bCs/>
+          <w:color w:val="000000" w:themeColor="text1"/>
+          <w:sz w:val="24"/>
+          <w:szCs w:val="24"/>
+        </w:rPr>
+        <w:t xml:space="preserve"> Ignacio</w:t>
+      </w:r>
+      <w:r>
+        <w:rPr>
+          <w:rFonts w:ascii="Times New Roman" w:hAnsi="Times New Roman" w:cs="Times New Roman"/>
+          <w:color w:val="000000" w:themeColor="text1"/>
+          <w:sz w:val="24"/>
+          <w:szCs w:val="24"/>
+        </w:rPr>
+        <w:t>,</w:t>
+      </w:r>
+      <w:r>
+        <w:rPr>
+          <w:rFonts w:ascii="Times New Roman" w:hAnsi="Times New Roman" w:cs="Times New Roman"/>
+          <w:color w:val="000000" w:themeColor="text1"/>
+          <w:sz w:val="24"/>
+          <w:szCs w:val="24"/>
+        </w:rPr>
+        <w:t xml:space="preserve"> S. Feng, K Lai, D.-H. Kim,</w:t>
+      </w:r>
+      <w:r>
+        <w:rPr>
+          <w:rFonts w:ascii="Times New Roman" w:hAnsi="Times New Roman" w:cs="Times New Roman"/>
+          <w:color w:val="000000" w:themeColor="text1"/>
+          <w:sz w:val="24"/>
+          <w:szCs w:val="24"/>
+        </w:rPr>
+        <w:t xml:space="preserve"> D. Akinwande, </w:t>
+      </w:r>
+      <w:r>
+        <w:rPr>
+          <w:rFonts w:ascii="Times New Roman" w:hAnsi="Times New Roman" w:cs="Times New Roman"/>
+          <w:color w:val="000000" w:themeColor="text1"/>
+          <w:sz w:val="24"/>
+          <w:szCs w:val="24"/>
+          <w:u w:val="single"/>
+        </w:rPr>
+        <w:t xml:space="preserve">Enhanced Synaptic Memory Window and Linearity in Planar In2Se3 Ferroelectric Junctions </w:t>
+      </w:r>
+      <w:r>
+        <w:rPr>
+          <w:rFonts w:ascii="Times New Roman" w:hAnsi="Times New Roman" w:cs="Times New Roman"/>
+          <w:i/>
+          <w:iCs/>
+          <w:color w:val="000000" w:themeColor="text1"/>
+          <w:sz w:val="24"/>
+          <w:szCs w:val="24"/>
+        </w:rPr>
+        <w:t xml:space="preserve">Adv Mater (2024) </w:t>
+      </w:r>
+      <w:r>
+        <w:rPr>
+          <w:rFonts w:ascii="Times New Roman" w:hAnsi="Times New Roman" w:cs="Times New Roman"/>
+          <w:b/>
+          <w:bCs/>
+          <w:color w:val="000000" w:themeColor="text1"/>
+          <w:sz w:val="24"/>
+          <w:szCs w:val="24"/>
+        </w:rPr>
+        <w:t>In Review</w:t>
+      </w:r>
     </w:p>
     <w:p>
       <w:pPr>
@@ -1340,163 +1970,6 @@
           <w:szCs w:val="24"/>
         </w:rPr>
       </w:pPr>
-      <w:r>
-        <w:rPr>
-          <w:rFonts w:ascii="Times New Roman" w:hAnsi="Times New Roman" w:cs="Times New Roman"/>
-          <w:b/>
-          <w:bCs/>
-          <w:sz w:val="24"/>
-          <w:szCs w:val="24"/>
-        </w:rPr>
-        <w:t>Prepress:</w:t>
-      </w:r>
-      <w:r>
-        <w:rPr>
-          <w:rFonts w:ascii="Times New Roman" w:hAnsi="Times New Roman" w:cs="Times New Roman"/>
-          <w:b/>
-          <w:bCs/>
-          <w:sz w:val="24"/>
-          <w:szCs w:val="24"/>
-        </w:rPr>
-        <w:tab/>
-      </w:r>
-      <w:r>
-        <w:rPr>
-          <w:rFonts w:ascii="Times New Roman" w:hAnsi="Times New Roman" w:cs="Times New Roman"/>
-          <w:sz w:val="24"/>
-          <w:szCs w:val="24"/>
-        </w:rPr>
-        <w:t xml:space="preserve">S. </w:t>
-      </w:r>
-      <w:proofErr w:type="spellStart"/>
-      <w:r>
-        <w:rPr>
-          <w:rFonts w:ascii="Times New Roman" w:hAnsi="Times New Roman" w:cs="Times New Roman"/>
-          <w:sz w:val="24"/>
-          <w:szCs w:val="24"/>
-        </w:rPr>
-        <w:t>Kutagulla</w:t>
-      </w:r>
-      <w:proofErr w:type="spellEnd"/>
-      <w:r>
-        <w:rPr>
-          <w:rFonts w:ascii="Times New Roman" w:hAnsi="Times New Roman" w:cs="Times New Roman"/>
-          <w:sz w:val="24"/>
-          <w:szCs w:val="24"/>
-        </w:rPr>
-        <w:t xml:space="preserve">, M. </w:t>
-      </w:r>
-      <w:proofErr w:type="spellStart"/>
-      <w:proofErr w:type="gramStart"/>
-      <w:r>
-        <w:rPr>
-          <w:rFonts w:ascii="Times New Roman" w:hAnsi="Times New Roman" w:cs="Times New Roman"/>
-          <w:sz w:val="24"/>
-          <w:szCs w:val="24"/>
-        </w:rPr>
-        <w:t>Coupin</w:t>
-      </w:r>
-      <w:proofErr w:type="spellEnd"/>
-      <w:r>
-        <w:rPr>
-          <w:rFonts w:ascii="Times New Roman" w:hAnsi="Times New Roman" w:cs="Times New Roman"/>
-          <w:sz w:val="24"/>
-          <w:szCs w:val="24"/>
-        </w:rPr>
-        <w:t>,  C.</w:t>
-      </w:r>
-      <w:proofErr w:type="gramEnd"/>
-      <w:r>
-        <w:rPr>
-          <w:rFonts w:ascii="Times New Roman" w:hAnsi="Times New Roman" w:cs="Times New Roman"/>
-          <w:sz w:val="24"/>
-          <w:szCs w:val="24"/>
-        </w:rPr>
-        <w:t xml:space="preserve"> Favela, </w:t>
-      </w:r>
-      <w:r>
-        <w:rPr>
-          <w:rFonts w:ascii="Times New Roman" w:hAnsi="Times New Roman" w:cs="Times New Roman"/>
-          <w:b/>
-          <w:bCs/>
-          <w:sz w:val="24"/>
-          <w:szCs w:val="24"/>
-        </w:rPr>
-        <w:t>N. D. Ignacio</w:t>
-      </w:r>
-      <w:r>
-        <w:rPr>
-          <w:rFonts w:ascii="Times New Roman" w:hAnsi="Times New Roman" w:cs="Times New Roman"/>
-          <w:sz w:val="24"/>
-          <w:szCs w:val="24"/>
-        </w:rPr>
-        <w:t xml:space="preserve">, N. H. Le, I. Terry, C. Bohn, J. Warner, B. Korgel, D. </w:t>
-      </w:r>
-      <w:proofErr w:type="spellStart"/>
-      <w:r>
-        <w:rPr>
-          <w:rFonts w:ascii="Times New Roman" w:hAnsi="Times New Roman" w:cs="Times New Roman"/>
-          <w:sz w:val="24"/>
-          <w:szCs w:val="24"/>
-        </w:rPr>
-        <w:t>Akiwnande</w:t>
-      </w:r>
-      <w:proofErr w:type="spellEnd"/>
-      <w:r>
-        <w:rPr>
-          <w:rFonts w:ascii="Times New Roman" w:hAnsi="Times New Roman" w:cs="Times New Roman"/>
-          <w:sz w:val="24"/>
-          <w:szCs w:val="24"/>
-        </w:rPr>
-        <w:t xml:space="preserve">, </w:t>
-      </w:r>
-      <w:r>
-        <w:rPr>
-          <w:rFonts w:ascii="Times New Roman" w:hAnsi="Times New Roman" w:cs="Times New Roman"/>
-          <w:sz w:val="24"/>
-          <w:szCs w:val="24"/>
-          <w:u w:val="single"/>
-        </w:rPr>
-        <w:t>Ozonated monolayer graphene for extended performance and durability in hydrogen fuel cell electric vehicles</w:t>
-      </w:r>
-      <w:r>
-        <w:rPr>
-          <w:rFonts w:ascii="Times New Roman" w:hAnsi="Times New Roman" w:cs="Times New Roman"/>
-          <w:sz w:val="24"/>
-          <w:szCs w:val="24"/>
-        </w:rPr>
-        <w:t xml:space="preserve"> </w:t>
-      </w:r>
-      <w:r>
-        <w:rPr>
-          <w:rFonts w:ascii="Times New Roman" w:hAnsi="Times New Roman" w:cs="Times New Roman"/>
-          <w:i/>
-          <w:iCs/>
-          <w:sz w:val="24"/>
-          <w:szCs w:val="24"/>
-        </w:rPr>
-        <w:t>Adv</w:t>
-      </w:r>
-      <w:r>
-        <w:rPr>
-          <w:rFonts w:ascii="Times New Roman" w:hAnsi="Times New Roman" w:cs="Times New Roman"/>
-          <w:i/>
-          <w:iCs/>
-          <w:sz w:val="24"/>
-          <w:szCs w:val="24"/>
-        </w:rPr>
-        <w:t xml:space="preserve"> Mater (2024) </w:t>
-      </w:r>
-      <w:r>
-        <w:rPr>
-          <w:rFonts w:ascii="Times New Roman" w:hAnsi="Times New Roman" w:cs="Times New Roman"/>
-          <w:b/>
-          <w:bCs/>
-          <w:sz w:val="24"/>
-          <w:szCs w:val="24"/>
-        </w:rPr>
-        <w:t>In Review</w:t>
-      </w:r>
     </w:p>
     <w:p>
       <w:pPr>
@@ -1993,6 +2466,7 @@
           <w:sz w:val="24"/>
           <w:szCs w:val="24"/>
         </w:rPr>
+        <w:lastRenderedPageBreak/>
         <w:t xml:space="preserve">S. Mohan, D. </w:t>
       </w:r>
       <w:proofErr w:type="spellStart"/>
@@ -2586,18 +3060,297 @@
           <w:sz w:val="24"/>
           <w:szCs w:val="24"/>
         </w:rPr>
-        <w:t>Posters</w:t>
-      </w:r>
-    </w:p>
-    <w:p>
-      <w:pPr>
+        <w:t>P</w:t>
+      </w:r>
+      <w:r>
         <w:rPr>
           <w:rFonts w:ascii="Times New Roman" w:hAnsi="Times New Roman" w:cs="Times New Roman"/>
           <w:color w:val="1F3864" w:themeColor="accent1" w:themeShade="80"/>
           <w:sz w:val="24"/>
           <w:szCs w:val="24"/>
         </w:rPr>
-      </w:pPr>
+        <w:t>resentations</w:t>
+      </w:r>
+    </w:p>
+    <w:tbl>
+      <w:tblPr>
+        <w:tblStyle w:val="TableGrid"/>
+        <w:tblW w:w="9292" w:type="dxa"/>
+        <w:tblInd w:w="0" w:type="dxa"/>
+        <w:tblLook w:val="04A0" w:firstRow="1" w:lastRow="0" w:firstColumn="1" w:lastColumn="0" w:noHBand="0" w:noVBand="1"/>
+      </w:tblPr>
+      <w:tblGrid>
+        <w:gridCol w:w="2160"/>
+        <w:gridCol w:w="7132"/>
+      </w:tblGrid>
+      <w:tr>
+        <w:trPr>
+          <w:trHeight w:val="1510"/>
+        </w:trPr>
+        <w:tc>
+          <w:tcPr>
+            <w:tcW w:w="2160" w:type="dxa"/>
+          </w:tcPr>
+          <w:p>
+            <w:pPr>
+              <w:spacing w:line="259" w:lineRule="auto"/>
+              <w:rPr>
+                <w:bCs/>
+                <w:i/>
+                <w:iCs/>
+              </w:rPr>
+            </w:pPr>
+            <w:r>
+              <w:rPr>
+                <w:rFonts w:ascii="Times New Roman" w:eastAsia="Times New Roman" w:hAnsi="Times New Roman" w:cs="Times New Roman"/>
+                <w:bCs/>
+                <w:i/>
+                <w:iCs/>
+              </w:rPr>
+              <w:t>1</w:t>
+            </w:r>
+            <w:r>
+              <w:rPr>
+                <w:rFonts w:ascii="Times New Roman" w:eastAsia="Times New Roman" w:hAnsi="Times New Roman" w:cs="Times New Roman"/>
+                <w:bCs/>
+                <w:i/>
+                <w:iCs/>
+              </w:rPr>
+              <w:t>2</w:t>
+            </w:r>
+            <w:r>
+              <w:rPr>
+                <w:rFonts w:ascii="Times New Roman" w:eastAsia="Times New Roman" w:hAnsi="Times New Roman" w:cs="Times New Roman"/>
+                <w:bCs/>
+                <w:i/>
+                <w:iCs/>
+              </w:rPr>
+              <w:t>/202</w:t>
+            </w:r>
+            <w:r>
+              <w:rPr>
+                <w:rFonts w:ascii="Times New Roman" w:eastAsia="Times New Roman" w:hAnsi="Times New Roman" w:cs="Times New Roman"/>
+                <w:bCs/>
+                <w:i/>
+                <w:iCs/>
+              </w:rPr>
+              <w:t>4</w:t>
+            </w:r>
+            <w:r>
+              <w:rPr>
+                <w:rFonts w:ascii="Times New Roman" w:eastAsia="Times New Roman" w:hAnsi="Times New Roman" w:cs="Times New Roman"/>
+                <w:bCs/>
+                <w:i/>
+                <w:iCs/>
+              </w:rPr>
+              <w:t>:</w:t>
+            </w:r>
+          </w:p>
+        </w:tc>
+        <w:tc>
+          <w:tcPr>
+            <w:tcW w:w="7132" w:type="dxa"/>
+          </w:tcPr>
+          <w:p>
+            <w:pPr>
+              <w:spacing w:line="259" w:lineRule="auto"/>
+            </w:pPr>
+            <w:r>
+              <w:rPr>
+                <w:rFonts w:ascii="Times New Roman" w:eastAsia="Times New Roman" w:hAnsi="Times New Roman" w:cs="Times New Roman"/>
+                <w:b/>
+              </w:rPr>
+              <w:t xml:space="preserve">“Switching in Atomic Memristors: The Role of Defects and Interface”, </w:t>
+            </w:r>
+            <w:r>
+              <w:rPr>
+                <w:rFonts w:ascii="Times New Roman" w:hAnsi="Times New Roman" w:cs="Times New Roman"/>
+              </w:rPr>
+              <w:t>Materials Research Society (MRS) Fall 202</w:t>
+            </w:r>
+            <w:r>
+              <w:rPr>
+                <w:rFonts w:ascii="Times New Roman" w:hAnsi="Times New Roman" w:cs="Times New Roman"/>
+              </w:rPr>
+              <w:t>4</w:t>
+            </w:r>
+            <w:r>
+              <w:rPr>
+                <w:rFonts w:ascii="Times New Roman" w:hAnsi="Times New Roman" w:cs="Times New Roman"/>
+              </w:rPr>
+              <w:t xml:space="preserve"> Meeting, (Boston, Ma, USA)</w:t>
+            </w:r>
+            <w:r>
+              <w:rPr>
+                <w:rFonts w:ascii="Times New Roman" w:eastAsia="Times New Roman" w:hAnsi="Times New Roman" w:cs="Times New Roman"/>
+                <w:b/>
+              </w:rPr>
+              <w:t xml:space="preserve"> </w:t>
+            </w:r>
+          </w:p>
+        </w:tc>
+      </w:tr>
+      <w:tr>
+        <w:trPr>
+          <w:trHeight w:val="1510"/>
+        </w:trPr>
+        <w:tc>
+          <w:tcPr>
+            <w:tcW w:w="2160" w:type="dxa"/>
+          </w:tcPr>
+          <w:p>
+            <w:pPr>
+              <w:spacing w:line="259" w:lineRule="auto"/>
+              <w:rPr>
+                <w:bCs/>
+                <w:i/>
+                <w:iCs/>
+              </w:rPr>
+            </w:pPr>
+            <w:r>
+              <w:rPr>
+                <w:rFonts w:ascii="Times New Roman" w:eastAsia="Times New Roman" w:hAnsi="Times New Roman" w:cs="Times New Roman"/>
+                <w:bCs/>
+                <w:i/>
+                <w:iCs/>
+              </w:rPr>
+              <w:t>11/202</w:t>
+            </w:r>
+            <w:r>
+              <w:rPr>
+                <w:rFonts w:ascii="Times New Roman" w:eastAsia="Times New Roman" w:hAnsi="Times New Roman" w:cs="Times New Roman"/>
+                <w:bCs/>
+                <w:i/>
+                <w:iCs/>
+              </w:rPr>
+              <w:t>4</w:t>
+            </w:r>
+            <w:r>
+              <w:rPr>
+                <w:rFonts w:ascii="Times New Roman" w:eastAsia="Times New Roman" w:hAnsi="Times New Roman" w:cs="Times New Roman"/>
+                <w:bCs/>
+                <w:i/>
+                <w:iCs/>
+              </w:rPr>
+              <w:t xml:space="preserve">: </w:t>
+            </w:r>
+          </w:p>
+        </w:tc>
+        <w:tc>
+          <w:tcPr>
+            <w:tcW w:w="7132" w:type="dxa"/>
+          </w:tcPr>
+          <w:p>
+            <w:pPr>
+              <w:spacing w:line="259" w:lineRule="auto"/>
+            </w:pPr>
+            <w:r>
+              <w:rPr>
+                <w:rFonts w:ascii="Times New Roman" w:eastAsia="Times New Roman" w:hAnsi="Times New Roman" w:cs="Times New Roman"/>
+                <w:b/>
+              </w:rPr>
+              <w:t>“</w:t>
+            </w:r>
+            <w:r>
+              <w:rPr>
+                <w:rFonts w:ascii="Times New Roman" w:eastAsia="Times New Roman" w:hAnsi="Times New Roman" w:cs="Times New Roman"/>
+                <w:b/>
+              </w:rPr>
+              <w:t>Layer-By-Layer Phase Change in an In</w:t>
+            </w:r>
+            <w:r>
+              <w:rPr>
+                <w:rFonts w:ascii="Times New Roman" w:eastAsia="Times New Roman" w:hAnsi="Times New Roman" w:cs="Times New Roman"/>
+                <w:b/>
+                <w:vertAlign w:val="subscript"/>
+              </w:rPr>
+              <w:t>2</w:t>
+            </w:r>
+            <w:r>
+              <w:rPr>
+                <w:rFonts w:ascii="Times New Roman" w:eastAsia="Times New Roman" w:hAnsi="Times New Roman" w:cs="Times New Roman"/>
+                <w:b/>
+              </w:rPr>
+              <w:t>Se</w:t>
+            </w:r>
+            <w:r>
+              <w:rPr>
+                <w:rFonts w:ascii="Times New Roman" w:eastAsia="Times New Roman" w:hAnsi="Times New Roman" w:cs="Times New Roman"/>
+                <w:b/>
+                <w:vertAlign w:val="subscript"/>
+              </w:rPr>
+              <w:t>3</w:t>
+            </w:r>
+            <w:r>
+              <w:rPr>
+                <w:rFonts w:ascii="Times New Roman" w:eastAsia="Times New Roman" w:hAnsi="Times New Roman" w:cs="Times New Roman"/>
+                <w:b/>
+              </w:rPr>
+              <w:t>-Based Neuromorphic Device</w:t>
+            </w:r>
+            <w:r>
+              <w:rPr>
+                <w:rFonts w:ascii="Times New Roman" w:eastAsia="Times New Roman" w:hAnsi="Times New Roman" w:cs="Times New Roman"/>
+                <w:b/>
+              </w:rPr>
+              <w:t xml:space="preserve">”, </w:t>
+            </w:r>
+            <w:r>
+              <w:rPr>
+                <w:rFonts w:ascii="Times New Roman" w:hAnsi="Times New Roman" w:cs="Times New Roman"/>
+              </w:rPr>
+              <w:t>Materials Research Society (MRS) Fall 202</w:t>
+            </w:r>
+            <w:r>
+              <w:rPr>
+                <w:rFonts w:ascii="Times New Roman" w:hAnsi="Times New Roman" w:cs="Times New Roman"/>
+              </w:rPr>
+              <w:t>4</w:t>
+            </w:r>
+            <w:r>
+              <w:rPr>
+                <w:rFonts w:ascii="Times New Roman" w:hAnsi="Times New Roman" w:cs="Times New Roman"/>
+              </w:rPr>
+              <w:t xml:space="preserve"> Meeting, (Boston, Ma, USA)</w:t>
+            </w:r>
+            <w:r>
+              <w:rPr>
+                <w:rFonts w:ascii="Times New Roman" w:eastAsia="Times New Roman" w:hAnsi="Times New Roman" w:cs="Times New Roman"/>
+                <w:b/>
+              </w:rPr>
+              <w:t xml:space="preserve"> </w:t>
+            </w:r>
+          </w:p>
+        </w:tc>
+      </w:tr>
+    </w:tbl>
+    <w:p>
+      <w:pPr>
+        <w:rPr>
+          <w:rFonts w:ascii="Times New Roman" w:hAnsi="Times New Roman" w:cs="Times New Roman"/>
+          <w:color w:val="1F3864" w:themeColor="accent1" w:themeShade="80"/>
+          <w:sz w:val="24"/>
+          <w:szCs w:val="24"/>
+        </w:rPr>
+      </w:pPr>
+      <w:r>
+        <w:rPr>
+          <w:rFonts w:ascii="Times New Roman" w:hAnsi="Times New Roman" w:cs="Times New Roman"/>
+          <w:color w:val="1F3864" w:themeColor="accent1" w:themeShade="80"/>
+          <w:sz w:val="24"/>
+          <w:szCs w:val="24"/>
+        </w:rPr>
+        <w:t>Poster</w:t>
+      </w:r>
+      <w:r>
+        <w:rPr>
+          <w:rFonts w:ascii="Times New Roman" w:hAnsi="Times New Roman" w:cs="Times New Roman"/>
+          <w:color w:val="1F3864" w:themeColor="accent1" w:themeShade="80"/>
+          <w:sz w:val="24"/>
+          <w:szCs w:val="24"/>
+        </w:rPr>
+        <w:t>s</w:t>
+      </w:r>
     </w:p>
     <w:tbl>
       <w:tblPr>
@@ -2634,7 +3387,6 @@
                 <w:i/>
                 <w:iCs/>
               </w:rPr>
-              <w:lastRenderedPageBreak/>
               <w:t>11/202</w:t>
             </w:r>
             <w:r>
@@ -3004,6 +3756,7 @@
           <w:sz w:val="24"/>
           <w:szCs w:val="24"/>
         </w:rPr>
+        <w:lastRenderedPageBreak/>
         <w:t>American Society of Mechanical Engineers (ASME)</w:t>
       </w:r>
     </w:p>
@@ -3124,6 +3877,106 @@
           <w:sz w:val="24"/>
           <w:szCs w:val="24"/>
         </w:rPr>
+        <w:t>8</w:t>
+      </w:r>
+      <w:r>
+        <w:rPr>
+          <w:rFonts w:ascii="Times New Roman" w:hAnsi="Times New Roman" w:cs="Times New Roman"/>
+          <w:i/>
+          <w:iCs/>
+          <w:sz w:val="24"/>
+          <w:szCs w:val="24"/>
+        </w:rPr>
+        <w:t>/20</w:t>
+      </w:r>
+      <w:r>
+        <w:rPr>
+          <w:rFonts w:ascii="Times New Roman" w:hAnsi="Times New Roman" w:cs="Times New Roman"/>
+          <w:i/>
+          <w:iCs/>
+          <w:sz w:val="24"/>
+          <w:szCs w:val="24"/>
+        </w:rPr>
+        <w:t>24</w:t>
+      </w:r>
+      <w:r>
+        <w:rPr>
+          <w:rFonts w:ascii="Times New Roman" w:hAnsi="Times New Roman" w:cs="Times New Roman"/>
+          <w:i/>
+          <w:iCs/>
+          <w:sz w:val="24"/>
+          <w:szCs w:val="24"/>
+        </w:rPr>
+        <w:t xml:space="preserve"> – </w:t>
+      </w:r>
+      <w:r>
+        <w:rPr>
+          <w:rFonts w:ascii="Times New Roman" w:hAnsi="Times New Roman" w:cs="Times New Roman"/>
+          <w:i/>
+          <w:iCs/>
+          <w:sz w:val="24"/>
+          <w:szCs w:val="24"/>
+        </w:rPr>
+        <w:t>12/2024</w:t>
+      </w:r>
+      <w:r>
+        <w:rPr>
+          <w:rFonts w:ascii="Times New Roman" w:hAnsi="Times New Roman" w:cs="Times New Roman"/>
+          <w:i/>
+          <w:iCs/>
+          <w:sz w:val="24"/>
+          <w:szCs w:val="24"/>
+        </w:rPr>
+        <w:t>:</w:t>
+      </w:r>
+      <w:r>
+        <w:rPr>
+          <w:rFonts w:ascii="Times New Roman" w:hAnsi="Times New Roman" w:cs="Times New Roman"/>
+          <w:b/>
+          <w:bCs/>
+          <w:sz w:val="24"/>
+          <w:szCs w:val="24"/>
+        </w:rPr>
+        <w:tab/>
+        <w:t>Graduate Instructor</w:t>
+      </w:r>
+      <w:r>
+        <w:rPr>
+          <w:rFonts w:ascii="Times New Roman" w:hAnsi="Times New Roman" w:cs="Times New Roman"/>
+          <w:sz w:val="24"/>
+          <w:szCs w:val="24"/>
+        </w:rPr>
+        <w:t>, Experiments in Materials Science &amp; Engineering (MSE360M), Dept. of Mechanical Engineering, UT Austin, Dr. Derek Davies</w:t>
+      </w:r>
+    </w:p>
+    <w:p>
+      <w:pPr>
+        <w:spacing w:after="0" w:line="240" w:lineRule="auto"/>
+        <w:ind w:left="2160" w:hanging="2160"/>
+        <w:rPr>
+          <w:rFonts w:ascii="Times New Roman" w:hAnsi="Times New Roman" w:cs="Times New Roman"/>
+          <w:sz w:val="24"/>
+          <w:szCs w:val="24"/>
+        </w:rPr>
+      </w:pPr>
+      <w:r>
+        <w:rPr>
+          <w:rFonts w:ascii="Times New Roman" w:hAnsi="Times New Roman" w:cs="Times New Roman"/>
+          <w:i/>
+          <w:iCs/>
+          <w:sz w:val="24"/>
+          <w:szCs w:val="24"/>
+        </w:rPr>
+        <w:t>0</w:t>
+      </w:r>
+      <w:r>
+        <w:rPr>
+          <w:rFonts w:ascii="Times New Roman" w:hAnsi="Times New Roman" w:cs="Times New Roman"/>
+          <w:i/>
+          <w:iCs/>
+          <w:sz w:val="24"/>
+          <w:szCs w:val="24"/>
+        </w:rPr>
         <w:t>1</w:t>
       </w:r>
       <w:r>
@@ -3576,7 +4429,17 @@
           <w:sz w:val="24"/>
           <w:szCs w:val="24"/>
         </w:rPr>
-        <w:t>05/2024</w:t>
+        <w:t>12</w:t>
+      </w:r>
+      <w:r>
+        <w:rPr>
+          <w:rFonts w:ascii="Times New Roman" w:hAnsi="Times New Roman" w:cs="Times New Roman"/>
+          <w:i/>
+          <w:iCs/>
+          <w:sz w:val="24"/>
+          <w:szCs w:val="24"/>
+        </w:rPr>
+        <w:t>/2024</w:t>
       </w:r>
       <w:r>
         <w:rPr>
@@ -3952,642 +4815,642 @@
           <w:sz w:val="24"/>
           <w:szCs w:val="24"/>
         </w:rPr>
+        <w:t>Reviewer for:</w:t>
+      </w:r>
+      <w:r>
+        <w:rPr>
+          <w:rFonts w:ascii="Times New Roman" w:hAnsi="Times New Roman" w:cs="Times New Roman"/>
+          <w:b/>
+          <w:bCs/>
+          <w:sz w:val="24"/>
+          <w:szCs w:val="24"/>
+        </w:rPr>
+        <w:tab/>
+      </w:r>
+      <w:r>
+        <w:rPr>
+          <w:rFonts w:ascii="Times New Roman" w:hAnsi="Times New Roman" w:cs="Times New Roman"/>
+          <w:sz w:val="24"/>
+          <w:szCs w:val="24"/>
+        </w:rPr>
+        <w:t>ACS Nano, Journal of Emerging Investigators</w:t>
+      </w:r>
+      <w:r>
+        <w:rPr>
+          <w:rFonts w:ascii="Times New Roman" w:hAnsi="Times New Roman" w:cs="Times New Roman"/>
+          <w:b/>
+          <w:bCs/>
+          <w:sz w:val="24"/>
+          <w:szCs w:val="24"/>
+        </w:rPr>
+        <w:t xml:space="preserve"> </w:t>
+      </w:r>
+    </w:p>
+    <w:p>
+      <w:pPr>
+        <w:spacing w:after="0" w:line="240" w:lineRule="auto"/>
+        <w:ind w:left="2160" w:hanging="2160"/>
+        <w:rPr>
+          <w:rFonts w:ascii="Times New Roman" w:hAnsi="Times New Roman" w:cs="Times New Roman"/>
+          <w:i/>
+          <w:iCs/>
+          <w:sz w:val="24"/>
+          <w:szCs w:val="24"/>
+        </w:rPr>
+      </w:pPr>
+      <w:r>
+        <w:rPr>
+          <w:rFonts w:ascii="Times New Roman" w:hAnsi="Times New Roman" w:cs="Times New Roman"/>
+          <w:i/>
+          <w:iCs/>
+          <w:sz w:val="24"/>
+          <w:szCs w:val="24"/>
+        </w:rPr>
+        <w:t>(2023 – current)</w:t>
+      </w:r>
+      <w:r>
+        <w:rPr>
+          <w:rFonts w:ascii="Times New Roman" w:hAnsi="Times New Roman" w:cs="Times New Roman"/>
+          <w:i/>
+          <w:iCs/>
+          <w:sz w:val="24"/>
+          <w:szCs w:val="24"/>
+        </w:rPr>
+        <w:tab/>
+      </w:r>
+    </w:p>
+    <w:p>
+      <w:pPr>
+        <w:spacing w:after="0" w:line="240" w:lineRule="auto"/>
+        <w:ind w:left="2160" w:hanging="2160"/>
+        <w:rPr>
+          <w:rFonts w:ascii="Times New Roman" w:hAnsi="Times New Roman" w:cs="Times New Roman"/>
+          <w:b/>
+          <w:bCs/>
+          <w:sz w:val="24"/>
+          <w:szCs w:val="24"/>
+        </w:rPr>
+      </w:pPr>
+      <w:r>
+        <w:rPr>
+          <w:rFonts w:ascii="Times New Roman" w:hAnsi="Times New Roman" w:cs="Times New Roman"/>
+          <w:b/>
+          <w:bCs/>
+          <w:sz w:val="24"/>
+          <w:szCs w:val="24"/>
+        </w:rPr>
+        <w:t xml:space="preserve"> </w:t>
+      </w:r>
+    </w:p>
+    <w:p>
+      <w:pPr>
+        <w:spacing w:after="0" w:line="240" w:lineRule="auto"/>
+        <w:ind w:left="2160" w:hanging="2160"/>
+        <w:rPr>
+          <w:rFonts w:ascii="Times New Roman" w:hAnsi="Times New Roman" w:cs="Times New Roman"/>
+          <w:sz w:val="24"/>
+          <w:szCs w:val="24"/>
+        </w:rPr>
+      </w:pPr>
+      <w:r>
+        <w:rPr>
+          <w:rFonts w:ascii="Times New Roman" w:hAnsi="Times New Roman" w:cs="Times New Roman"/>
+          <w:i/>
+          <w:iCs/>
+          <w:sz w:val="24"/>
+          <w:szCs w:val="24"/>
+        </w:rPr>
+        <w:t>08/2023 – current:</w:t>
+      </w:r>
+      <w:r>
+        <w:rPr>
+          <w:rFonts w:ascii="Times New Roman" w:hAnsi="Times New Roman" w:cs="Times New Roman"/>
+          <w:i/>
+          <w:iCs/>
+          <w:sz w:val="24"/>
+          <w:szCs w:val="24"/>
+        </w:rPr>
+        <w:tab/>
+      </w:r>
+      <w:r>
+        <w:rPr>
+          <w:rFonts w:ascii="Times New Roman" w:hAnsi="Times New Roman" w:cs="Times New Roman"/>
+          <w:sz w:val="24"/>
+          <w:szCs w:val="24"/>
+        </w:rPr>
+        <w:t>UT Austin Materials Research Society President</w:t>
+      </w:r>
+    </w:p>
+    <w:p>
+      <w:pPr>
+        <w:spacing w:after="0" w:line="240" w:lineRule="auto"/>
+        <w:ind w:left="2160" w:hanging="2160"/>
+        <w:rPr>
+          <w:rFonts w:ascii="Times New Roman" w:hAnsi="Times New Roman" w:cs="Times New Roman"/>
+          <w:sz w:val="24"/>
+          <w:szCs w:val="24"/>
+        </w:rPr>
+      </w:pPr>
+      <w:r>
+        <w:rPr>
+          <w:rFonts w:ascii="Times New Roman" w:hAnsi="Times New Roman" w:cs="Times New Roman"/>
+          <w:i/>
+          <w:iCs/>
+          <w:sz w:val="24"/>
+          <w:szCs w:val="24"/>
+        </w:rPr>
+        <w:t>08/2023 – current:</w:t>
+      </w:r>
+      <w:r>
+        <w:rPr>
+          <w:rFonts w:ascii="Times New Roman" w:hAnsi="Times New Roman" w:cs="Times New Roman"/>
+          <w:b/>
+          <w:bCs/>
+          <w:sz w:val="24"/>
+          <w:szCs w:val="24"/>
+        </w:rPr>
+        <w:tab/>
+      </w:r>
+      <w:r>
+        <w:rPr>
+          <w:rFonts w:ascii="Times New Roman" w:hAnsi="Times New Roman" w:cs="Times New Roman"/>
+          <w:sz w:val="24"/>
+          <w:szCs w:val="24"/>
+        </w:rPr>
+        <w:t xml:space="preserve">UT Austin Graduate Engineering Council </w:t>
+      </w:r>
+      <w:r>
+        <w:rPr>
+          <w:rFonts w:ascii="Times New Roman" w:hAnsi="Times New Roman" w:cs="Times New Roman"/>
+          <w:sz w:val="24"/>
+          <w:szCs w:val="24"/>
+        </w:rPr>
+        <w:t>Financial Director</w:t>
+      </w:r>
+    </w:p>
+    <w:p>
+      <w:pPr>
+        <w:spacing w:after="0" w:line="240" w:lineRule="auto"/>
+        <w:ind w:left="2160" w:hanging="2160"/>
+        <w:rPr>
+          <w:rFonts w:ascii="Times New Roman" w:hAnsi="Times New Roman" w:cs="Times New Roman"/>
+          <w:sz w:val="24"/>
+          <w:szCs w:val="24"/>
+        </w:rPr>
+      </w:pPr>
+      <w:r>
+        <w:rPr>
+          <w:rFonts w:ascii="Times New Roman" w:hAnsi="Times New Roman" w:cs="Times New Roman"/>
+          <w:i/>
+          <w:iCs/>
+          <w:sz w:val="24"/>
+          <w:szCs w:val="24"/>
+        </w:rPr>
+        <w:t>08/2023 – current:</w:t>
+      </w:r>
+      <w:r>
+        <w:rPr>
+          <w:rFonts w:ascii="Times New Roman" w:hAnsi="Times New Roman" w:cs="Times New Roman"/>
+          <w:b/>
+          <w:bCs/>
+          <w:sz w:val="24"/>
+          <w:szCs w:val="24"/>
+        </w:rPr>
+        <w:tab/>
+      </w:r>
+      <w:r>
+        <w:rPr>
+          <w:rFonts w:ascii="Times New Roman" w:hAnsi="Times New Roman" w:cs="Times New Roman"/>
+          <w:sz w:val="24"/>
+          <w:szCs w:val="24"/>
+        </w:rPr>
+        <w:t>UT Austin Graduate Student Assembly Materials Science representative</w:t>
+      </w:r>
+    </w:p>
+    <w:p>
+      <w:pPr>
+        <w:spacing w:after="0" w:line="240" w:lineRule="auto"/>
+        <w:ind w:left="2160" w:hanging="2160"/>
+        <w:rPr>
+          <w:rFonts w:ascii="Times New Roman" w:hAnsi="Times New Roman" w:cs="Times New Roman"/>
+          <w:sz w:val="24"/>
+          <w:szCs w:val="24"/>
+        </w:rPr>
+      </w:pPr>
+      <w:r>
+        <w:rPr>
+          <w:rFonts w:ascii="Times New Roman" w:hAnsi="Times New Roman" w:cs="Times New Roman"/>
+          <w:i/>
+          <w:iCs/>
+          <w:sz w:val="24"/>
+          <w:szCs w:val="24"/>
+        </w:rPr>
+        <w:t xml:space="preserve">09/2022 – </w:t>
+      </w:r>
+      <w:r>
+        <w:rPr>
+          <w:rFonts w:ascii="Times New Roman" w:hAnsi="Times New Roman" w:cs="Times New Roman"/>
+          <w:i/>
+          <w:iCs/>
+          <w:sz w:val="24"/>
+          <w:szCs w:val="24"/>
+        </w:rPr>
+        <w:t>09/2023</w:t>
+      </w:r>
+      <w:r>
+        <w:rPr>
+          <w:rFonts w:ascii="Times New Roman" w:hAnsi="Times New Roman" w:cs="Times New Roman"/>
+          <w:i/>
+          <w:iCs/>
+          <w:sz w:val="24"/>
+          <w:szCs w:val="24"/>
+        </w:rPr>
+        <w:t>:</w:t>
+      </w:r>
+      <w:r>
+        <w:rPr>
+          <w:rFonts w:ascii="Times New Roman" w:hAnsi="Times New Roman" w:cs="Times New Roman"/>
+          <w:b/>
+          <w:bCs/>
+          <w:sz w:val="24"/>
+          <w:szCs w:val="24"/>
+        </w:rPr>
+        <w:tab/>
+      </w:r>
+      <w:r>
+        <w:rPr>
+          <w:rFonts w:ascii="Times New Roman" w:hAnsi="Times New Roman" w:cs="Times New Roman"/>
+          <w:sz w:val="24"/>
+          <w:szCs w:val="24"/>
+        </w:rPr>
+        <w:t>Cockrell School of Engineering DEI board member</w:t>
+      </w:r>
+    </w:p>
+    <w:p>
+      <w:pPr>
+        <w:spacing w:after="0" w:line="240" w:lineRule="auto"/>
+        <w:ind w:left="2160" w:hanging="2160"/>
+        <w:rPr>
+          <w:rFonts w:ascii="Times New Roman" w:hAnsi="Times New Roman" w:cs="Times New Roman"/>
+          <w:sz w:val="24"/>
+          <w:szCs w:val="24"/>
+        </w:rPr>
+      </w:pPr>
+      <w:r>
+        <w:rPr>
+          <w:rFonts w:ascii="Times New Roman" w:hAnsi="Times New Roman" w:cs="Times New Roman"/>
+          <w:i/>
+          <w:iCs/>
+          <w:sz w:val="24"/>
+          <w:szCs w:val="24"/>
+        </w:rPr>
+        <w:t>02/2022 – current:</w:t>
+      </w:r>
+      <w:r>
+        <w:rPr>
+          <w:rFonts w:ascii="Times New Roman" w:hAnsi="Times New Roman" w:cs="Times New Roman"/>
+          <w:b/>
+          <w:bCs/>
+          <w:sz w:val="24"/>
+          <w:szCs w:val="24"/>
+        </w:rPr>
+        <w:tab/>
+      </w:r>
+      <w:r>
+        <w:rPr>
+          <w:rFonts w:ascii="Times New Roman" w:hAnsi="Times New Roman" w:cs="Times New Roman"/>
+          <w:sz w:val="24"/>
+          <w:szCs w:val="24"/>
+        </w:rPr>
+        <w:t>K-12 STEM outreach through UT MRSEC in local elementary schools</w:t>
+      </w:r>
+    </w:p>
+    <w:p>
+      <w:pPr>
+        <w:spacing w:after="0" w:line="240" w:lineRule="auto"/>
+        <w:ind w:left="2160" w:hanging="2160"/>
+        <w:rPr>
+          <w:rFonts w:ascii="Times New Roman" w:hAnsi="Times New Roman" w:cs="Times New Roman"/>
+          <w:sz w:val="24"/>
+          <w:szCs w:val="24"/>
+        </w:rPr>
+      </w:pPr>
+      <w:r>
+        <w:rPr>
+          <w:rFonts w:ascii="Times New Roman" w:hAnsi="Times New Roman" w:cs="Times New Roman"/>
+          <w:i/>
+          <w:iCs/>
+          <w:sz w:val="24"/>
+          <w:szCs w:val="24"/>
+        </w:rPr>
+        <w:t>08/2021 – current:</w:t>
+      </w:r>
+      <w:r>
+        <w:rPr>
+          <w:rFonts w:ascii="Times New Roman" w:hAnsi="Times New Roman" w:cs="Times New Roman"/>
+          <w:b/>
+          <w:bCs/>
+          <w:sz w:val="24"/>
+          <w:szCs w:val="24"/>
+        </w:rPr>
+        <w:tab/>
+      </w:r>
+      <w:r>
+        <w:rPr>
+          <w:rFonts w:ascii="Times New Roman" w:hAnsi="Times New Roman" w:cs="Times New Roman"/>
+          <w:sz w:val="24"/>
+          <w:szCs w:val="24"/>
+        </w:rPr>
+        <w:t>MIT Education Councilor</w:t>
+      </w:r>
+      <w:r>
+        <w:rPr>
+          <w:rFonts w:ascii="Times New Roman" w:hAnsi="Times New Roman" w:cs="Times New Roman"/>
+          <w:sz w:val="24"/>
+          <w:szCs w:val="24"/>
+        </w:rPr>
+        <w:t xml:space="preserve"> (Interview prospective undergraduates)</w:t>
+      </w:r>
+    </w:p>
+    <w:p>
+      <w:pPr>
+        <w:spacing w:after="0"/>
+        <w:ind w:left="2160" w:hanging="2160"/>
+        <w:rPr>
+          <w:rFonts w:ascii="Times New Roman" w:hAnsi="Times New Roman" w:cs="Times New Roman"/>
+          <w:sz w:val="24"/>
+          <w:szCs w:val="24"/>
+        </w:rPr>
+      </w:pPr>
+      <w:r>
+        <w:rPr>
+          <w:rFonts w:ascii="Times New Roman" w:hAnsi="Times New Roman" w:cs="Times New Roman"/>
+          <w:i/>
+          <w:iCs/>
+          <w:sz w:val="24"/>
+          <w:szCs w:val="24"/>
+        </w:rPr>
+        <w:t>0</w:t>
+      </w:r>
+      <w:r>
+        <w:rPr>
+          <w:rFonts w:ascii="Times New Roman" w:hAnsi="Times New Roman" w:cs="Times New Roman"/>
+          <w:i/>
+          <w:iCs/>
+          <w:sz w:val="24"/>
+          <w:szCs w:val="24"/>
+        </w:rPr>
+        <w:t>8</w:t>
+      </w:r>
+      <w:r>
+        <w:rPr>
+          <w:rFonts w:ascii="Times New Roman" w:hAnsi="Times New Roman" w:cs="Times New Roman"/>
+          <w:i/>
+          <w:iCs/>
+          <w:sz w:val="24"/>
+          <w:szCs w:val="24"/>
+        </w:rPr>
+        <w:t>/2020 – 06/202</w:t>
+      </w:r>
+      <w:r>
+        <w:rPr>
+          <w:rFonts w:ascii="Times New Roman" w:hAnsi="Times New Roman" w:cs="Times New Roman"/>
+          <w:i/>
+          <w:iCs/>
+          <w:sz w:val="24"/>
+          <w:szCs w:val="24"/>
+        </w:rPr>
+        <w:t>2</w:t>
+      </w:r>
+      <w:r>
+        <w:rPr>
+          <w:rFonts w:ascii="Times New Roman" w:hAnsi="Times New Roman" w:cs="Times New Roman"/>
+          <w:i/>
+          <w:iCs/>
+          <w:sz w:val="24"/>
+          <w:szCs w:val="24"/>
+        </w:rPr>
+        <w:t>:</w:t>
+      </w:r>
+      <w:r>
+        <w:rPr>
+          <w:rFonts w:ascii="Times New Roman" w:hAnsi="Times New Roman" w:cs="Times New Roman"/>
+          <w:b/>
+          <w:bCs/>
+          <w:sz w:val="24"/>
+          <w:szCs w:val="24"/>
+        </w:rPr>
+        <w:tab/>
+      </w:r>
+      <w:r>
+        <w:rPr>
+          <w:rFonts w:ascii="Times New Roman" w:hAnsi="Times New Roman" w:cs="Times New Roman"/>
+          <w:sz w:val="24"/>
+          <w:szCs w:val="24"/>
+        </w:rPr>
+        <w:t xml:space="preserve">MIT </w:t>
+      </w:r>
+      <w:r>
+        <w:rPr>
+          <w:rFonts w:ascii="Times New Roman" w:hAnsi="Times New Roman" w:cs="Times New Roman"/>
+          <w:sz w:val="24"/>
+          <w:szCs w:val="24"/>
+        </w:rPr>
+        <w:t>First year associate advisor</w:t>
+      </w:r>
+    </w:p>
+    <w:p>
+      <w:pPr>
+        <w:spacing w:after="0"/>
+        <w:ind w:left="2160" w:hanging="2160"/>
+        <w:rPr>
+          <w:rFonts w:ascii="Times New Roman" w:hAnsi="Times New Roman" w:cs="Times New Roman"/>
+          <w:sz w:val="24"/>
+          <w:szCs w:val="24"/>
+        </w:rPr>
+      </w:pPr>
+      <w:r>
+        <w:rPr>
+          <w:rFonts w:ascii="Times New Roman" w:hAnsi="Times New Roman" w:cs="Times New Roman"/>
+          <w:i/>
+          <w:iCs/>
+          <w:sz w:val="24"/>
+          <w:szCs w:val="24"/>
+        </w:rPr>
+        <w:t>08/20</w:t>
+      </w:r>
+      <w:r>
+        <w:rPr>
+          <w:rFonts w:ascii="Times New Roman" w:hAnsi="Times New Roman" w:cs="Times New Roman"/>
+          <w:i/>
+          <w:iCs/>
+          <w:sz w:val="24"/>
+          <w:szCs w:val="24"/>
+        </w:rPr>
+        <w:t>20</w:t>
+      </w:r>
+      <w:r>
+        <w:rPr>
+          <w:rFonts w:ascii="Times New Roman" w:hAnsi="Times New Roman" w:cs="Times New Roman"/>
+          <w:i/>
+          <w:iCs/>
+          <w:sz w:val="24"/>
+          <w:szCs w:val="24"/>
+        </w:rPr>
+        <w:t xml:space="preserve"> – 06/202</w:t>
+      </w:r>
+      <w:r>
+        <w:rPr>
+          <w:rFonts w:ascii="Times New Roman" w:hAnsi="Times New Roman" w:cs="Times New Roman"/>
+          <w:i/>
+          <w:iCs/>
+          <w:sz w:val="24"/>
+          <w:szCs w:val="24"/>
+        </w:rPr>
+        <w:t>2</w:t>
+      </w:r>
+      <w:r>
+        <w:rPr>
+          <w:rFonts w:ascii="Times New Roman" w:hAnsi="Times New Roman" w:cs="Times New Roman"/>
+          <w:i/>
+          <w:iCs/>
+          <w:sz w:val="24"/>
+          <w:szCs w:val="24"/>
+        </w:rPr>
+        <w:t>:</w:t>
+      </w:r>
+      <w:r>
+        <w:rPr>
+          <w:rFonts w:ascii="Times New Roman" w:hAnsi="Times New Roman" w:cs="Times New Roman"/>
+          <w:i/>
+          <w:iCs/>
+          <w:sz w:val="24"/>
+          <w:szCs w:val="24"/>
+        </w:rPr>
+        <w:tab/>
+      </w:r>
+      <w:r>
+        <w:rPr>
+          <w:rFonts w:ascii="Times New Roman" w:hAnsi="Times New Roman" w:cs="Times New Roman"/>
+          <w:sz w:val="24"/>
+          <w:szCs w:val="24"/>
+        </w:rPr>
+        <w:t>MIT</w:t>
+      </w:r>
+      <w:r>
+        <w:rPr>
+          <w:rFonts w:ascii="Times New Roman" w:hAnsi="Times New Roman" w:cs="Times New Roman"/>
+          <w:sz w:val="24"/>
+          <w:szCs w:val="24"/>
+        </w:rPr>
+        <w:t xml:space="preserve"> </w:t>
+      </w:r>
+      <w:r>
+        <w:rPr>
+          <w:rFonts w:ascii="Times New Roman" w:hAnsi="Times New Roman" w:cs="Times New Roman"/>
+          <w:sz w:val="24"/>
+          <w:szCs w:val="24"/>
+        </w:rPr>
+        <w:t>Undergraduate associate advising steering committee member</w:t>
+      </w:r>
+    </w:p>
+    <w:p>
+      <w:pPr>
+        <w:spacing w:after="0"/>
+        <w:ind w:left="2160" w:hanging="2160"/>
+        <w:rPr>
+          <w:rFonts w:ascii="Times New Roman" w:hAnsi="Times New Roman" w:cs="Times New Roman"/>
+          <w:sz w:val="24"/>
+          <w:szCs w:val="24"/>
+        </w:rPr>
+      </w:pPr>
+      <w:r>
+        <w:rPr>
+          <w:rFonts w:ascii="Times New Roman" w:hAnsi="Times New Roman" w:cs="Times New Roman"/>
+          <w:i/>
+          <w:iCs/>
+          <w:sz w:val="24"/>
+          <w:szCs w:val="24"/>
+        </w:rPr>
+        <w:t>06/2020 – 06/2022:</w:t>
+      </w:r>
+      <w:r>
+        <w:rPr>
+          <w:rFonts w:ascii="Times New Roman" w:hAnsi="Times New Roman" w:cs="Times New Roman"/>
+          <w:b/>
+          <w:bCs/>
+          <w:sz w:val="24"/>
+          <w:szCs w:val="24"/>
+        </w:rPr>
+        <w:tab/>
+      </w:r>
+      <w:r>
+        <w:rPr>
+          <w:rFonts w:ascii="Times New Roman" w:hAnsi="Times New Roman" w:cs="Times New Roman"/>
+          <w:sz w:val="24"/>
+          <w:szCs w:val="24"/>
+        </w:rPr>
+        <w:t>Department Representative on DEI board of MIT Undergraduate Association</w:t>
+      </w:r>
+    </w:p>
+    <w:p>
+      <w:pPr>
+        <w:spacing w:after="0"/>
+        <w:ind w:left="2160" w:hanging="2160"/>
+        <w:rPr>
+          <w:rFonts w:ascii="Times New Roman" w:hAnsi="Times New Roman" w:cs="Times New Roman"/>
+          <w:sz w:val="24"/>
+          <w:szCs w:val="24"/>
+        </w:rPr>
+      </w:pPr>
+      <w:r>
+        <w:rPr>
+          <w:rFonts w:ascii="Times New Roman" w:hAnsi="Times New Roman" w:cs="Times New Roman"/>
+          <w:i/>
+          <w:iCs/>
+          <w:sz w:val="24"/>
+          <w:szCs w:val="24"/>
+        </w:rPr>
+        <w:t>08/2020 – 06/2021:</w:t>
+      </w:r>
+      <w:r>
+        <w:rPr>
+          <w:rFonts w:ascii="Times New Roman" w:hAnsi="Times New Roman" w:cs="Times New Roman"/>
+          <w:b/>
+          <w:bCs/>
+          <w:sz w:val="24"/>
+          <w:szCs w:val="24"/>
+        </w:rPr>
+        <w:tab/>
+      </w:r>
+      <w:r>
+        <w:rPr>
+          <w:rFonts w:ascii="Times New Roman" w:hAnsi="Times New Roman" w:cs="Times New Roman"/>
+          <w:sz w:val="24"/>
+          <w:szCs w:val="24"/>
+        </w:rPr>
+        <w:t>Vice President of Society of Undergraduate Materials Scientists at MIT</w:t>
+      </w:r>
+    </w:p>
+    <w:p>
+      <w:pPr>
+        <w:spacing w:after="0"/>
+        <w:ind w:left="2160" w:hanging="2160"/>
+        <w:rPr>
+          <w:rFonts w:ascii="Times New Roman" w:hAnsi="Times New Roman" w:cs="Times New Roman"/>
+          <w:sz w:val="24"/>
+          <w:szCs w:val="24"/>
+        </w:rPr>
+      </w:pPr>
+      <w:r>
+        <w:rPr>
+          <w:rFonts w:ascii="Times New Roman" w:hAnsi="Times New Roman" w:cs="Times New Roman"/>
+          <w:i/>
+          <w:iCs/>
+          <w:sz w:val="24"/>
+          <w:szCs w:val="24"/>
+        </w:rPr>
         <w:lastRenderedPageBreak/>
-        <w:t>Reviewer for:</w:t>
-      </w:r>
-      <w:r>
-        <w:rPr>
-          <w:rFonts w:ascii="Times New Roman" w:hAnsi="Times New Roman" w:cs="Times New Roman"/>
-          <w:b/>
-          <w:bCs/>
-          <w:sz w:val="24"/>
-          <w:szCs w:val="24"/>
-        </w:rPr>
-        <w:tab/>
-      </w:r>
-      <w:r>
-        <w:rPr>
-          <w:rFonts w:ascii="Times New Roman" w:hAnsi="Times New Roman" w:cs="Times New Roman"/>
-          <w:sz w:val="24"/>
-          <w:szCs w:val="24"/>
-        </w:rPr>
-        <w:t>ACS Nano, Journal of Emerging Investigators</w:t>
-      </w:r>
-      <w:r>
-        <w:rPr>
-          <w:rFonts w:ascii="Times New Roman" w:hAnsi="Times New Roman" w:cs="Times New Roman"/>
-          <w:b/>
-          <w:bCs/>
-          <w:sz w:val="24"/>
-          <w:szCs w:val="24"/>
-        </w:rPr>
-        <w:t xml:space="preserve"> </w:t>
-      </w:r>
-    </w:p>
-    <w:p>
-      <w:pPr>
-        <w:spacing w:after="0" w:line="240" w:lineRule="auto"/>
-        <w:ind w:left="2160" w:hanging="2160"/>
-        <w:rPr>
-          <w:rFonts w:ascii="Times New Roman" w:hAnsi="Times New Roman" w:cs="Times New Roman"/>
-          <w:i/>
-          <w:iCs/>
-          <w:sz w:val="24"/>
-          <w:szCs w:val="24"/>
-        </w:rPr>
-      </w:pPr>
-      <w:r>
-        <w:rPr>
-          <w:rFonts w:ascii="Times New Roman" w:hAnsi="Times New Roman" w:cs="Times New Roman"/>
-          <w:i/>
-          <w:iCs/>
-          <w:sz w:val="24"/>
-          <w:szCs w:val="24"/>
-        </w:rPr>
-        <w:t>(2023 – current)</w:t>
-      </w:r>
-      <w:r>
-        <w:rPr>
-          <w:rFonts w:ascii="Times New Roman" w:hAnsi="Times New Roman" w:cs="Times New Roman"/>
-          <w:i/>
-          <w:iCs/>
-          <w:sz w:val="24"/>
-          <w:szCs w:val="24"/>
-        </w:rPr>
-        <w:tab/>
-      </w:r>
-    </w:p>
-    <w:p>
-      <w:pPr>
-        <w:spacing w:after="0" w:line="240" w:lineRule="auto"/>
-        <w:ind w:left="2160" w:hanging="2160"/>
-        <w:rPr>
-          <w:rFonts w:ascii="Times New Roman" w:hAnsi="Times New Roman" w:cs="Times New Roman"/>
-          <w:b/>
-          <w:bCs/>
-          <w:sz w:val="24"/>
-          <w:szCs w:val="24"/>
-        </w:rPr>
-      </w:pPr>
-      <w:r>
-        <w:rPr>
-          <w:rFonts w:ascii="Times New Roman" w:hAnsi="Times New Roman" w:cs="Times New Roman"/>
-          <w:b/>
-          <w:bCs/>
-          <w:sz w:val="24"/>
-          <w:szCs w:val="24"/>
-        </w:rPr>
-        <w:t xml:space="preserve"> </w:t>
-      </w:r>
-    </w:p>
-    <w:p>
-      <w:pPr>
-        <w:spacing w:after="0" w:line="240" w:lineRule="auto"/>
-        <w:ind w:left="2160" w:hanging="2160"/>
-        <w:rPr>
-          <w:rFonts w:ascii="Times New Roman" w:hAnsi="Times New Roman" w:cs="Times New Roman"/>
-          <w:sz w:val="24"/>
-          <w:szCs w:val="24"/>
-        </w:rPr>
-      </w:pPr>
-      <w:r>
-        <w:rPr>
-          <w:rFonts w:ascii="Times New Roman" w:hAnsi="Times New Roman" w:cs="Times New Roman"/>
-          <w:i/>
-          <w:iCs/>
-          <w:sz w:val="24"/>
-          <w:szCs w:val="24"/>
-        </w:rPr>
-        <w:t>08/2023 – current:</w:t>
-      </w:r>
-      <w:r>
-        <w:rPr>
-          <w:rFonts w:ascii="Times New Roman" w:hAnsi="Times New Roman" w:cs="Times New Roman"/>
-          <w:i/>
-          <w:iCs/>
-          <w:sz w:val="24"/>
-          <w:szCs w:val="24"/>
-        </w:rPr>
-        <w:tab/>
-      </w:r>
-      <w:r>
-        <w:rPr>
-          <w:rFonts w:ascii="Times New Roman" w:hAnsi="Times New Roman" w:cs="Times New Roman"/>
-          <w:sz w:val="24"/>
-          <w:szCs w:val="24"/>
-        </w:rPr>
-        <w:t>UT Austin Materials Research Society President</w:t>
-      </w:r>
-    </w:p>
-    <w:p>
-      <w:pPr>
-        <w:spacing w:after="0" w:line="240" w:lineRule="auto"/>
-        <w:ind w:left="2160" w:hanging="2160"/>
-        <w:rPr>
-          <w:rFonts w:ascii="Times New Roman" w:hAnsi="Times New Roman" w:cs="Times New Roman"/>
-          <w:sz w:val="24"/>
-          <w:szCs w:val="24"/>
-        </w:rPr>
-      </w:pPr>
-      <w:r>
-        <w:rPr>
-          <w:rFonts w:ascii="Times New Roman" w:hAnsi="Times New Roman" w:cs="Times New Roman"/>
-          <w:i/>
-          <w:iCs/>
-          <w:sz w:val="24"/>
-          <w:szCs w:val="24"/>
-        </w:rPr>
-        <w:t>08/2023 – current:</w:t>
-      </w:r>
-      <w:r>
-        <w:rPr>
-          <w:rFonts w:ascii="Times New Roman" w:hAnsi="Times New Roman" w:cs="Times New Roman"/>
-          <w:b/>
-          <w:bCs/>
-          <w:sz w:val="24"/>
-          <w:szCs w:val="24"/>
-        </w:rPr>
-        <w:tab/>
-      </w:r>
-      <w:r>
-        <w:rPr>
-          <w:rFonts w:ascii="Times New Roman" w:hAnsi="Times New Roman" w:cs="Times New Roman"/>
-          <w:sz w:val="24"/>
-          <w:szCs w:val="24"/>
-        </w:rPr>
-        <w:t xml:space="preserve">UT Austin Graduate Engineering Council </w:t>
-      </w:r>
-      <w:r>
-        <w:rPr>
-          <w:rFonts w:ascii="Times New Roman" w:hAnsi="Times New Roman" w:cs="Times New Roman"/>
-          <w:sz w:val="24"/>
-          <w:szCs w:val="24"/>
-        </w:rPr>
-        <w:t>Financial Director</w:t>
-      </w:r>
-    </w:p>
-    <w:p>
-      <w:pPr>
-        <w:spacing w:after="0" w:line="240" w:lineRule="auto"/>
-        <w:ind w:left="2160" w:hanging="2160"/>
-        <w:rPr>
-          <w:rFonts w:ascii="Times New Roman" w:hAnsi="Times New Roman" w:cs="Times New Roman"/>
-          <w:sz w:val="24"/>
-          <w:szCs w:val="24"/>
-        </w:rPr>
-      </w:pPr>
-      <w:r>
-        <w:rPr>
-          <w:rFonts w:ascii="Times New Roman" w:hAnsi="Times New Roman" w:cs="Times New Roman"/>
-          <w:i/>
-          <w:iCs/>
-          <w:sz w:val="24"/>
-          <w:szCs w:val="24"/>
-        </w:rPr>
-        <w:t>08/2023 – current:</w:t>
-      </w:r>
-      <w:r>
-        <w:rPr>
-          <w:rFonts w:ascii="Times New Roman" w:hAnsi="Times New Roman" w:cs="Times New Roman"/>
-          <w:b/>
-          <w:bCs/>
-          <w:sz w:val="24"/>
-          <w:szCs w:val="24"/>
-        </w:rPr>
-        <w:tab/>
-      </w:r>
-      <w:r>
-        <w:rPr>
-          <w:rFonts w:ascii="Times New Roman" w:hAnsi="Times New Roman" w:cs="Times New Roman"/>
-          <w:sz w:val="24"/>
-          <w:szCs w:val="24"/>
-        </w:rPr>
-        <w:t>UT Austin Graduate Student Assembly Materials Science representative</w:t>
-      </w:r>
-    </w:p>
-    <w:p>
-      <w:pPr>
-        <w:spacing w:after="0" w:line="240" w:lineRule="auto"/>
-        <w:ind w:left="2160" w:hanging="2160"/>
-        <w:rPr>
-          <w:rFonts w:ascii="Times New Roman" w:hAnsi="Times New Roman" w:cs="Times New Roman"/>
-          <w:sz w:val="24"/>
-          <w:szCs w:val="24"/>
-        </w:rPr>
-      </w:pPr>
-      <w:r>
-        <w:rPr>
-          <w:rFonts w:ascii="Times New Roman" w:hAnsi="Times New Roman" w:cs="Times New Roman"/>
-          <w:i/>
-          <w:iCs/>
-          <w:sz w:val="24"/>
-          <w:szCs w:val="24"/>
-        </w:rPr>
-        <w:t xml:space="preserve">09/2022 – </w:t>
-      </w:r>
-      <w:r>
-        <w:rPr>
-          <w:rFonts w:ascii="Times New Roman" w:hAnsi="Times New Roman" w:cs="Times New Roman"/>
-          <w:i/>
-          <w:iCs/>
-          <w:sz w:val="24"/>
-          <w:szCs w:val="24"/>
-        </w:rPr>
-        <w:t>09/2023</w:t>
-      </w:r>
-      <w:r>
-        <w:rPr>
-          <w:rFonts w:ascii="Times New Roman" w:hAnsi="Times New Roman" w:cs="Times New Roman"/>
-          <w:i/>
-          <w:iCs/>
-          <w:sz w:val="24"/>
-          <w:szCs w:val="24"/>
-        </w:rPr>
-        <w:t>:</w:t>
-      </w:r>
-      <w:r>
-        <w:rPr>
-          <w:rFonts w:ascii="Times New Roman" w:hAnsi="Times New Roman" w:cs="Times New Roman"/>
-          <w:b/>
-          <w:bCs/>
-          <w:sz w:val="24"/>
-          <w:szCs w:val="24"/>
-        </w:rPr>
-        <w:tab/>
-      </w:r>
-      <w:r>
-        <w:rPr>
-          <w:rFonts w:ascii="Times New Roman" w:hAnsi="Times New Roman" w:cs="Times New Roman"/>
-          <w:sz w:val="24"/>
-          <w:szCs w:val="24"/>
-        </w:rPr>
-        <w:t>Cockrell School of Engineering DEI board member</w:t>
-      </w:r>
-    </w:p>
-    <w:p>
-      <w:pPr>
-        <w:spacing w:after="0" w:line="240" w:lineRule="auto"/>
-        <w:ind w:left="2160" w:hanging="2160"/>
-        <w:rPr>
-          <w:rFonts w:ascii="Times New Roman" w:hAnsi="Times New Roman" w:cs="Times New Roman"/>
-          <w:sz w:val="24"/>
-          <w:szCs w:val="24"/>
-        </w:rPr>
-      </w:pPr>
-      <w:r>
-        <w:rPr>
-          <w:rFonts w:ascii="Times New Roman" w:hAnsi="Times New Roman" w:cs="Times New Roman"/>
-          <w:i/>
-          <w:iCs/>
-          <w:sz w:val="24"/>
-          <w:szCs w:val="24"/>
-        </w:rPr>
-        <w:t>02/2022 – current:</w:t>
-      </w:r>
-      <w:r>
-        <w:rPr>
-          <w:rFonts w:ascii="Times New Roman" w:hAnsi="Times New Roman" w:cs="Times New Roman"/>
-          <w:b/>
-          <w:bCs/>
-          <w:sz w:val="24"/>
-          <w:szCs w:val="24"/>
-        </w:rPr>
-        <w:tab/>
-      </w:r>
-      <w:r>
-        <w:rPr>
-          <w:rFonts w:ascii="Times New Roman" w:hAnsi="Times New Roman" w:cs="Times New Roman"/>
-          <w:sz w:val="24"/>
-          <w:szCs w:val="24"/>
-        </w:rPr>
-        <w:t>K-12 STEM outreach through UT MRSEC in local elementary schools</w:t>
-      </w:r>
-    </w:p>
-    <w:p>
-      <w:pPr>
-        <w:spacing w:after="0" w:line="240" w:lineRule="auto"/>
-        <w:ind w:left="2160" w:hanging="2160"/>
-        <w:rPr>
-          <w:rFonts w:ascii="Times New Roman" w:hAnsi="Times New Roman" w:cs="Times New Roman"/>
-          <w:sz w:val="24"/>
-          <w:szCs w:val="24"/>
-        </w:rPr>
-      </w:pPr>
-      <w:r>
-        <w:rPr>
-          <w:rFonts w:ascii="Times New Roman" w:hAnsi="Times New Roman" w:cs="Times New Roman"/>
-          <w:i/>
-          <w:iCs/>
-          <w:sz w:val="24"/>
-          <w:szCs w:val="24"/>
-        </w:rPr>
-        <w:t>08/2021 – current:</w:t>
-      </w:r>
-      <w:r>
-        <w:rPr>
-          <w:rFonts w:ascii="Times New Roman" w:hAnsi="Times New Roman" w:cs="Times New Roman"/>
-          <w:b/>
-          <w:bCs/>
-          <w:sz w:val="24"/>
-          <w:szCs w:val="24"/>
-        </w:rPr>
-        <w:tab/>
-      </w:r>
-      <w:r>
-        <w:rPr>
-          <w:rFonts w:ascii="Times New Roman" w:hAnsi="Times New Roman" w:cs="Times New Roman"/>
-          <w:sz w:val="24"/>
-          <w:szCs w:val="24"/>
-        </w:rPr>
-        <w:t>MIT Education Councilor</w:t>
-      </w:r>
-      <w:r>
-        <w:rPr>
-          <w:rFonts w:ascii="Times New Roman" w:hAnsi="Times New Roman" w:cs="Times New Roman"/>
-          <w:sz w:val="24"/>
-          <w:szCs w:val="24"/>
-        </w:rPr>
-        <w:t xml:space="preserve"> (Interview prospective undergraduates)</w:t>
-      </w:r>
-    </w:p>
-    <w:p>
-      <w:pPr>
-        <w:spacing w:after="0"/>
-        <w:ind w:left="2160" w:hanging="2160"/>
-        <w:rPr>
-          <w:rFonts w:ascii="Times New Roman" w:hAnsi="Times New Roman" w:cs="Times New Roman"/>
-          <w:sz w:val="24"/>
-          <w:szCs w:val="24"/>
-        </w:rPr>
-      </w:pPr>
-      <w:r>
-        <w:rPr>
-          <w:rFonts w:ascii="Times New Roman" w:hAnsi="Times New Roman" w:cs="Times New Roman"/>
-          <w:i/>
-          <w:iCs/>
-          <w:sz w:val="24"/>
-          <w:szCs w:val="24"/>
-        </w:rPr>
-        <w:t>0</w:t>
-      </w:r>
-      <w:r>
-        <w:rPr>
-          <w:rFonts w:ascii="Times New Roman" w:hAnsi="Times New Roman" w:cs="Times New Roman"/>
-          <w:i/>
-          <w:iCs/>
-          <w:sz w:val="24"/>
-          <w:szCs w:val="24"/>
-        </w:rPr>
-        <w:t>8</w:t>
-      </w:r>
-      <w:r>
-        <w:rPr>
-          <w:rFonts w:ascii="Times New Roman" w:hAnsi="Times New Roman" w:cs="Times New Roman"/>
-          <w:i/>
-          <w:iCs/>
-          <w:sz w:val="24"/>
-          <w:szCs w:val="24"/>
-        </w:rPr>
-        <w:t>/2020 – 06/202</w:t>
-      </w:r>
-      <w:r>
-        <w:rPr>
-          <w:rFonts w:ascii="Times New Roman" w:hAnsi="Times New Roman" w:cs="Times New Roman"/>
-          <w:i/>
-          <w:iCs/>
-          <w:sz w:val="24"/>
-          <w:szCs w:val="24"/>
-        </w:rPr>
-        <w:t>2</w:t>
-      </w:r>
-      <w:r>
-        <w:rPr>
-          <w:rFonts w:ascii="Times New Roman" w:hAnsi="Times New Roman" w:cs="Times New Roman"/>
-          <w:i/>
-          <w:iCs/>
-          <w:sz w:val="24"/>
-          <w:szCs w:val="24"/>
-        </w:rPr>
-        <w:t>:</w:t>
-      </w:r>
-      <w:r>
-        <w:rPr>
-          <w:rFonts w:ascii="Times New Roman" w:hAnsi="Times New Roman" w:cs="Times New Roman"/>
-          <w:b/>
-          <w:bCs/>
-          <w:sz w:val="24"/>
-          <w:szCs w:val="24"/>
-        </w:rPr>
-        <w:tab/>
-      </w:r>
-      <w:r>
-        <w:rPr>
-          <w:rFonts w:ascii="Times New Roman" w:hAnsi="Times New Roman" w:cs="Times New Roman"/>
-          <w:sz w:val="24"/>
-          <w:szCs w:val="24"/>
-        </w:rPr>
-        <w:t xml:space="preserve">MIT </w:t>
-      </w:r>
-      <w:r>
-        <w:rPr>
-          <w:rFonts w:ascii="Times New Roman" w:hAnsi="Times New Roman" w:cs="Times New Roman"/>
-          <w:sz w:val="24"/>
-          <w:szCs w:val="24"/>
-        </w:rPr>
-        <w:t>First year associate advisor</w:t>
-      </w:r>
-    </w:p>
-    <w:p>
-      <w:pPr>
-        <w:spacing w:after="0"/>
-        <w:ind w:left="2160" w:hanging="2160"/>
-        <w:rPr>
-          <w:rFonts w:ascii="Times New Roman" w:hAnsi="Times New Roman" w:cs="Times New Roman"/>
-          <w:sz w:val="24"/>
-          <w:szCs w:val="24"/>
-        </w:rPr>
-      </w:pPr>
-      <w:r>
-        <w:rPr>
-          <w:rFonts w:ascii="Times New Roman" w:hAnsi="Times New Roman" w:cs="Times New Roman"/>
-          <w:i/>
-          <w:iCs/>
-          <w:sz w:val="24"/>
-          <w:szCs w:val="24"/>
-        </w:rPr>
-        <w:t>08/20</w:t>
-      </w:r>
-      <w:r>
-        <w:rPr>
-          <w:rFonts w:ascii="Times New Roman" w:hAnsi="Times New Roman" w:cs="Times New Roman"/>
-          <w:i/>
-          <w:iCs/>
-          <w:sz w:val="24"/>
-          <w:szCs w:val="24"/>
-        </w:rPr>
-        <w:t>20</w:t>
-      </w:r>
-      <w:r>
-        <w:rPr>
-          <w:rFonts w:ascii="Times New Roman" w:hAnsi="Times New Roman" w:cs="Times New Roman"/>
-          <w:i/>
-          <w:iCs/>
-          <w:sz w:val="24"/>
-          <w:szCs w:val="24"/>
-        </w:rPr>
-        <w:t xml:space="preserve"> – 06/202</w:t>
-      </w:r>
-      <w:r>
-        <w:rPr>
-          <w:rFonts w:ascii="Times New Roman" w:hAnsi="Times New Roman" w:cs="Times New Roman"/>
-          <w:i/>
-          <w:iCs/>
-          <w:sz w:val="24"/>
-          <w:szCs w:val="24"/>
-        </w:rPr>
-        <w:t>2</w:t>
-      </w:r>
-      <w:r>
-        <w:rPr>
-          <w:rFonts w:ascii="Times New Roman" w:hAnsi="Times New Roman" w:cs="Times New Roman"/>
-          <w:i/>
-          <w:iCs/>
-          <w:sz w:val="24"/>
-          <w:szCs w:val="24"/>
-        </w:rPr>
-        <w:t>:</w:t>
-      </w:r>
-      <w:r>
-        <w:rPr>
-          <w:rFonts w:ascii="Times New Roman" w:hAnsi="Times New Roman" w:cs="Times New Roman"/>
-          <w:i/>
-          <w:iCs/>
-          <w:sz w:val="24"/>
-          <w:szCs w:val="24"/>
-        </w:rPr>
-        <w:tab/>
-      </w:r>
-      <w:r>
-        <w:rPr>
-          <w:rFonts w:ascii="Times New Roman" w:hAnsi="Times New Roman" w:cs="Times New Roman"/>
-          <w:sz w:val="24"/>
-          <w:szCs w:val="24"/>
-        </w:rPr>
-        <w:t>MIT</w:t>
-      </w:r>
-      <w:r>
-        <w:rPr>
-          <w:rFonts w:ascii="Times New Roman" w:hAnsi="Times New Roman" w:cs="Times New Roman"/>
-          <w:sz w:val="24"/>
-          <w:szCs w:val="24"/>
-        </w:rPr>
-        <w:t xml:space="preserve"> </w:t>
-      </w:r>
-      <w:r>
-        <w:rPr>
-          <w:rFonts w:ascii="Times New Roman" w:hAnsi="Times New Roman" w:cs="Times New Roman"/>
-          <w:sz w:val="24"/>
-          <w:szCs w:val="24"/>
-        </w:rPr>
-        <w:t>Undergraduate associate advising steering committee member</w:t>
-      </w:r>
-    </w:p>
-    <w:p>
-      <w:pPr>
-        <w:spacing w:after="0"/>
-        <w:ind w:left="2160" w:hanging="2160"/>
-        <w:rPr>
-          <w:rFonts w:ascii="Times New Roman" w:hAnsi="Times New Roman" w:cs="Times New Roman"/>
-          <w:sz w:val="24"/>
-          <w:szCs w:val="24"/>
-        </w:rPr>
-      </w:pPr>
-      <w:r>
-        <w:rPr>
-          <w:rFonts w:ascii="Times New Roman" w:hAnsi="Times New Roman" w:cs="Times New Roman"/>
-          <w:i/>
-          <w:iCs/>
-          <w:sz w:val="24"/>
-          <w:szCs w:val="24"/>
-        </w:rPr>
-        <w:t>06/2020 – 06/2022:</w:t>
-      </w:r>
-      <w:r>
-        <w:rPr>
-          <w:rFonts w:ascii="Times New Roman" w:hAnsi="Times New Roman" w:cs="Times New Roman"/>
-          <w:b/>
-          <w:bCs/>
-          <w:sz w:val="24"/>
-          <w:szCs w:val="24"/>
-        </w:rPr>
-        <w:tab/>
-      </w:r>
-      <w:r>
-        <w:rPr>
-          <w:rFonts w:ascii="Times New Roman" w:hAnsi="Times New Roman" w:cs="Times New Roman"/>
-          <w:sz w:val="24"/>
-          <w:szCs w:val="24"/>
-        </w:rPr>
-        <w:t>Department Representative on DEI board of MIT Undergraduate Association</w:t>
-      </w:r>
-    </w:p>
-    <w:p>
-      <w:pPr>
-        <w:spacing w:after="0"/>
-        <w:ind w:left="2160" w:hanging="2160"/>
-        <w:rPr>
-          <w:rFonts w:ascii="Times New Roman" w:hAnsi="Times New Roman" w:cs="Times New Roman"/>
-          <w:sz w:val="24"/>
-          <w:szCs w:val="24"/>
-        </w:rPr>
-      </w:pPr>
-      <w:r>
-        <w:rPr>
-          <w:rFonts w:ascii="Times New Roman" w:hAnsi="Times New Roman" w:cs="Times New Roman"/>
-          <w:i/>
-          <w:iCs/>
-          <w:sz w:val="24"/>
-          <w:szCs w:val="24"/>
-        </w:rPr>
-        <w:t>08/2020 – 06/2021:</w:t>
-      </w:r>
-      <w:r>
-        <w:rPr>
-          <w:rFonts w:ascii="Times New Roman" w:hAnsi="Times New Roman" w:cs="Times New Roman"/>
-          <w:b/>
-          <w:bCs/>
-          <w:sz w:val="24"/>
-          <w:szCs w:val="24"/>
-        </w:rPr>
-        <w:tab/>
-      </w:r>
-      <w:r>
-        <w:rPr>
-          <w:rFonts w:ascii="Times New Roman" w:hAnsi="Times New Roman" w:cs="Times New Roman"/>
-          <w:sz w:val="24"/>
-          <w:szCs w:val="24"/>
-        </w:rPr>
-        <w:t>Vice President of Society of Undergraduate Materials Scientists at MIT</w:t>
-      </w:r>
-    </w:p>
-    <w:p>
-      <w:pPr>
-        <w:spacing w:after="0"/>
-        <w:ind w:left="2160" w:hanging="2160"/>
-        <w:rPr>
-          <w:rFonts w:ascii="Times New Roman" w:hAnsi="Times New Roman" w:cs="Times New Roman"/>
-          <w:sz w:val="24"/>
-          <w:szCs w:val="24"/>
-        </w:rPr>
-      </w:pPr>
-      <w:r>
-        <w:rPr>
-          <w:rFonts w:ascii="Times New Roman" w:hAnsi="Times New Roman" w:cs="Times New Roman"/>
-          <w:i/>
-          <w:iCs/>
-          <w:sz w:val="24"/>
-          <w:szCs w:val="24"/>
-        </w:rPr>
         <w:t>08/2018 – 08/2021:</w:t>
       </w:r>
       <w:r>
@@ -5448,16 +6311,17 @@
           <w:szCs w:val="24"/>
         </w:rPr>
       </w:pPr>
-      <w:r>
-        <w:rPr>
-          <w:rFonts w:ascii="Times New Roman" w:hAnsi="Times New Roman" w:cs="Times New Roman"/>
-          <w:b/>
-          <w:bCs/>
-          <w:color w:val="000000" w:themeColor="text1"/>
-          <w:sz w:val="24"/>
-          <w:szCs w:val="24"/>
-        </w:rPr>
-        <w:lastRenderedPageBreak/>
+      <w:bookmarkStart w:id="0" w:name="OLE_LINK1"/>
+      <w:bookmarkStart w:id="1" w:name="OLE_LINK2"/>
+      <w:r>
+        <w:rPr>
+          <w:rFonts w:ascii="Times New Roman" w:hAnsi="Times New Roman" w:cs="Times New Roman"/>
+          <w:b/>
+          <w:bCs/>
+          <w:color w:val="000000" w:themeColor="text1"/>
+          <w:sz w:val="24"/>
+          <w:szCs w:val="24"/>
+        </w:rPr>
         <w:t xml:space="preserve">Dr. </w:t>
       </w:r>
       <w:r>
@@ -5610,10 +6474,10 @@
         <w:spacing w:after="0"/>
         <w:ind w:left="2160" w:hanging="2160"/>
         <w:rPr>
-          <w:rFonts w:ascii="Times New Roman" w:hAnsi="Times New Roman" w:cs="Times New Roman"/>
-          <w:i/>
-          <w:iCs/>
-          <w:color w:val="000000" w:themeColor="text1"/>
+          <w:rStyle w:val="Hyperlink"/>
+          <w:rFonts w:ascii="Times New Roman" w:hAnsi="Times New Roman" w:cs="Times New Roman"/>
+          <w:i/>
+          <w:iCs/>
           <w:sz w:val="24"/>
           <w:szCs w:val="24"/>
         </w:rPr>
@@ -5643,6 +6507,194 @@
         </w:r>
       </w:hyperlink>
     </w:p>
+    <w:bookmarkEnd w:id="0"/>
+    <w:bookmarkEnd w:id="1"/>
+    <w:p>
+      <w:pPr>
+        <w:spacing w:after="0"/>
+        <w:ind w:left="2160" w:hanging="2160"/>
+        <w:rPr>
+          <w:rStyle w:val="Hyperlink"/>
+          <w:rFonts w:ascii="Times New Roman" w:hAnsi="Times New Roman" w:cs="Times New Roman"/>
+          <w:i/>
+          <w:iCs/>
+          <w:sz w:val="24"/>
+          <w:szCs w:val="24"/>
+        </w:rPr>
+      </w:pPr>
+    </w:p>
+    <w:p>
+      <w:pPr>
+        <w:spacing w:after="0"/>
+        <w:rPr>
+          <w:rFonts w:ascii="Times New Roman" w:hAnsi="Times New Roman" w:cs="Times New Roman"/>
+          <w:b/>
+          <w:bCs/>
+          <w:color w:val="000000" w:themeColor="text1"/>
+          <w:sz w:val="24"/>
+          <w:szCs w:val="24"/>
+        </w:rPr>
+      </w:pPr>
+      <w:r>
+        <w:rPr>
+          <w:rFonts w:ascii="Times New Roman" w:hAnsi="Times New Roman" w:cs="Times New Roman"/>
+          <w:b/>
+          <w:bCs/>
+          <w:color w:val="000000" w:themeColor="text1"/>
+          <w:sz w:val="24"/>
+          <w:szCs w:val="24"/>
+        </w:rPr>
+        <w:t xml:space="preserve">Dr. </w:t>
+      </w:r>
+      <w:r>
+        <w:rPr>
+          <w:rFonts w:ascii="Times New Roman" w:hAnsi="Times New Roman" w:cs="Times New Roman"/>
+          <w:b/>
+          <w:bCs/>
+          <w:color w:val="000000" w:themeColor="text1"/>
+          <w:sz w:val="24"/>
+          <w:szCs w:val="24"/>
+        </w:rPr>
+        <w:t>Gabriella Coloyan Fleming</w:t>
+      </w:r>
+    </w:p>
+    <w:p>
+      <w:pPr>
+        <w:spacing w:after="0"/>
+        <w:ind w:left="2160" w:hanging="2160"/>
+        <w:rPr>
+          <w:rFonts w:ascii="Times New Roman" w:hAnsi="Times New Roman" w:cs="Times New Roman"/>
+          <w:i/>
+          <w:iCs/>
+          <w:color w:val="000000" w:themeColor="text1"/>
+          <w:sz w:val="24"/>
+          <w:szCs w:val="24"/>
+        </w:rPr>
+      </w:pPr>
+      <w:r>
+        <w:rPr>
+          <w:rFonts w:ascii="Times New Roman" w:hAnsi="Times New Roman" w:cs="Times New Roman"/>
+          <w:i/>
+          <w:iCs/>
+          <w:color w:val="000000" w:themeColor="text1"/>
+          <w:sz w:val="24"/>
+          <w:szCs w:val="24"/>
+        </w:rPr>
+        <w:t>Engineering Education</w:t>
+      </w:r>
+    </w:p>
+    <w:p>
+      <w:pPr>
+        <w:spacing w:after="0"/>
+        <w:ind w:left="2160" w:hanging="2160"/>
+        <w:rPr>
+          <w:rFonts w:ascii="Times New Roman" w:hAnsi="Times New Roman" w:cs="Times New Roman"/>
+          <w:i/>
+          <w:iCs/>
+          <w:color w:val="000000" w:themeColor="text1"/>
+          <w:sz w:val="24"/>
+          <w:szCs w:val="24"/>
+        </w:rPr>
+      </w:pPr>
+      <w:r>
+        <w:rPr>
+          <w:rFonts w:ascii="Times New Roman" w:hAnsi="Times New Roman" w:cs="Times New Roman"/>
+          <w:i/>
+          <w:iCs/>
+          <w:color w:val="000000" w:themeColor="text1"/>
+          <w:sz w:val="24"/>
+          <w:szCs w:val="24"/>
+        </w:rPr>
+        <w:t>Virginia Tech</w:t>
+      </w:r>
+    </w:p>
+    <w:p>
+      <w:pPr>
+        <w:spacing w:after="0"/>
+        <w:ind w:left="2160" w:hanging="2160"/>
+        <w:rPr>
+          <w:rFonts w:ascii="Times New Roman" w:hAnsi="Times New Roman" w:cs="Times New Roman"/>
+          <w:i/>
+          <w:iCs/>
+          <w:color w:val="000000" w:themeColor="text1"/>
+          <w:sz w:val="24"/>
+          <w:szCs w:val="24"/>
+        </w:rPr>
+      </w:pPr>
+      <w:r>
+        <w:rPr>
+          <w:rFonts w:ascii="Times New Roman" w:hAnsi="Times New Roman" w:cs="Times New Roman"/>
+          <w:i/>
+          <w:iCs/>
+          <w:color w:val="000000" w:themeColor="text1"/>
+          <w:sz w:val="24"/>
+          <w:szCs w:val="24"/>
+        </w:rPr>
+        <w:t>Blacksburg, VA, 24061</w:t>
+      </w:r>
+    </w:p>
+    <w:p>
+      <w:pPr>
+        <w:spacing w:after="0"/>
+        <w:ind w:left="2160" w:hanging="2160"/>
+        <w:rPr>
+          <w:rFonts w:ascii="Times New Roman" w:hAnsi="Times New Roman" w:cs="Times New Roman"/>
+          <w:i/>
+          <w:iCs/>
+          <w:color w:val="000000" w:themeColor="text1"/>
+          <w:sz w:val="24"/>
+          <w:szCs w:val="24"/>
+        </w:rPr>
+      </w:pPr>
+      <w:r>
+        <w:rPr>
+          <w:rFonts w:ascii="Times New Roman" w:hAnsi="Times New Roman" w:cs="Times New Roman"/>
+          <w:i/>
+          <w:iCs/>
+          <w:color w:val="000000" w:themeColor="text1"/>
+          <w:sz w:val="24"/>
+          <w:szCs w:val="24"/>
+        </w:rPr>
+        <w:t>Tel: (617) 680-5863</w:t>
+      </w:r>
+    </w:p>
+    <w:p>
+      <w:pPr>
+        <w:spacing w:after="0"/>
+        <w:ind w:left="2160" w:hanging="2160"/>
+        <w:rPr>
+          <w:rFonts w:ascii="Times New Roman" w:hAnsi="Times New Roman" w:cs="Times New Roman"/>
+          <w:i/>
+          <w:iCs/>
+          <w:sz w:val="24"/>
+          <w:szCs w:val="24"/>
+        </w:rPr>
+      </w:pPr>
+      <w:r>
+        <w:rPr>
+          <w:rFonts w:ascii="Times New Roman" w:hAnsi="Times New Roman" w:cs="Times New Roman"/>
+          <w:i/>
+          <w:iCs/>
+          <w:color w:val="000000" w:themeColor="text1"/>
+          <w:sz w:val="24"/>
+          <w:szCs w:val="24"/>
+        </w:rPr>
+        <w:t xml:space="preserve">Email: </w:t>
+      </w:r>
+      <w:hyperlink r:id="rId11" w:history="1">
+        <w:r>
+          <w:rPr>
+            <w:rStyle w:val="Hyperlink"/>
+            <w:rFonts w:ascii="Times New Roman" w:hAnsi="Times New Roman" w:cs="Times New Roman"/>
+            <w:i/>
+            <w:iCs/>
+            <w:sz w:val="24"/>
+            <w:szCs w:val="24"/>
+          </w:rPr>
+          <w:t>gabriellaf@vt.edu</w:t>
+        </w:r>
+      </w:hyperlink>
+    </w:p>
     <w:p>
       <w:pPr>
         <w:jc w:val="center"/>
@@ -5682,7 +6734,7 @@
           <w:sz w:val="24"/>
           <w:szCs w:val="24"/>
         </w:rPr>
-        <w:t>June</w:t>
+        <w:t>September</w:t>
       </w:r>
       <w:r>
         <w:rPr>
@@ -5702,7 +6754,7 @@
       </w:r>
     </w:p>
     <w:sectPr>
-      <w:headerReference w:type="default" r:id="rId11"/>
+      <w:headerReference w:type="default" r:id="rId12"/>
       <w:pgSz w:w="12240" w:h="15840"/>
       <w:pgMar w:top="1440" w:right="1440" w:bottom="1440" w:left="1440" w:header="720" w:footer="720" w:gutter="0"/>
       <w:cols w:space="720"/>
@@ -5713,7 +6765,7 @@
 </file>
 
 <file path=word/endnotes.xml><?xml version="1.0" encoding="utf-8"?>
-<w:endnotes xmlns:wpc="http://schemas.microsoft.com/office/word/2010/wordprocessingCanvas" xmlns:cx="http://schemas.microsoft.com/office/drawing/2014/chartex" xmlns:cx1="http://schemas.microsoft.com/office/drawing/2015/9/8/chartex" xmlns:cx2="http://schemas.microsoft.com/office/drawing/2015/10/21/chartex" xmlns:cx3="http://schemas.microsoft.com/office/drawing/2016/5/9/chartex" xmlns:cx4="http://schemas.microsoft.com/office/drawing/2016/5/10/chartex" xmlns:cx5="http://schemas.microsoft.com/office/drawing/2016/5/11/chartex" xmlns:cx6="http://schemas.microsoft.com/office/drawing/2016/5/12/chartex" xmlns:cx7="http://schemas.microsoft.com/office/drawing/2016/5/13/chartex" xmlns:cx8="http://schemas.microsoft.com/office/drawing/2016/5/14/chartex" xmlns:mc="http://schemas.openxmlformats.org/markup-compatibility/2006" xmlns:aink="http://schemas.microsoft.com/office/drawing/2016/ink" xmlns:am3d="http://schemas.microsoft.com/office/drawing/2017/model3d" xmlns:o="urn:schemas-microsoft-com:office:office" xmlns:oel="http://schemas.microsoft.com/office/2019/extlst" xmlns:r="http://schemas.openxmlformats.org/officeDocument/2006/relationships" xmlns:m="http://schemas.openxmlformats.org/officeDocument/2006/math" xmlns:v="urn:schemas-microsoft-com:vml" xmlns:wp14="http://schemas.microsoft.com/office/word/2010/wordprocessingDrawing" xmlns:wp="http://schemas.openxmlformats.org/drawingml/2006/wordprocessingDrawing" xmlns:w10="urn:schemas-microsoft-com:office:word" xmlns:w="http://schemas.openxmlformats.org/wordprocessingml/2006/main" xmlns:w14="http://schemas.microsoft.com/office/word/2010/wordml" xmlns:w15="http://schemas.microsoft.com/office/word/2012/wordml" xmlns:w16cex="http://schemas.microsoft.com/office/word/2018/wordml/cex" xmlns:w16cid="http://schemas.microsoft.com/office/word/2016/wordml/cid" xmlns:w16="http://schemas.microsoft.com/office/word/2018/wordml" xmlns:w16sdtdh="http://schemas.microsoft.com/office/word/2020/wordml/sdtdatahash" xmlns:w16se="http://schemas.microsoft.com/office/word/2015/wordml/symex" xmlns:wpg="http://schemas.microsoft.com/office/word/2010/wordprocessingGroup" xmlns:wpi="http://schemas.microsoft.com/office/word/2010/wordprocessingInk" xmlns:wne="http://schemas.microsoft.com/office/word/2006/wordml" xmlns:wps="http://schemas.microsoft.com/office/word/2010/wordprocessingShape" mc:Ignorable="w14 w15 w16se w16cid w16 w16cex w16sdtdh wp14">
+<w:endnotes xmlns:wpc="http://schemas.microsoft.com/office/word/2010/wordprocessingCanvas" xmlns:cx="http://schemas.microsoft.com/office/drawing/2014/chartex" xmlns:cx1="http://schemas.microsoft.com/office/drawing/2015/9/8/chartex" xmlns:cx2="http://schemas.microsoft.com/office/drawing/2015/10/21/chartex" xmlns:cx3="http://schemas.microsoft.com/office/drawing/2016/5/9/chartex" xmlns:cx4="http://schemas.microsoft.com/office/drawing/2016/5/10/chartex" xmlns:cx5="http://schemas.microsoft.com/office/drawing/2016/5/11/chartex" xmlns:cx6="http://schemas.microsoft.com/office/drawing/2016/5/12/chartex" xmlns:cx7="http://schemas.microsoft.com/office/drawing/2016/5/13/chartex" xmlns:cx8="http://schemas.microsoft.com/office/drawing/2016/5/14/chartex" xmlns:mc="http://schemas.openxmlformats.org/markup-compatibility/2006" xmlns:aink="http://schemas.microsoft.com/office/drawing/2016/ink" xmlns:am3d="http://schemas.microsoft.com/office/drawing/2017/model3d" xmlns:o="urn:schemas-microsoft-com:office:office" xmlns:oel="http://schemas.microsoft.com/office/2019/extlst" xmlns:r="http://schemas.openxmlformats.org/officeDocument/2006/relationships" xmlns:m="http://schemas.openxmlformats.org/officeDocument/2006/math" xmlns:v="urn:schemas-microsoft-com:vml" xmlns:wp14="http://schemas.microsoft.com/office/word/2010/wordprocessingDrawing" xmlns:wp="http://schemas.openxmlformats.org/drawingml/2006/wordprocessingDrawing" xmlns:w10="urn:schemas-microsoft-com:office:word" xmlns:w="http://schemas.openxmlformats.org/wordprocessingml/2006/main" xmlns:w14="http://schemas.microsoft.com/office/word/2010/wordml" xmlns:w15="http://schemas.microsoft.com/office/word/2012/wordml" xmlns:w16cex="http://schemas.microsoft.com/office/word/2018/wordml/cex" xmlns:w16cid="http://schemas.microsoft.com/office/word/2016/wordml/cid" xmlns:w16="http://schemas.microsoft.com/office/word/2018/wordml" xmlns:w16du="http://schemas.microsoft.com/office/word/2023/wordml/word16du" xmlns:w16sdtdh="http://schemas.microsoft.com/office/word/2020/wordml/sdtdatahash" xmlns:w16se="http://schemas.microsoft.com/office/word/2015/wordml/symex" xmlns:wpg="http://schemas.microsoft.com/office/word/2010/wordprocessingGroup" xmlns:wpi="http://schemas.microsoft.com/office/word/2010/wordprocessingInk" xmlns:wne="http://schemas.microsoft.com/office/word/2006/wordml" xmlns:wps="http://schemas.microsoft.com/office/word/2010/wordprocessingShape" mc:Ignorable="w14 w15 w16se w16cid w16 w16cex w16sdtdh w16du wp14">
   <w:endnote w:type="separator" w:id="-1">
     <w:p>
       <w:pPr>
@@ -5738,7 +6790,7 @@
 </file>
 
 <file path=word/footnotes.xml><?xml version="1.0" encoding="utf-8"?>
-<w:footnotes xmlns:wpc="http://schemas.microsoft.com/office/word/2010/wordprocessingCanvas" xmlns:cx="http://schemas.microsoft.com/office/drawing/2014/chartex" xmlns:cx1="http://schemas.microsoft.com/office/drawing/2015/9/8/chartex" xmlns:cx2="http://schemas.microsoft.com/office/drawing/2015/10/21/chartex" xmlns:cx3="http://schemas.microsoft.com/office/drawing/2016/5/9/chartex" xmlns:cx4="http://schemas.microsoft.com/office/drawing/2016/5/10/chartex" xmlns:cx5="http://schemas.microsoft.com/office/drawing/2016/5/11/chartex" xmlns:cx6="http://schemas.microsoft.com/office/drawing/2016/5/12/chartex" xmlns:cx7="http://schemas.microsoft.com/office/drawing/2016/5/13/chartex" xmlns:cx8="http://schemas.microsoft.com/office/drawing/2016/5/14/chartex" xmlns:mc="http://schemas.openxmlformats.org/markup-compatibility/2006" xmlns:aink="http://schemas.microsoft.com/office/drawing/2016/ink" xmlns:am3d="http://schemas.microsoft.com/office/drawing/2017/model3d" xmlns:o="urn:schemas-microsoft-com:office:office" xmlns:oel="http://schemas.microsoft.com/office/2019/extlst" xmlns:r="http://schemas.openxmlformats.org/officeDocument/2006/relationships" xmlns:m="http://schemas.openxmlformats.org/officeDocument/2006/math" xmlns:v="urn:schemas-microsoft-com:vml" xmlns:wp14="http://schemas.microsoft.com/office/word/2010/wordprocessingDrawing" xmlns:wp="http://schemas.openxmlformats.org/drawingml/2006/wordprocessingDrawing" xmlns:w10="urn:schemas-microsoft-com:office:word" xmlns:w="http://schemas.openxmlformats.org/wordprocessingml/2006/main" xmlns:w14="http://schemas.microsoft.com/office/word/2010/wordml" xmlns:w15="http://schemas.microsoft.com/office/word/2012/wordml" xmlns:w16cex="http://schemas.microsoft.com/office/word/2018/wordml/cex" xmlns:w16cid="http://schemas.microsoft.com/office/word/2016/wordml/cid" xmlns:w16="http://schemas.microsoft.com/office/word/2018/wordml" xmlns:w16sdtdh="http://schemas.microsoft.com/office/word/2020/wordml/sdtdatahash" xmlns:w16se="http://schemas.microsoft.com/office/word/2015/wordml/symex" xmlns:wpg="http://schemas.microsoft.com/office/word/2010/wordprocessingGroup" xmlns:wpi="http://schemas.microsoft.com/office/word/2010/wordprocessingInk" xmlns:wne="http://schemas.microsoft.com/office/word/2006/wordml" xmlns:wps="http://schemas.microsoft.com/office/word/2010/wordprocessingShape" mc:Ignorable="w14 w15 w16se w16cid w16 w16cex w16sdtdh wp14">
+<w:footnotes xmlns:wpc="http://schemas.microsoft.com/office/word/2010/wordprocessingCanvas" xmlns:cx="http://schemas.microsoft.com/office/drawing/2014/chartex" xmlns:cx1="http://schemas.microsoft.com/office/drawing/2015/9/8/chartex" xmlns:cx2="http://schemas.microsoft.com/office/drawing/2015/10/21/chartex" xmlns:cx3="http://schemas.microsoft.com/office/drawing/2016/5/9/chartex" xmlns:cx4="http://schemas.microsoft.com/office/drawing/2016/5/10/chartex" xmlns:cx5="http://schemas.microsoft.com/office/drawing/2016/5/11/chartex" xmlns:cx6="http://schemas.microsoft.com/office/drawing/2016/5/12/chartex" xmlns:cx7="http://schemas.microsoft.com/office/drawing/2016/5/13/chartex" xmlns:cx8="http://schemas.microsoft.com/office/drawing/2016/5/14/chartex" xmlns:mc="http://schemas.openxmlformats.org/markup-compatibility/2006" xmlns:aink="http://schemas.microsoft.com/office/drawing/2016/ink" xmlns:am3d="http://schemas.microsoft.com/office/drawing/2017/model3d" xmlns:o="urn:schemas-microsoft-com:office:office" xmlns:oel="http://schemas.microsoft.com/office/2019/extlst" xmlns:r="http://schemas.openxmlformats.org/officeDocument/2006/relationships" xmlns:m="http://schemas.openxmlformats.org/officeDocument/2006/math" xmlns:v="urn:schemas-microsoft-com:vml" xmlns:wp14="http://schemas.microsoft.com/office/word/2010/wordprocessingDrawing" xmlns:wp="http://schemas.openxmlformats.org/drawingml/2006/wordprocessingDrawing" xmlns:w10="urn:schemas-microsoft-com:office:word" xmlns:w="http://schemas.openxmlformats.org/wordprocessingml/2006/main" xmlns:w14="http://schemas.microsoft.com/office/word/2010/wordml" xmlns:w15="http://schemas.microsoft.com/office/word/2012/wordml" xmlns:w16cex="http://schemas.microsoft.com/office/word/2018/wordml/cex" xmlns:w16cid="http://schemas.microsoft.com/office/word/2016/wordml/cid" xmlns:w16="http://schemas.microsoft.com/office/word/2018/wordml" xmlns:w16du="http://schemas.microsoft.com/office/word/2023/wordml/word16du" xmlns:w16sdtdh="http://schemas.microsoft.com/office/word/2020/wordml/sdtdatahash" xmlns:w16se="http://schemas.microsoft.com/office/word/2015/wordml/symex" xmlns:wpg="http://schemas.microsoft.com/office/word/2010/wordprocessingGroup" xmlns:wpi="http://schemas.microsoft.com/office/word/2010/wordprocessingInk" xmlns:wne="http://schemas.microsoft.com/office/word/2006/wordml" xmlns:wps="http://schemas.microsoft.com/office/word/2010/wordprocessingShape" mc:Ignorable="w14 w15 w16se w16cid w16 w16cex w16sdtdh w16du wp14">
   <w:footnote w:type="separator" w:id="-1">
     <w:p>
       <w:pPr>
@@ -5763,7 +6815,7 @@
 </file>
 
 <file path=word/header1.xml><?xml version="1.0" encoding="utf-8"?>
-<w:hdr xmlns:wpc="http://schemas.microsoft.com/office/word/2010/wordprocessingCanvas" xmlns:cx="http://schemas.microsoft.com/office/drawing/2014/chartex" xmlns:cx1="http://schemas.microsoft.com/office/drawing/2015/9/8/chartex" xmlns:cx2="http://schemas.microsoft.com/office/drawing/2015/10/21/chartex" xmlns:cx3="http://schemas.microsoft.com/office/drawing/2016/5/9/chartex" xmlns:cx4="http://schemas.microsoft.com/office/drawing/2016/5/10/chartex" xmlns:cx5="http://schemas.microsoft.com/office/drawing/2016/5/11/chartex" xmlns:cx6="http://schemas.microsoft.com/office/drawing/2016/5/12/chartex" xmlns:cx7="http://schemas.microsoft.com/office/drawing/2016/5/13/chartex" xmlns:cx8="http://schemas.microsoft.com/office/drawing/2016/5/14/chartex" xmlns:mc="http://schemas.openxmlformats.org/markup-compatibility/2006" xmlns:aink="http://schemas.microsoft.com/office/drawing/2016/ink" xmlns:am3d="http://schemas.microsoft.com/office/drawing/2017/model3d" xmlns:o="urn:schemas-microsoft-com:office:office" xmlns:oel="http://schemas.microsoft.com/office/2019/extlst" xmlns:r="http://schemas.openxmlformats.org/officeDocument/2006/relationships" xmlns:m="http://schemas.openxmlformats.org/officeDocument/2006/math" xmlns:v="urn:schemas-microsoft-com:vml" xmlns:wp14="http://schemas.microsoft.com/office/word/2010/wordprocessingDrawing" xmlns:wp="http://schemas.openxmlformats.org/drawingml/2006/wordprocessingDrawing" xmlns:w10="urn:schemas-microsoft-com:office:word" xmlns:w="http://schemas.openxmlformats.org/wordprocessingml/2006/main" xmlns:w14="http://schemas.microsoft.com/office/word/2010/wordml" xmlns:w15="http://schemas.microsoft.com/office/word/2012/wordml" xmlns:w16cex="http://schemas.microsoft.com/office/word/2018/wordml/cex" xmlns:w16cid="http://schemas.microsoft.com/office/word/2016/wordml/cid" xmlns:w16="http://schemas.microsoft.com/office/word/2018/wordml" xmlns:w16sdtdh="http://schemas.microsoft.com/office/word/2020/wordml/sdtdatahash" xmlns:w16se="http://schemas.microsoft.com/office/word/2015/wordml/symex" xmlns:wpg="http://schemas.microsoft.com/office/word/2010/wordprocessingGroup" xmlns:wpi="http://schemas.microsoft.com/office/word/2010/wordprocessingInk" xmlns:wne="http://schemas.microsoft.com/office/word/2006/wordml" xmlns:wps="http://schemas.microsoft.com/office/word/2010/wordprocessingShape" mc:Ignorable="w14 w15 w16se w16cid w16 w16cex w16sdtdh wp14">
+<w:hdr xmlns:wpc="http://schemas.microsoft.com/office/word/2010/wordprocessingCanvas" xmlns:cx="http://schemas.microsoft.com/office/drawing/2014/chartex" xmlns:cx1="http://schemas.microsoft.com/office/drawing/2015/9/8/chartex" xmlns:cx2="http://schemas.microsoft.com/office/drawing/2015/10/21/chartex" xmlns:cx3="http://schemas.microsoft.com/office/drawing/2016/5/9/chartex" xmlns:cx4="http://schemas.microsoft.com/office/drawing/2016/5/10/chartex" xmlns:cx5="http://schemas.microsoft.com/office/drawing/2016/5/11/chartex" xmlns:cx6="http://schemas.microsoft.com/office/drawing/2016/5/12/chartex" xmlns:cx7="http://schemas.microsoft.com/office/drawing/2016/5/13/chartex" xmlns:cx8="http://schemas.microsoft.com/office/drawing/2016/5/14/chartex" xmlns:mc="http://schemas.openxmlformats.org/markup-compatibility/2006" xmlns:aink="http://schemas.microsoft.com/office/drawing/2016/ink" xmlns:am3d="http://schemas.microsoft.com/office/drawing/2017/model3d" xmlns:o="urn:schemas-microsoft-com:office:office" xmlns:oel="http://schemas.microsoft.com/office/2019/extlst" xmlns:r="http://schemas.openxmlformats.org/officeDocument/2006/relationships" xmlns:m="http://schemas.openxmlformats.org/officeDocument/2006/math" xmlns:v="urn:schemas-microsoft-com:vml" xmlns:wp14="http://schemas.microsoft.com/office/word/2010/wordprocessingDrawing" xmlns:wp="http://schemas.openxmlformats.org/drawingml/2006/wordprocessingDrawing" xmlns:w10="urn:schemas-microsoft-com:office:word" xmlns:w="http://schemas.openxmlformats.org/wordprocessingml/2006/main" xmlns:w14="http://schemas.microsoft.com/office/word/2010/wordml" xmlns:w15="http://schemas.microsoft.com/office/word/2012/wordml" xmlns:w16cex="http://schemas.microsoft.com/office/word/2018/wordml/cex" xmlns:w16cid="http://schemas.microsoft.com/office/word/2016/wordml/cid" xmlns:w16="http://schemas.microsoft.com/office/word/2018/wordml" xmlns:w16du="http://schemas.microsoft.com/office/word/2023/wordml/word16du" xmlns:w16sdtdh="http://schemas.microsoft.com/office/word/2020/wordml/sdtdatahash" xmlns:w16se="http://schemas.microsoft.com/office/word/2015/wordml/symex" xmlns:wpg="http://schemas.microsoft.com/office/word/2010/wordprocessingGroup" xmlns:wpi="http://schemas.microsoft.com/office/word/2010/wordprocessingInk" xmlns:wne="http://schemas.microsoft.com/office/word/2006/wordml" xmlns:wps="http://schemas.microsoft.com/office/word/2010/wordprocessingShape" mc:Ignorable="w14 w15 w16se w16cid w16 w16cex w16sdtdh w16du wp14">
   <w:sdt>
     <w:sdtPr>
       <w:rPr>
@@ -5843,7 +6895,7 @@
 </file>
 
 <file path=word/numbering.xml><?xml version="1.0" encoding="utf-8"?>
-<w:numbering xmlns:wpc="http://schemas.microsoft.com/office/word/2010/wordprocessingCanvas" xmlns:cx="http://schemas.microsoft.com/office/drawing/2014/chartex" xmlns:cx1="http://schemas.microsoft.com/office/drawing/2015/9/8/chartex" xmlns:cx2="http://schemas.microsoft.com/office/drawing/2015/10/21/chartex" xmlns:cx3="http://schemas.microsoft.com/office/drawing/2016/5/9/chartex" xmlns:cx4="http://schemas.microsoft.com/office/drawing/2016/5/10/chartex" xmlns:cx5="http://schemas.microsoft.com/office/drawing/2016/5/11/chartex" xmlns:cx6="http://schemas.microsoft.com/office/drawing/2016/5/12/chartex" xmlns:cx7="http://schemas.microsoft.com/office/drawing/2016/5/13/chartex" xmlns:cx8="http://schemas.microsoft.com/office/drawing/2016/5/14/chartex" xmlns:mc="http://schemas.openxmlformats.org/markup-compatibility/2006" xmlns:aink="http://schemas.microsoft.com/office/drawing/2016/ink" xmlns:am3d="http://schemas.microsoft.com/office/drawing/2017/model3d" xmlns:o="urn:schemas-microsoft-com:office:office" xmlns:oel="http://schemas.microsoft.com/office/2019/extlst" xmlns:r="http://schemas.openxmlformats.org/officeDocument/2006/relationships" xmlns:m="http://schemas.openxmlformats.org/officeDocument/2006/math" xmlns:v="urn:schemas-microsoft-com:vml" xmlns:wp14="http://schemas.microsoft.com/office/word/2010/wordprocessingDrawing" xmlns:wp="http://schemas.openxmlformats.org/drawingml/2006/wordprocessingDrawing" xmlns:w10="urn:schemas-microsoft-com:office:word" xmlns:w="http://schemas.openxmlformats.org/wordprocessingml/2006/main" xmlns:w14="http://schemas.microsoft.com/office/word/2010/wordml" xmlns:w15="http://schemas.microsoft.com/office/word/2012/wordml" xmlns:w16cex="http://schemas.microsoft.com/office/word/2018/wordml/cex" xmlns:w16cid="http://schemas.microsoft.com/office/word/2016/wordml/cid" xmlns:w16="http://schemas.microsoft.com/office/word/2018/wordml" xmlns:w16sdtdh="http://schemas.microsoft.com/office/word/2020/wordml/sdtdatahash" xmlns:w16se="http://schemas.microsoft.com/office/word/2015/wordml/symex" xmlns:wpg="http://schemas.microsoft.com/office/word/2010/wordprocessingGroup" xmlns:wpi="http://schemas.microsoft.com/office/word/2010/wordprocessingInk" xmlns:wne="http://schemas.microsoft.com/office/word/2006/wordml" xmlns:wps="http://schemas.microsoft.com/office/word/2010/wordprocessingShape" mc:Ignorable="w14 w15 w16se w16cid w16 w16cex w16sdtdh wp14">
+<w:numbering xmlns:wpc="http://schemas.microsoft.com/office/word/2010/wordprocessingCanvas" xmlns:cx="http://schemas.microsoft.com/office/drawing/2014/chartex" xmlns:cx1="http://schemas.microsoft.com/office/drawing/2015/9/8/chartex" xmlns:cx2="http://schemas.microsoft.com/office/drawing/2015/10/21/chartex" xmlns:cx3="http://schemas.microsoft.com/office/drawing/2016/5/9/chartex" xmlns:cx4="http://schemas.microsoft.com/office/drawing/2016/5/10/chartex" xmlns:cx5="http://schemas.microsoft.com/office/drawing/2016/5/11/chartex" xmlns:cx6="http://schemas.microsoft.com/office/drawing/2016/5/12/chartex" xmlns:cx7="http://schemas.microsoft.com/office/drawing/2016/5/13/chartex" xmlns:cx8="http://schemas.microsoft.com/office/drawing/2016/5/14/chartex" xmlns:mc="http://schemas.openxmlformats.org/markup-compatibility/2006" xmlns:aink="http://schemas.microsoft.com/office/drawing/2016/ink" xmlns:am3d="http://schemas.microsoft.com/office/drawing/2017/model3d" xmlns:o="urn:schemas-microsoft-com:office:office" xmlns:oel="http://schemas.microsoft.com/office/2019/extlst" xmlns:r="http://schemas.openxmlformats.org/officeDocument/2006/relationships" xmlns:m="http://schemas.openxmlformats.org/officeDocument/2006/math" xmlns:v="urn:schemas-microsoft-com:vml" xmlns:wp14="http://schemas.microsoft.com/office/word/2010/wordprocessingDrawing" xmlns:wp="http://schemas.openxmlformats.org/drawingml/2006/wordprocessingDrawing" xmlns:w10="urn:schemas-microsoft-com:office:word" xmlns:w="http://schemas.openxmlformats.org/wordprocessingml/2006/main" xmlns:w14="http://schemas.microsoft.com/office/word/2010/wordml" xmlns:w15="http://schemas.microsoft.com/office/word/2012/wordml" xmlns:w16cex="http://schemas.microsoft.com/office/word/2018/wordml/cex" xmlns:w16cid="http://schemas.microsoft.com/office/word/2016/wordml/cid" xmlns:w16="http://schemas.microsoft.com/office/word/2018/wordml" xmlns:w16du="http://schemas.microsoft.com/office/word/2023/wordml/word16du" xmlns:w16sdtdh="http://schemas.microsoft.com/office/word/2020/wordml/sdtdatahash" xmlns:w16se="http://schemas.microsoft.com/office/word/2015/wordml/symex" xmlns:wpg="http://schemas.microsoft.com/office/word/2010/wordprocessingGroup" xmlns:wpi="http://schemas.microsoft.com/office/word/2010/wordprocessingInk" xmlns:wne="http://schemas.microsoft.com/office/word/2006/wordml" xmlns:wps="http://schemas.microsoft.com/office/word/2010/wordprocessingShape" mc:Ignorable="w14 w15 w16se w16cid w16 w16cex w16sdtdh w16du wp14">
   <w:abstractNum w:abstractNumId="0" w15:restartNumberingAfterBreak="0">
     <w:nsid w:val="12D101AA"/>
     <w:multiLevelType w:val="hybridMultilevel"/>
@@ -6422,7 +7474,7 @@
 </file>
 
 <file path=word/styles.xml><?xml version="1.0" encoding="utf-8"?>
-<w:styles xmlns:mc="http://schemas.openxmlformats.org/markup-compatibility/2006" xmlns:r="http://schemas.openxmlformats.org/officeDocument/2006/relationships" xmlns:w="http://schemas.openxmlformats.org/wordprocessingml/2006/main" xmlns:w14="http://schemas.microsoft.com/office/word/2010/wordml" xmlns:w15="http://schemas.microsoft.com/office/word/2012/wordml" xmlns:w16cex="http://schemas.microsoft.com/office/word/2018/wordml/cex" xmlns:w16cid="http://schemas.microsoft.com/office/word/2016/wordml/cid" xmlns:w16="http://schemas.microsoft.com/office/word/2018/wordml" xmlns:w16sdtdh="http://schemas.microsoft.com/office/word/2020/wordml/sdtdatahash" xmlns:w16se="http://schemas.microsoft.com/office/word/2015/wordml/symex" mc:Ignorable="w14 w15 w16se w16cid w16 w16cex w16sdtdh">
+<w:styles xmlns:mc="http://schemas.openxmlformats.org/markup-compatibility/2006" xmlns:r="http://schemas.openxmlformats.org/officeDocument/2006/relationships" xmlns:w="http://schemas.openxmlformats.org/wordprocessingml/2006/main" xmlns:w14="http://schemas.microsoft.com/office/word/2010/wordml" xmlns:w15="http://schemas.microsoft.com/office/word/2012/wordml" xmlns:w16cex="http://schemas.microsoft.com/office/word/2018/wordml/cex" xmlns:w16cid="http://schemas.microsoft.com/office/word/2016/wordml/cid" xmlns:w16="http://schemas.microsoft.com/office/word/2018/wordml" xmlns:w16du="http://schemas.microsoft.com/office/word/2023/wordml/word16du" xmlns:w16sdtdh="http://schemas.microsoft.com/office/word/2020/wordml/sdtdatahash" xmlns:w16se="http://schemas.microsoft.com/office/word/2015/wordml/symex" mc:Ignorable="w14 w15 w16se w16cid w16 w16cex w16sdtdh w16du">
   <w:docDefaults>
     <w:rPrDefault>
       <w:rPr>

</xml_diff>

<commit_message>
Deploy website - based on b20fc0204e5acd572a783f02bae0977845f7adfb
</commit_message>
<xml_diff>
--- a/CV.docx
+++ b/CV.docx
@@ -912,19 +912,21 @@
         <w:ind w:left="2160" w:hanging="2160"/>
         <w:rPr>
           <w:rFonts w:ascii="Times New Roman" w:hAnsi="Times New Roman" w:cs="Times New Roman"/>
-          <w:sz w:val="24"/>
-          <w:szCs w:val="24"/>
-        </w:rPr>
-      </w:pPr>
-      <w:r>
-        <w:rPr>
-          <w:rFonts w:ascii="Times New Roman" w:hAnsi="Times New Roman" w:cs="Times New Roman"/>
-          <w:i/>
-          <w:iCs/>
-          <w:sz w:val="24"/>
-          <w:szCs w:val="24"/>
-        </w:rPr>
-        <w:t>02/2023:</w:t>
+          <w:b/>
+          <w:bCs/>
+          <w:sz w:val="24"/>
+          <w:szCs w:val="24"/>
+        </w:rPr>
+      </w:pPr>
+      <w:r>
+        <w:rPr>
+          <w:rFonts w:ascii="Times New Roman" w:hAnsi="Times New Roman" w:cs="Times New Roman"/>
+          <w:i/>
+          <w:iCs/>
+          <w:sz w:val="24"/>
+          <w:szCs w:val="24"/>
+        </w:rPr>
+        <w:t>12/2022:</w:t>
       </w:r>
       <w:r>
         <w:rPr>
@@ -944,72 +946,6 @@
           <w:sz w:val="24"/>
           <w:szCs w:val="24"/>
         </w:rPr>
-        <w:t>K-12 Outreach Certificate</w:t>
-      </w:r>
-      <w:r>
-        <w:rPr>
-          <w:rFonts w:ascii="Times New Roman" w:hAnsi="Times New Roman" w:cs="Times New Roman"/>
-          <w:sz w:val="24"/>
-          <w:szCs w:val="24"/>
-        </w:rPr>
-        <w:t xml:space="preserve">, </w:t>
-      </w:r>
-      <w:r>
-        <w:rPr>
-          <w:rFonts w:ascii="Times New Roman" w:hAnsi="Times New Roman" w:cs="Times New Roman"/>
-          <w:sz w:val="24"/>
-          <w:szCs w:val="24"/>
-        </w:rPr>
-        <w:t>CDCM</w:t>
-      </w:r>
-      <w:r>
-        <w:rPr>
-          <w:rFonts w:ascii="Times New Roman" w:hAnsi="Times New Roman" w:cs="Times New Roman"/>
-          <w:sz w:val="24"/>
-          <w:szCs w:val="24"/>
-        </w:rPr>
-        <w:t xml:space="preserve"> MRSEC, University of Texas at Austin</w:t>
-      </w:r>
-    </w:p>
-    <w:p>
-      <w:pPr>
-        <w:ind w:left="2160" w:hanging="2160"/>
-        <w:rPr>
-          <w:rFonts w:ascii="Times New Roman" w:hAnsi="Times New Roman" w:cs="Times New Roman"/>
-          <w:b/>
-          <w:bCs/>
-          <w:sz w:val="24"/>
-          <w:szCs w:val="24"/>
-        </w:rPr>
-      </w:pPr>
-      <w:r>
-        <w:rPr>
-          <w:rFonts w:ascii="Times New Roman" w:hAnsi="Times New Roman" w:cs="Times New Roman"/>
-          <w:i/>
-          <w:iCs/>
-          <w:sz w:val="24"/>
-          <w:szCs w:val="24"/>
-        </w:rPr>
-        <w:t>12/2022:</w:t>
-      </w:r>
-      <w:r>
-        <w:rPr>
-          <w:rFonts w:ascii="Times New Roman" w:hAnsi="Times New Roman" w:cs="Times New Roman"/>
-          <w:b/>
-          <w:bCs/>
-          <w:sz w:val="24"/>
-          <w:szCs w:val="24"/>
-        </w:rPr>
-        <w:tab/>
-      </w:r>
-      <w:r>
-        <w:rPr>
-          <w:rFonts w:ascii="Times New Roman" w:hAnsi="Times New Roman" w:cs="Times New Roman"/>
-          <w:b/>
-          <w:bCs/>
-          <w:sz w:val="24"/>
-          <w:szCs w:val="24"/>
-        </w:rPr>
         <w:t>Professional Development Award</w:t>
       </w:r>
       <w:r>
@@ -1040,7 +976,6 @@
           <w:sz w:val="24"/>
           <w:szCs w:val="24"/>
         </w:rPr>
-        <w:lastRenderedPageBreak/>
         <w:t>08/2021</w:t>
       </w:r>
       <w:r>
@@ -2253,43 +2188,7 @@
           <w:sz w:val="24"/>
           <w:szCs w:val="24"/>
         </w:rPr>
-        <w:t xml:space="preserve"> Zhan, U. </w:t>
-      </w:r>
-      <w:proofErr w:type="spellStart"/>
-      <w:r>
-        <w:rPr>
-          <w:rFonts w:ascii="Times New Roman" w:hAnsi="Times New Roman" w:cs="Times New Roman"/>
-          <w:sz w:val="24"/>
-          <w:szCs w:val="24"/>
-        </w:rPr>
-        <w:t>Celano</w:t>
-      </w:r>
-      <w:proofErr w:type="spellEnd"/>
-      <w:r>
-        <w:rPr>
-          <w:rFonts w:ascii="Times New Roman" w:hAnsi="Times New Roman" w:cs="Times New Roman"/>
-          <w:sz w:val="24"/>
-          <w:szCs w:val="24"/>
-        </w:rPr>
-        <w:t xml:space="preserve">, D. Akinwande, I. Sanchez </w:t>
-      </w:r>
-      <w:proofErr w:type="spellStart"/>
-      <w:r>
-        <w:rPr>
-          <w:rFonts w:ascii="Times New Roman" w:hAnsi="Times New Roman" w:cs="Times New Roman"/>
-          <w:sz w:val="24"/>
-          <w:szCs w:val="24"/>
-        </w:rPr>
-        <w:t>Esqueda</w:t>
-      </w:r>
-      <w:proofErr w:type="spellEnd"/>
-      <w:r>
-        <w:rPr>
-          <w:rFonts w:ascii="Times New Roman" w:hAnsi="Times New Roman" w:cs="Times New Roman"/>
-          <w:sz w:val="24"/>
-          <w:szCs w:val="24"/>
-        </w:rPr>
-        <w:t xml:space="preserve">, </w:t>
+        <w:t xml:space="preserve"> Zhan, U. Celano, D. Akinwande, I. Sanchez Esqueda, </w:t>
       </w:r>
       <w:r>
         <w:rPr>
@@ -2466,145 +2365,136 @@
           <w:sz w:val="24"/>
           <w:szCs w:val="24"/>
         </w:rPr>
+        <w:t xml:space="preserve">S. Mohan, D. </w:t>
+      </w:r>
+      <w:proofErr w:type="spellStart"/>
+      <w:r>
+        <w:rPr>
+          <w:rFonts w:ascii="Times New Roman" w:hAnsi="Times New Roman" w:cs="Times New Roman"/>
+          <w:sz w:val="24"/>
+          <w:szCs w:val="24"/>
+        </w:rPr>
+        <w:t>Kireev</w:t>
+      </w:r>
+      <w:proofErr w:type="spellEnd"/>
+      <w:r>
+        <w:rPr>
+          <w:rFonts w:ascii="Times New Roman" w:hAnsi="Times New Roman" w:cs="Times New Roman"/>
+          <w:sz w:val="24"/>
+          <w:szCs w:val="24"/>
+        </w:rPr>
+        <w:t xml:space="preserve">, S. </w:t>
+      </w:r>
+      <w:proofErr w:type="spellStart"/>
+      <w:r>
+        <w:rPr>
+          <w:rFonts w:ascii="Times New Roman" w:hAnsi="Times New Roman" w:cs="Times New Roman"/>
+          <w:sz w:val="24"/>
+          <w:szCs w:val="24"/>
+        </w:rPr>
+        <w:t>Kutagulla</w:t>
+      </w:r>
+      <w:proofErr w:type="spellEnd"/>
+      <w:r>
+        <w:rPr>
+          <w:rFonts w:ascii="Times New Roman" w:hAnsi="Times New Roman" w:cs="Times New Roman"/>
+          <w:sz w:val="24"/>
+          <w:szCs w:val="24"/>
+        </w:rPr>
+        <w:t xml:space="preserve">, </w:t>
+      </w:r>
+      <w:r>
+        <w:rPr>
+          <w:rFonts w:ascii="Times New Roman" w:hAnsi="Times New Roman" w:cs="Times New Roman"/>
+          <w:b/>
+          <w:bCs/>
+          <w:sz w:val="24"/>
+          <w:szCs w:val="24"/>
+        </w:rPr>
+        <w:t>N.</w:t>
+      </w:r>
+      <w:r>
+        <w:rPr>
+          <w:rFonts w:ascii="Times New Roman" w:hAnsi="Times New Roman" w:cs="Times New Roman"/>
+          <w:b/>
+          <w:bCs/>
+          <w:sz w:val="24"/>
+          <w:szCs w:val="24"/>
+        </w:rPr>
+        <w:t xml:space="preserve"> </w:t>
+      </w:r>
+      <w:r>
+        <w:rPr>
+          <w:rFonts w:ascii="Times New Roman" w:hAnsi="Times New Roman" w:cs="Times New Roman"/>
+          <w:b/>
+          <w:bCs/>
+          <w:sz w:val="24"/>
+          <w:szCs w:val="24"/>
+        </w:rPr>
+        <w:t>D. Ignacio</w:t>
+      </w:r>
+      <w:r>
+        <w:rPr>
+          <w:rFonts w:ascii="Times New Roman" w:hAnsi="Times New Roman" w:cs="Times New Roman"/>
+          <w:sz w:val="24"/>
+          <w:szCs w:val="24"/>
+        </w:rPr>
+        <w:t xml:space="preserve">, Y. Gu, H. Celio, X. </w:t>
+      </w:r>
+      <w:proofErr w:type="spellStart"/>
+      <w:r>
+        <w:rPr>
+          <w:rFonts w:ascii="Times New Roman" w:hAnsi="Times New Roman" w:cs="Times New Roman"/>
+          <w:sz w:val="24"/>
+          <w:szCs w:val="24"/>
+        </w:rPr>
+        <w:t>Zun</w:t>
+      </w:r>
+      <w:proofErr w:type="spellEnd"/>
+      <w:r>
+        <w:rPr>
+          <w:rFonts w:ascii="Times New Roman" w:hAnsi="Times New Roman" w:cs="Times New Roman"/>
+          <w:sz w:val="24"/>
+          <w:szCs w:val="24"/>
+        </w:rPr>
+        <w:t xml:space="preserve">, D. Akinwande, K. </w:t>
+      </w:r>
+      <w:proofErr w:type="spellStart"/>
+      <w:r>
+        <w:rPr>
+          <w:rFonts w:ascii="Times New Roman" w:hAnsi="Times New Roman" w:cs="Times New Roman"/>
+          <w:sz w:val="24"/>
+          <w:szCs w:val="24"/>
+        </w:rPr>
+        <w:t>Liechti</w:t>
+      </w:r>
+      <w:proofErr w:type="spellEnd"/>
+      <w:r>
+        <w:rPr>
+          <w:rFonts w:ascii="Times New Roman" w:hAnsi="Times New Roman" w:cs="Times New Roman"/>
+          <w:sz w:val="24"/>
+          <w:szCs w:val="24"/>
+        </w:rPr>
+        <w:t xml:space="preserve">, </w:t>
+      </w:r>
+      <w:r>
+        <w:rPr>
+          <w:rFonts w:ascii="Times New Roman" w:hAnsi="Times New Roman" w:cs="Times New Roman"/>
+          <w:sz w:val="24"/>
+          <w:szCs w:val="24"/>
+          <w:u w:val="single"/>
+        </w:rPr>
+        <w:t xml:space="preserve">Direct, Metal-free Growth and Dry </w:t>
+      </w:r>
+      <w:r>
+        <w:rPr>
+          <w:rFonts w:ascii="Times New Roman" w:hAnsi="Times New Roman" w:cs="Times New Roman"/>
+          <w:sz w:val="24"/>
+          <w:szCs w:val="24"/>
+          <w:u w:val="single"/>
+        </w:rPr>
         <w:lastRenderedPageBreak/>
-        <w:t xml:space="preserve">S. Mohan, D. </w:t>
-      </w:r>
-      <w:proofErr w:type="spellStart"/>
-      <w:r>
-        <w:rPr>
-          <w:rFonts w:ascii="Times New Roman" w:hAnsi="Times New Roman" w:cs="Times New Roman"/>
-          <w:sz w:val="24"/>
-          <w:szCs w:val="24"/>
-        </w:rPr>
-        <w:t>Kireev</w:t>
-      </w:r>
-      <w:proofErr w:type="spellEnd"/>
-      <w:r>
-        <w:rPr>
-          <w:rFonts w:ascii="Times New Roman" w:hAnsi="Times New Roman" w:cs="Times New Roman"/>
-          <w:sz w:val="24"/>
-          <w:szCs w:val="24"/>
-        </w:rPr>
-        <w:t xml:space="preserve">, S. </w:t>
-      </w:r>
-      <w:proofErr w:type="spellStart"/>
-      <w:r>
-        <w:rPr>
-          <w:rFonts w:ascii="Times New Roman" w:hAnsi="Times New Roman" w:cs="Times New Roman"/>
-          <w:sz w:val="24"/>
-          <w:szCs w:val="24"/>
-        </w:rPr>
-        <w:t>Kutagulla</w:t>
-      </w:r>
-      <w:proofErr w:type="spellEnd"/>
-      <w:r>
-        <w:rPr>
-          <w:rFonts w:ascii="Times New Roman" w:hAnsi="Times New Roman" w:cs="Times New Roman"/>
-          <w:sz w:val="24"/>
-          <w:szCs w:val="24"/>
-        </w:rPr>
-        <w:t xml:space="preserve">, </w:t>
-      </w:r>
-      <w:r>
-        <w:rPr>
-          <w:rFonts w:ascii="Times New Roman" w:hAnsi="Times New Roman" w:cs="Times New Roman"/>
-          <w:b/>
-          <w:bCs/>
-          <w:sz w:val="24"/>
-          <w:szCs w:val="24"/>
-        </w:rPr>
-        <w:t>N.</w:t>
-      </w:r>
-      <w:r>
-        <w:rPr>
-          <w:rFonts w:ascii="Times New Roman" w:hAnsi="Times New Roman" w:cs="Times New Roman"/>
-          <w:b/>
-          <w:bCs/>
-          <w:sz w:val="24"/>
-          <w:szCs w:val="24"/>
-        </w:rPr>
-        <w:t xml:space="preserve"> </w:t>
-      </w:r>
-      <w:r>
-        <w:rPr>
-          <w:rFonts w:ascii="Times New Roman" w:hAnsi="Times New Roman" w:cs="Times New Roman"/>
-          <w:b/>
-          <w:bCs/>
-          <w:sz w:val="24"/>
-          <w:szCs w:val="24"/>
-        </w:rPr>
-        <w:t>D. Ignacio</w:t>
-      </w:r>
-      <w:r>
-        <w:rPr>
-          <w:rFonts w:ascii="Times New Roman" w:hAnsi="Times New Roman" w:cs="Times New Roman"/>
-          <w:sz w:val="24"/>
-          <w:szCs w:val="24"/>
-        </w:rPr>
-        <w:t xml:space="preserve">, Y. Gu, H. </w:t>
-      </w:r>
-      <w:proofErr w:type="spellStart"/>
-      <w:r>
-        <w:rPr>
-          <w:rFonts w:ascii="Times New Roman" w:hAnsi="Times New Roman" w:cs="Times New Roman"/>
-          <w:sz w:val="24"/>
-          <w:szCs w:val="24"/>
-        </w:rPr>
-        <w:t>Celio</w:t>
-      </w:r>
-      <w:proofErr w:type="spellEnd"/>
-      <w:r>
-        <w:rPr>
-          <w:rFonts w:ascii="Times New Roman" w:hAnsi="Times New Roman" w:cs="Times New Roman"/>
-          <w:sz w:val="24"/>
-          <w:szCs w:val="24"/>
-        </w:rPr>
-        <w:t xml:space="preserve">, X. </w:t>
-      </w:r>
-      <w:proofErr w:type="spellStart"/>
-      <w:r>
-        <w:rPr>
-          <w:rFonts w:ascii="Times New Roman" w:hAnsi="Times New Roman" w:cs="Times New Roman"/>
-          <w:sz w:val="24"/>
-          <w:szCs w:val="24"/>
-        </w:rPr>
-        <w:t>Zun</w:t>
-      </w:r>
-      <w:proofErr w:type="spellEnd"/>
-      <w:r>
-        <w:rPr>
-          <w:rFonts w:ascii="Times New Roman" w:hAnsi="Times New Roman" w:cs="Times New Roman"/>
-          <w:sz w:val="24"/>
-          <w:szCs w:val="24"/>
-        </w:rPr>
-        <w:t xml:space="preserve">, D. Akinwande, K. </w:t>
-      </w:r>
-      <w:proofErr w:type="spellStart"/>
-      <w:r>
-        <w:rPr>
-          <w:rFonts w:ascii="Times New Roman" w:hAnsi="Times New Roman" w:cs="Times New Roman"/>
-          <w:sz w:val="24"/>
-          <w:szCs w:val="24"/>
-        </w:rPr>
-        <w:t>Liechti</w:t>
-      </w:r>
-      <w:proofErr w:type="spellEnd"/>
-      <w:r>
-        <w:rPr>
-          <w:rFonts w:ascii="Times New Roman" w:hAnsi="Times New Roman" w:cs="Times New Roman"/>
-          <w:sz w:val="24"/>
-          <w:szCs w:val="24"/>
-        </w:rPr>
-        <w:t xml:space="preserve">, </w:t>
-      </w:r>
-      <w:r>
-        <w:rPr>
-          <w:rFonts w:ascii="Times New Roman" w:hAnsi="Times New Roman" w:cs="Times New Roman"/>
-          <w:sz w:val="24"/>
-          <w:szCs w:val="24"/>
-          <w:u w:val="single"/>
-        </w:rPr>
-        <w:t>Direct, Metal-free Growth and Dry Separation of Bilayer Graphene on Sapphire:</w:t>
+        <w:t>Separation of Bilayer Graphene on Sapphire:</w:t>
       </w:r>
       <w:r>
         <w:rPr>
@@ -3214,7 +3104,25 @@
                 <w:i/>
                 <w:iCs/>
               </w:rPr>
-              <w:t>11/202</w:t>
+              <w:t>1</w:t>
+            </w:r>
+            <w:r>
+              <w:rPr>
+                <w:rFonts w:ascii="Times New Roman" w:eastAsia="Times New Roman" w:hAnsi="Times New Roman" w:cs="Times New Roman"/>
+                <w:bCs/>
+                <w:i/>
+                <w:iCs/>
+              </w:rPr>
+              <w:t>2</w:t>
+            </w:r>
+            <w:r>
+              <w:rPr>
+                <w:rFonts w:ascii="Times New Roman" w:eastAsia="Times New Roman" w:hAnsi="Times New Roman" w:cs="Times New Roman"/>
+                <w:bCs/>
+                <w:i/>
+                <w:iCs/>
+              </w:rPr>
+              <w:t>/202</w:t>
             </w:r>
             <w:r>
               <w:rPr>
@@ -3756,53 +3664,53 @@
           <w:sz w:val="24"/>
           <w:szCs w:val="24"/>
         </w:rPr>
+        <w:t>American Society of Mechanical Engineers (ASME)</w:t>
+      </w:r>
+    </w:p>
+    <w:p>
+      <w:pPr>
+        <w:spacing w:after="0"/>
+        <w:ind w:left="2160" w:hanging="2160"/>
+        <w:rPr>
+          <w:rFonts w:ascii="Times New Roman" w:hAnsi="Times New Roman" w:cs="Times New Roman"/>
+          <w:sz w:val="24"/>
+          <w:szCs w:val="24"/>
+        </w:rPr>
+      </w:pPr>
+      <w:r>
+        <w:rPr>
+          <w:rFonts w:ascii="Times New Roman" w:hAnsi="Times New Roman" w:cs="Times New Roman"/>
+          <w:sz w:val="24"/>
+          <w:szCs w:val="24"/>
+        </w:rPr>
+        <w:t>Materials Research Society</w:t>
+      </w:r>
+      <w:r>
+        <w:rPr>
+          <w:rFonts w:ascii="Times New Roman" w:hAnsi="Times New Roman" w:cs="Times New Roman"/>
+          <w:sz w:val="24"/>
+          <w:szCs w:val="24"/>
+        </w:rPr>
+        <w:t xml:space="preserve"> (MRS)</w:t>
+      </w:r>
+    </w:p>
+    <w:p>
+      <w:pPr>
+        <w:spacing w:after="0"/>
+        <w:ind w:left="2160" w:hanging="2160"/>
+        <w:rPr>
+          <w:rFonts w:ascii="Times New Roman" w:hAnsi="Times New Roman" w:cs="Times New Roman"/>
+          <w:sz w:val="24"/>
+          <w:szCs w:val="24"/>
+        </w:rPr>
+      </w:pPr>
+      <w:r>
+        <w:rPr>
+          <w:rFonts w:ascii="Times New Roman" w:hAnsi="Times New Roman" w:cs="Times New Roman"/>
+          <w:sz w:val="24"/>
+          <w:szCs w:val="24"/>
+        </w:rPr>
         <w:lastRenderedPageBreak/>
-        <w:t>American Society of Mechanical Engineers (ASME)</w:t>
-      </w:r>
-    </w:p>
-    <w:p>
-      <w:pPr>
-        <w:spacing w:after="0"/>
-        <w:ind w:left="2160" w:hanging="2160"/>
-        <w:rPr>
-          <w:rFonts w:ascii="Times New Roman" w:hAnsi="Times New Roman" w:cs="Times New Roman"/>
-          <w:sz w:val="24"/>
-          <w:szCs w:val="24"/>
-        </w:rPr>
-      </w:pPr>
-      <w:r>
-        <w:rPr>
-          <w:rFonts w:ascii="Times New Roman" w:hAnsi="Times New Roman" w:cs="Times New Roman"/>
-          <w:sz w:val="24"/>
-          <w:szCs w:val="24"/>
-        </w:rPr>
-        <w:t>Materials Research Society</w:t>
-      </w:r>
-      <w:r>
-        <w:rPr>
-          <w:rFonts w:ascii="Times New Roman" w:hAnsi="Times New Roman" w:cs="Times New Roman"/>
-          <w:sz w:val="24"/>
-          <w:szCs w:val="24"/>
-        </w:rPr>
-        <w:t xml:space="preserve"> (MRS)</w:t>
-      </w:r>
-    </w:p>
-    <w:p>
-      <w:pPr>
-        <w:spacing w:after="0"/>
-        <w:ind w:left="2160" w:hanging="2160"/>
-        <w:rPr>
-          <w:rFonts w:ascii="Times New Roman" w:hAnsi="Times New Roman" w:cs="Times New Roman"/>
-          <w:sz w:val="24"/>
-          <w:szCs w:val="24"/>
-        </w:rPr>
-      </w:pPr>
-      <w:r>
-        <w:rPr>
-          <w:rFonts w:ascii="Times New Roman" w:hAnsi="Times New Roman" w:cs="Times New Roman"/>
-          <w:sz w:val="24"/>
-          <w:szCs w:val="24"/>
-        </w:rPr>
         <w:t>American Physics Society</w:t>
       </w:r>
       <w:r>
@@ -4625,6 +4533,70 @@
           <w:szCs w:val="24"/>
         </w:rPr>
         <w:t xml:space="preserve"> Division of Diversity and Community Engagement, UT Austin</w:t>
+      </w:r>
+    </w:p>
+    <w:p>
+      <w:pPr>
+        <w:ind w:left="2160" w:hanging="2160"/>
+        <w:rPr>
+          <w:rFonts w:ascii="Times New Roman" w:hAnsi="Times New Roman" w:cs="Times New Roman"/>
+          <w:sz w:val="24"/>
+          <w:szCs w:val="24"/>
+        </w:rPr>
+      </w:pPr>
+      <w:r>
+        <w:rPr>
+          <w:rFonts w:ascii="Times New Roman" w:hAnsi="Times New Roman" w:cs="Times New Roman"/>
+          <w:i/>
+          <w:iCs/>
+          <w:sz w:val="24"/>
+          <w:szCs w:val="24"/>
+        </w:rPr>
+        <w:t>02/2023:</w:t>
+      </w:r>
+      <w:r>
+        <w:rPr>
+          <w:rFonts w:ascii="Times New Roman" w:hAnsi="Times New Roman" w:cs="Times New Roman"/>
+          <w:b/>
+          <w:bCs/>
+          <w:sz w:val="24"/>
+          <w:szCs w:val="24"/>
+        </w:rPr>
+        <w:tab/>
+      </w:r>
+      <w:r>
+        <w:rPr>
+          <w:rFonts w:ascii="Times New Roman" w:hAnsi="Times New Roman" w:cs="Times New Roman"/>
+          <w:b/>
+          <w:bCs/>
+          <w:sz w:val="24"/>
+          <w:szCs w:val="24"/>
+        </w:rPr>
+        <w:t>K-12 Outreach Certificate</w:t>
+      </w:r>
+      <w:r>
+        <w:rPr>
+          <w:rFonts w:ascii="Times New Roman" w:hAnsi="Times New Roman" w:cs="Times New Roman"/>
+          <w:sz w:val="24"/>
+          <w:szCs w:val="24"/>
+        </w:rPr>
+        <w:t xml:space="preserve">, </w:t>
+      </w:r>
+      <w:r>
+        <w:rPr>
+          <w:rFonts w:ascii="Times New Roman" w:hAnsi="Times New Roman" w:cs="Times New Roman"/>
+          <w:sz w:val="24"/>
+          <w:szCs w:val="24"/>
+        </w:rPr>
+        <w:t>CDCM</w:t>
+      </w:r>
+      <w:r>
+        <w:rPr>
+          <w:rFonts w:ascii="Times New Roman" w:hAnsi="Times New Roman" w:cs="Times New Roman"/>
+          <w:sz w:val="24"/>
+          <w:szCs w:val="24"/>
+        </w:rPr>
+        <w:t xml:space="preserve"> MRSEC, University of Texas at Austin</w:t>
       </w:r>
     </w:p>
     <w:p>
@@ -6734,7 +6706,7 @@
           <w:sz w:val="24"/>
           <w:szCs w:val="24"/>
         </w:rPr>
-        <w:t>September</w:t>
+        <w:t>October</w:t>
       </w:r>
       <w:r>
         <w:rPr>

</xml_diff>

<commit_message>
Deploy website - based on d6b147f5ab236383c38466ae4a780ea81c46eb05
</commit_message>
<xml_diff>
--- a/CV.docx
+++ b/CV.docx
@@ -1772,171 +1772,150 @@
     </w:p>
     <w:p>
       <w:pPr>
+        <w:ind w:left="2160" w:hanging="2160"/>
+        <w:rPr>
+          <w:rFonts w:ascii="Times New Roman" w:hAnsi="Times New Roman" w:cs="Times New Roman"/>
+          <w:b/>
+          <w:bCs/>
+          <w:caps/>
+          <w:sz w:val="24"/>
+          <w:szCs w:val="24"/>
+        </w:rPr>
+      </w:pPr>
+    </w:p>
+    <w:p>
+      <w:pPr>
+        <w:ind w:left="2160" w:hanging="2160"/>
+        <w:rPr>
+          <w:rFonts w:ascii="Times New Roman" w:hAnsi="Times New Roman" w:cs="Times New Roman"/>
+          <w:b/>
+          <w:bCs/>
+          <w:sz w:val="24"/>
+          <w:szCs w:val="24"/>
+        </w:rPr>
+      </w:pPr>
+      <w:r>
+        <w:rPr>
+          <w:rFonts w:ascii="Times New Roman" w:hAnsi="Times New Roman" w:cs="Times New Roman"/>
+          <w:b/>
+          <w:bCs/>
+          <w:sz w:val="24"/>
+          <w:szCs w:val="24"/>
+        </w:rPr>
+        <w:t>Published:</w:t>
+      </w:r>
+      <w:r>
+        <w:rPr>
+          <w:rFonts w:ascii="Times New Roman" w:hAnsi="Times New Roman" w:cs="Times New Roman"/>
+          <w:b/>
+          <w:bCs/>
+          <w:sz w:val="24"/>
+          <w:szCs w:val="24"/>
+        </w:rPr>
+        <w:tab/>
+      </w:r>
+      <w:r>
+        <w:rPr>
+          <w:rFonts w:ascii="Times New Roman" w:hAnsi="Times New Roman" w:cs="Times New Roman"/>
+          <w:color w:val="000000" w:themeColor="text1"/>
+          <w:sz w:val="24"/>
+          <w:szCs w:val="24"/>
+        </w:rPr>
+        <w:t xml:space="preserve">Y. Jeon, D. Kim, C. Biswas, </w:t>
+      </w:r>
+      <w:r>
+        <w:rPr>
+          <w:rFonts w:ascii="Times New Roman" w:hAnsi="Times New Roman" w:cs="Times New Roman"/>
+          <w:b/>
+          <w:bCs/>
+          <w:color w:val="000000" w:themeColor="text1"/>
+          <w:sz w:val="24"/>
+          <w:szCs w:val="24"/>
+        </w:rPr>
+        <w:t>N.</w:t>
+      </w:r>
+      <w:r>
+        <w:rPr>
+          <w:rFonts w:ascii="Times New Roman" w:hAnsi="Times New Roman" w:cs="Times New Roman"/>
+          <w:b/>
+          <w:bCs/>
+          <w:color w:val="000000" w:themeColor="text1"/>
+          <w:sz w:val="24"/>
+          <w:szCs w:val="24"/>
+        </w:rPr>
+        <w:t xml:space="preserve"> D.</w:t>
+      </w:r>
+      <w:r>
+        <w:rPr>
+          <w:rFonts w:ascii="Times New Roman" w:hAnsi="Times New Roman" w:cs="Times New Roman"/>
+          <w:b/>
+          <w:bCs/>
+          <w:color w:val="000000" w:themeColor="text1"/>
+          <w:sz w:val="24"/>
+          <w:szCs w:val="24"/>
+        </w:rPr>
+        <w:t xml:space="preserve"> Ignacio</w:t>
+      </w:r>
+      <w:r>
+        <w:rPr>
+          <w:rFonts w:ascii="Times New Roman" w:hAnsi="Times New Roman" w:cs="Times New Roman"/>
+          <w:color w:val="000000" w:themeColor="text1"/>
+          <w:sz w:val="24"/>
+          <w:szCs w:val="24"/>
+        </w:rPr>
+        <w:t>,</w:t>
+      </w:r>
+      <w:r>
+        <w:rPr>
+          <w:rFonts w:ascii="Times New Roman" w:hAnsi="Times New Roman" w:cs="Times New Roman"/>
+          <w:color w:val="000000" w:themeColor="text1"/>
+          <w:sz w:val="24"/>
+          <w:szCs w:val="24"/>
+        </w:rPr>
+        <w:t xml:space="preserve"> P. Carmichael,</w:t>
+      </w:r>
+      <w:r>
+        <w:rPr>
+          <w:rFonts w:ascii="Times New Roman" w:hAnsi="Times New Roman" w:cs="Times New Roman"/>
+          <w:color w:val="000000" w:themeColor="text1"/>
+          <w:sz w:val="24"/>
+          <w:szCs w:val="24"/>
+        </w:rPr>
+        <w:t xml:space="preserve"> S. Feng, K Lai, D.-H. Kim, D. Akinwande, </w:t>
+      </w:r>
+      <w:r>
+        <w:rPr>
+          <w:rFonts w:ascii="Times New Roman" w:hAnsi="Times New Roman" w:cs="Times New Roman"/>
+          <w:color w:val="000000" w:themeColor="text1"/>
+          <w:sz w:val="24"/>
+          <w:szCs w:val="24"/>
+          <w:u w:val="single"/>
+        </w:rPr>
+        <w:t xml:space="preserve">Enhanced Synaptic Memory Window and Linearity in Planar In2Se3 Ferroelectric Junctions </w:t>
+      </w:r>
+      <w:r>
+        <w:rPr>
+          <w:rFonts w:ascii="Times New Roman" w:hAnsi="Times New Roman" w:cs="Times New Roman"/>
+          <w:i/>
+          <w:iCs/>
+          <w:color w:val="000000" w:themeColor="text1"/>
+          <w:sz w:val="24"/>
+          <w:szCs w:val="24"/>
+        </w:rPr>
+        <w:t>Adv Mater (2024)</w:t>
+      </w:r>
+    </w:p>
+    <w:p>
+      <w:pPr>
         <w:ind w:left="2160"/>
         <w:rPr>
           <w:rFonts w:ascii="Times New Roman" w:hAnsi="Times New Roman" w:cs="Times New Roman"/>
           <w:b/>
           <w:bCs/>
-          <w:color w:val="000000" w:themeColor="text1"/>
-          <w:sz w:val="24"/>
-          <w:szCs w:val="24"/>
-        </w:rPr>
-      </w:pPr>
-      <w:r>
-        <w:rPr>
-          <w:rFonts w:ascii="Times New Roman" w:hAnsi="Times New Roman" w:cs="Times New Roman"/>
-          <w:color w:val="000000" w:themeColor="text1"/>
-          <w:sz w:val="24"/>
-          <w:szCs w:val="24"/>
-        </w:rPr>
-        <w:t xml:space="preserve">Y. Jeon, </w:t>
-      </w:r>
-      <w:r>
-        <w:rPr>
-          <w:rFonts w:ascii="Times New Roman" w:hAnsi="Times New Roman" w:cs="Times New Roman"/>
-          <w:color w:val="000000" w:themeColor="text1"/>
-          <w:sz w:val="24"/>
-          <w:szCs w:val="24"/>
-        </w:rPr>
-        <w:t xml:space="preserve">D. Kim, C. Biswas, </w:t>
-      </w:r>
-      <w:r>
-        <w:rPr>
-          <w:rFonts w:ascii="Times New Roman" w:hAnsi="Times New Roman" w:cs="Times New Roman"/>
-          <w:b/>
-          <w:bCs/>
-          <w:color w:val="000000" w:themeColor="text1"/>
-          <w:sz w:val="24"/>
-          <w:szCs w:val="24"/>
-        </w:rPr>
-        <w:t>N.</w:t>
-      </w:r>
-      <w:r>
-        <w:rPr>
-          <w:rFonts w:ascii="Times New Roman" w:hAnsi="Times New Roman" w:cs="Times New Roman"/>
-          <w:b/>
-          <w:bCs/>
-          <w:color w:val="000000" w:themeColor="text1"/>
-          <w:sz w:val="24"/>
-          <w:szCs w:val="24"/>
-        </w:rPr>
-        <w:t xml:space="preserve"> D.</w:t>
-      </w:r>
-      <w:r>
-        <w:rPr>
-          <w:rFonts w:ascii="Times New Roman" w:hAnsi="Times New Roman" w:cs="Times New Roman"/>
-          <w:b/>
-          <w:bCs/>
-          <w:color w:val="000000" w:themeColor="text1"/>
-          <w:sz w:val="24"/>
-          <w:szCs w:val="24"/>
-        </w:rPr>
-        <w:t xml:space="preserve"> Ignacio</w:t>
-      </w:r>
-      <w:r>
-        <w:rPr>
-          <w:rFonts w:ascii="Times New Roman" w:hAnsi="Times New Roman" w:cs="Times New Roman"/>
-          <w:color w:val="000000" w:themeColor="text1"/>
-          <w:sz w:val="24"/>
-          <w:szCs w:val="24"/>
-        </w:rPr>
-        <w:t>,</w:t>
-      </w:r>
-      <w:r>
-        <w:rPr>
-          <w:rFonts w:ascii="Times New Roman" w:hAnsi="Times New Roman" w:cs="Times New Roman"/>
-          <w:color w:val="000000" w:themeColor="text1"/>
-          <w:sz w:val="24"/>
-          <w:szCs w:val="24"/>
-        </w:rPr>
-        <w:t xml:space="preserve"> S. Feng, K Lai, D.-H. Kim,</w:t>
-      </w:r>
-      <w:r>
-        <w:rPr>
-          <w:rFonts w:ascii="Times New Roman" w:hAnsi="Times New Roman" w:cs="Times New Roman"/>
-          <w:color w:val="000000" w:themeColor="text1"/>
-          <w:sz w:val="24"/>
-          <w:szCs w:val="24"/>
-        </w:rPr>
-        <w:t xml:space="preserve"> D. Akinwande, </w:t>
-      </w:r>
-      <w:r>
-        <w:rPr>
-          <w:rFonts w:ascii="Times New Roman" w:hAnsi="Times New Roman" w:cs="Times New Roman"/>
-          <w:color w:val="000000" w:themeColor="text1"/>
-          <w:sz w:val="24"/>
-          <w:szCs w:val="24"/>
-          <w:u w:val="single"/>
-        </w:rPr>
-        <w:t xml:space="preserve">Enhanced Synaptic Memory Window and Linearity in Planar In2Se3 Ferroelectric Junctions </w:t>
-      </w:r>
-      <w:r>
-        <w:rPr>
-          <w:rFonts w:ascii="Times New Roman" w:hAnsi="Times New Roman" w:cs="Times New Roman"/>
-          <w:i/>
-          <w:iCs/>
-          <w:color w:val="000000" w:themeColor="text1"/>
-          <w:sz w:val="24"/>
-          <w:szCs w:val="24"/>
-        </w:rPr>
-        <w:t xml:space="preserve">Adv Mater (2024) </w:t>
-      </w:r>
-      <w:r>
-        <w:rPr>
-          <w:rFonts w:ascii="Times New Roman" w:hAnsi="Times New Roman" w:cs="Times New Roman"/>
-          <w:b/>
-          <w:bCs/>
-          <w:color w:val="000000" w:themeColor="text1"/>
-          <w:sz w:val="24"/>
-          <w:szCs w:val="24"/>
-        </w:rPr>
-        <w:t>In Review</w:t>
-      </w:r>
-    </w:p>
-    <w:p>
-      <w:pPr>
-        <w:ind w:left="2160" w:hanging="2160"/>
-        <w:rPr>
-          <w:rFonts w:ascii="Times New Roman" w:hAnsi="Times New Roman" w:cs="Times New Roman"/>
-          <w:b/>
-          <w:bCs/>
-          <w:caps/>
-          <w:sz w:val="24"/>
-          <w:szCs w:val="24"/>
-        </w:rPr>
-      </w:pPr>
-    </w:p>
-    <w:p>
-      <w:pPr>
-        <w:ind w:left="2160" w:hanging="2160"/>
-        <w:rPr>
-          <w:rFonts w:ascii="Times New Roman" w:hAnsi="Times New Roman" w:cs="Times New Roman"/>
-          <w:b/>
-          <w:bCs/>
-          <w:sz w:val="24"/>
-          <w:szCs w:val="24"/>
-        </w:rPr>
-      </w:pPr>
-      <w:r>
-        <w:rPr>
-          <w:rFonts w:ascii="Times New Roman" w:hAnsi="Times New Roman" w:cs="Times New Roman"/>
-          <w:b/>
-          <w:bCs/>
-          <w:sz w:val="24"/>
-          <w:szCs w:val="24"/>
-        </w:rPr>
-        <w:t>Published:</w:t>
-      </w:r>
-      <w:r>
-        <w:rPr>
-          <w:rFonts w:ascii="Times New Roman" w:hAnsi="Times New Roman" w:cs="Times New Roman"/>
-          <w:b/>
-          <w:bCs/>
-          <w:sz w:val="24"/>
-          <w:szCs w:val="24"/>
-        </w:rPr>
-        <w:tab/>
-      </w:r>
+          <w:sz w:val="24"/>
+          <w:szCs w:val="24"/>
+        </w:rPr>
+      </w:pPr>
       <w:r>
         <w:rPr>
           <w:rFonts w:ascii="Times New Roman" w:hAnsi="Times New Roman" w:cs="Times New Roman"/>
@@ -3050,7 +3029,21 @@
                 <w:rFonts w:ascii="Times New Roman" w:eastAsia="Times New Roman" w:hAnsi="Times New Roman" w:cs="Times New Roman"/>
                 <w:b/>
               </w:rPr>
-              <w:t xml:space="preserve">“Switching in Atomic Memristors: The Role of Defects and Interface”, </w:t>
+              <w:t>“</w:t>
+            </w:r>
+            <w:r>
+              <w:rPr>
+                <w:rFonts w:ascii="Times New Roman" w:eastAsia="Times New Roman" w:hAnsi="Times New Roman" w:cs="Times New Roman"/>
+                <w:b/>
+              </w:rPr>
+              <w:t>Defects and interfaces in atomristors: a study of a hexagonal boron nitride device</w:t>
+            </w:r>
+            <w:r>
+              <w:rPr>
+                <w:rFonts w:ascii="Times New Roman" w:eastAsia="Times New Roman" w:hAnsi="Times New Roman" w:cs="Times New Roman"/>
+                <w:b/>
+              </w:rPr>
+              <w:t xml:space="preserve">”, </w:t>
             </w:r>
             <w:r>
               <w:rPr>
@@ -3164,7 +3157,7 @@
                 <w:rFonts w:ascii="Times New Roman" w:eastAsia="Times New Roman" w:hAnsi="Times New Roman" w:cs="Times New Roman"/>
                 <w:b/>
               </w:rPr>
-              <w:t>Layer-By-Layer Phase Change in an In</w:t>
+              <w:t>Multi-step resistance switching by crystalline-crystalline phase changes in In</w:t>
             </w:r>
             <w:r>
               <w:rPr>
@@ -3188,13 +3181,6 @@
                 <w:vertAlign w:val="subscript"/>
               </w:rPr>
               <w:t>3</w:t>
-            </w:r>
-            <w:r>
-              <w:rPr>
-                <w:rFonts w:ascii="Times New Roman" w:eastAsia="Times New Roman" w:hAnsi="Times New Roman" w:cs="Times New Roman"/>
-                <w:b/>
-              </w:rPr>
-              <w:t>-Based Neuromorphic Device</w:t>
             </w:r>
             <w:r>
               <w:rPr>
@@ -6706,7 +6692,7 @@
           <w:sz w:val="24"/>
           <w:szCs w:val="24"/>
         </w:rPr>
-        <w:t>October</w:t>
+        <w:t>December</w:t>
       </w:r>
       <w:r>
         <w:rPr>

</xml_diff>

<commit_message>
Deploy website - based on 949985662323043a62d70920576325dd8243025e
</commit_message>
<xml_diff>
--- a/CV.docx
+++ b/CV.docx
@@ -1,6 +1,6 @@
 
 <file path=word/document.xml><?xml version="1.0" encoding="utf-8"?>
-<w:document xmlns:wpc="http://schemas.microsoft.com/office/word/2010/wordprocessingCanvas" xmlns:cx="http://schemas.microsoft.com/office/drawing/2014/chartex" xmlns:cx1="http://schemas.microsoft.com/office/drawing/2015/9/8/chartex" xmlns:cx2="http://schemas.microsoft.com/office/drawing/2015/10/21/chartex" xmlns:cx3="http://schemas.microsoft.com/office/drawing/2016/5/9/chartex" xmlns:cx4="http://schemas.microsoft.com/office/drawing/2016/5/10/chartex" xmlns:cx5="http://schemas.microsoft.com/office/drawing/2016/5/11/chartex" xmlns:cx6="http://schemas.microsoft.com/office/drawing/2016/5/12/chartex" xmlns:cx7="http://schemas.microsoft.com/office/drawing/2016/5/13/chartex" xmlns:cx8="http://schemas.microsoft.com/office/drawing/2016/5/14/chartex" xmlns:mc="http://schemas.openxmlformats.org/markup-compatibility/2006" xmlns:aink="http://schemas.microsoft.com/office/drawing/2016/ink" xmlns:am3d="http://schemas.microsoft.com/office/drawing/2017/model3d" xmlns:o="urn:schemas-microsoft-com:office:office" xmlns:oel="http://schemas.microsoft.com/office/2019/extlst" xmlns:r="http://schemas.openxmlformats.org/officeDocument/2006/relationships" xmlns:m="http://schemas.openxmlformats.org/officeDocument/2006/math" xmlns:v="urn:schemas-microsoft-com:vml" xmlns:wp14="http://schemas.microsoft.com/office/word/2010/wordprocessingDrawing" xmlns:wp="http://schemas.openxmlformats.org/drawingml/2006/wordprocessingDrawing" xmlns:w10="urn:schemas-microsoft-com:office:word" xmlns:w="http://schemas.openxmlformats.org/wordprocessingml/2006/main" xmlns:w14="http://schemas.microsoft.com/office/word/2010/wordml" xmlns:w15="http://schemas.microsoft.com/office/word/2012/wordml" xmlns:w16cex="http://schemas.microsoft.com/office/word/2018/wordml/cex" xmlns:w16cid="http://schemas.microsoft.com/office/word/2016/wordml/cid" xmlns:w16="http://schemas.microsoft.com/office/word/2018/wordml" xmlns:w16du="http://schemas.microsoft.com/office/word/2023/wordml/word16du" xmlns:w16sdtdh="http://schemas.microsoft.com/office/word/2020/wordml/sdtdatahash" xmlns:w16se="http://schemas.microsoft.com/office/word/2015/wordml/symex" xmlns:wpg="http://schemas.microsoft.com/office/word/2010/wordprocessingGroup" xmlns:wpi="http://schemas.microsoft.com/office/word/2010/wordprocessingInk" xmlns:wne="http://schemas.microsoft.com/office/word/2006/wordml" xmlns:wps="http://schemas.microsoft.com/office/word/2010/wordprocessingShape" mc:Ignorable="w14 w15 w16se w16cid w16 w16cex w16sdtdh w16du wp14">
+<w:document xmlns:wpc="http://schemas.microsoft.com/office/word/2010/wordprocessingCanvas" xmlns:cx="http://schemas.microsoft.com/office/drawing/2014/chartex" xmlns:cx1="http://schemas.microsoft.com/office/drawing/2015/9/8/chartex" xmlns:cx2="http://schemas.microsoft.com/office/drawing/2015/10/21/chartex" xmlns:cx3="http://schemas.microsoft.com/office/drawing/2016/5/9/chartex" xmlns:cx4="http://schemas.microsoft.com/office/drawing/2016/5/10/chartex" xmlns:cx5="http://schemas.microsoft.com/office/drawing/2016/5/11/chartex" xmlns:cx6="http://schemas.microsoft.com/office/drawing/2016/5/12/chartex" xmlns:cx7="http://schemas.microsoft.com/office/drawing/2016/5/13/chartex" xmlns:cx8="http://schemas.microsoft.com/office/drawing/2016/5/14/chartex" xmlns:mc="http://schemas.openxmlformats.org/markup-compatibility/2006" xmlns:aink="http://schemas.microsoft.com/office/drawing/2016/ink" xmlns:am3d="http://schemas.microsoft.com/office/drawing/2017/model3d" xmlns:o="urn:schemas-microsoft-com:office:office" xmlns:oel="http://schemas.microsoft.com/office/2019/extlst" xmlns:r="http://schemas.openxmlformats.org/officeDocument/2006/relationships" xmlns:m="http://schemas.openxmlformats.org/officeDocument/2006/math" xmlns:v="urn:schemas-microsoft-com:vml" xmlns:wp14="http://schemas.microsoft.com/office/word/2010/wordprocessingDrawing" xmlns:wp="http://schemas.openxmlformats.org/drawingml/2006/wordprocessingDrawing" xmlns:w10="urn:schemas-microsoft-com:office:word" xmlns:w="http://schemas.openxmlformats.org/wordprocessingml/2006/main" xmlns:w14="http://schemas.microsoft.com/office/word/2010/wordml" xmlns:w15="http://schemas.microsoft.com/office/word/2012/wordml" xmlns:w16cex="http://schemas.microsoft.com/office/word/2018/wordml/cex" xmlns:w16cid="http://schemas.microsoft.com/office/word/2016/wordml/cid" xmlns:w16="http://schemas.microsoft.com/office/word/2018/wordml" xmlns:w16du="http://schemas.microsoft.com/office/word/2023/wordml/word16du" xmlns:w16sdtdh="http://schemas.microsoft.com/office/word/2020/wordml/sdtdatahash" xmlns:w16sdtfl="http://schemas.microsoft.com/office/word/2024/wordml/sdtformatlock" xmlns:w16se="http://schemas.microsoft.com/office/word/2015/wordml/symex" xmlns:wpg="http://schemas.microsoft.com/office/word/2010/wordprocessingGroup" xmlns:wpi="http://schemas.microsoft.com/office/word/2010/wordprocessingInk" xmlns:wne="http://schemas.microsoft.com/office/word/2006/wordml" xmlns:wps="http://schemas.microsoft.com/office/word/2010/wordprocessingShape" mc:Ignorable="w14 w15 w16se w16cid w16 w16cex w16sdtdh w16sdtfl w16du wp14">
   <w:body>
     <w:p>
       <w:pPr>
@@ -708,6 +708,76 @@
         <w:ind w:left="2160" w:hanging="2160"/>
         <w:rPr>
           <w:rFonts w:ascii="Times New Roman" w:hAnsi="Times New Roman" w:cs="Times New Roman"/>
+          <w:b/>
+          <w:bCs/>
+          <w:sz w:val="24"/>
+          <w:szCs w:val="24"/>
+        </w:rPr>
+      </w:pPr>
+      <w:r>
+        <w:rPr>
+          <w:rFonts w:ascii="Times New Roman" w:hAnsi="Times New Roman" w:cs="Times New Roman"/>
+          <w:i/>
+          <w:iCs/>
+          <w:sz w:val="24"/>
+          <w:szCs w:val="24"/>
+        </w:rPr>
+        <w:t>12/202</w:t>
+      </w:r>
+      <w:r>
+        <w:rPr>
+          <w:rFonts w:ascii="Times New Roman" w:hAnsi="Times New Roman" w:cs="Times New Roman"/>
+          <w:i/>
+          <w:iCs/>
+          <w:sz w:val="24"/>
+          <w:szCs w:val="24"/>
+        </w:rPr>
+        <w:t>4</w:t>
+      </w:r>
+      <w:r>
+        <w:rPr>
+          <w:rFonts w:ascii="Times New Roman" w:hAnsi="Times New Roman" w:cs="Times New Roman"/>
+          <w:i/>
+          <w:iCs/>
+          <w:sz w:val="24"/>
+          <w:szCs w:val="24"/>
+        </w:rPr>
+        <w:t>:</w:t>
+      </w:r>
+      <w:r>
+        <w:rPr>
+          <w:rFonts w:ascii="Times New Roman" w:hAnsi="Times New Roman" w:cs="Times New Roman"/>
+          <w:b/>
+          <w:bCs/>
+          <w:sz w:val="24"/>
+          <w:szCs w:val="24"/>
+        </w:rPr>
+        <w:tab/>
+      </w:r>
+      <w:r>
+        <w:rPr>
+          <w:rFonts w:ascii="Times New Roman" w:hAnsi="Times New Roman" w:cs="Times New Roman"/>
+          <w:b/>
+          <w:bCs/>
+          <w:sz w:val="24"/>
+          <w:szCs w:val="24"/>
+        </w:rPr>
+        <w:t>Professional Development Award</w:t>
+      </w:r>
+      <w:r>
+        <w:rPr>
+          <w:rFonts w:ascii="Times New Roman" w:hAnsi="Times New Roman" w:cs="Times New Roman"/>
+          <w:sz w:val="24"/>
+          <w:szCs w:val="24"/>
+        </w:rPr>
+        <w:t>, University of Texas at Austin</w:t>
+      </w:r>
+    </w:p>
+    <w:p>
+      <w:pPr>
+        <w:ind w:left="2160" w:hanging="2160"/>
+        <w:rPr>
+          <w:rFonts w:ascii="Times New Roman" w:hAnsi="Times New Roman" w:cs="Times New Roman"/>
           <w:sz w:val="24"/>
           <w:szCs w:val="24"/>
         </w:rPr>
@@ -1042,6 +1112,7 @@
           <w:sz w:val="24"/>
           <w:szCs w:val="24"/>
         </w:rPr>
+        <w:lastRenderedPageBreak/>
         <w:t>08/2021:</w:t>
       </w:r>
       <w:r>
@@ -1242,7 +1313,6 @@
         </w:rPr>
         <w:t xml:space="preserve">L. Liang, </w:t>
       </w:r>
-      <w:proofErr w:type="gramStart"/>
       <w:r>
         <w:rPr>
           <w:rFonts w:ascii="Times New Roman" w:hAnsi="Times New Roman" w:cs="Times New Roman"/>
@@ -1257,16 +1327,7 @@
           <w:sz w:val="24"/>
           <w:szCs w:val="24"/>
         </w:rPr>
-        <w:t>A.-</w:t>
-      </w:r>
-      <w:proofErr w:type="gramEnd"/>
-      <w:r>
-        <w:rPr>
-          <w:rFonts w:ascii="Times New Roman" w:hAnsi="Times New Roman" w:cs="Times New Roman"/>
-          <w:sz w:val="24"/>
-          <w:szCs w:val="24"/>
-        </w:rPr>
-        <w:t xml:space="preserve">P. Li, D. Akinwande, </w:t>
+        <w:t xml:space="preserve">A.-P. Li, D. Akinwande, </w:t>
       </w:r>
       <w:r>
         <w:rPr>
@@ -1863,46 +1924,211 @@
           <w:sz w:val="24"/>
           <w:szCs w:val="24"/>
         </w:rPr>
+        <w:t xml:space="preserve">, P. Carmichael, S. Feng, K Lai, D.-H. Kim, D. Akinwande, </w:t>
+      </w:r>
+      <w:r>
+        <w:rPr>
+          <w:rFonts w:ascii="Times New Roman" w:hAnsi="Times New Roman" w:cs="Times New Roman"/>
+          <w:color w:val="000000" w:themeColor="text1"/>
+          <w:sz w:val="24"/>
+          <w:szCs w:val="24"/>
+          <w:u w:val="single"/>
+        </w:rPr>
+        <w:t xml:space="preserve">Enhanced Synaptic Memory Window and Linearity in Planar In2Se3 Ferroelectric Junctions </w:t>
+      </w:r>
+      <w:r>
+        <w:rPr>
+          <w:rFonts w:ascii="Times New Roman" w:hAnsi="Times New Roman" w:cs="Times New Roman"/>
+          <w:i/>
+          <w:iCs/>
+          <w:color w:val="000000" w:themeColor="text1"/>
+          <w:sz w:val="24"/>
+          <w:szCs w:val="24"/>
+        </w:rPr>
+        <w:t>Adv Mater (2024)</w:t>
+      </w:r>
+    </w:p>
+    <w:p>
+      <w:pPr>
+        <w:ind w:left="2160"/>
+        <w:rPr>
+          <w:rFonts w:ascii="Times New Roman" w:hAnsi="Times New Roman" w:cs="Times New Roman"/>
+          <w:b/>
+          <w:bCs/>
+          <w:sz w:val="24"/>
+          <w:szCs w:val="24"/>
+        </w:rPr>
+      </w:pPr>
+      <w:r>
+        <w:rPr>
+          <w:rFonts w:ascii="Times New Roman" w:hAnsi="Times New Roman" w:cs="Times New Roman"/>
+          <w:sz w:val="24"/>
+          <w:szCs w:val="24"/>
+        </w:rPr>
+        <w:t xml:space="preserve">Y. Lee, Y. </w:t>
+      </w:r>
+      <w:proofErr w:type="spellStart"/>
+      <w:r>
+        <w:rPr>
+          <w:rFonts w:ascii="Times New Roman" w:hAnsi="Times New Roman" w:cs="Times New Roman"/>
+          <w:sz w:val="24"/>
+          <w:szCs w:val="24"/>
+        </w:rPr>
+        <w:t>Hunag</w:t>
+      </w:r>
+      <w:proofErr w:type="spellEnd"/>
+      <w:r>
+        <w:rPr>
+          <w:rFonts w:ascii="Times New Roman" w:hAnsi="Times New Roman" w:cs="Times New Roman"/>
+          <w:sz w:val="24"/>
+          <w:szCs w:val="24"/>
+        </w:rPr>
+        <w:t xml:space="preserve">, Y.-F. Chang, S. J. Yang, </w:t>
+      </w:r>
+      <w:r>
+        <w:rPr>
+          <w:rFonts w:ascii="Times New Roman" w:hAnsi="Times New Roman" w:cs="Times New Roman"/>
+          <w:b/>
+          <w:bCs/>
+          <w:sz w:val="24"/>
+          <w:szCs w:val="24"/>
+        </w:rPr>
+        <w:t>N.D. Ignacio</w:t>
+      </w:r>
+      <w:r>
+        <w:rPr>
+          <w:rFonts w:ascii="Times New Roman" w:hAnsi="Times New Roman" w:cs="Times New Roman"/>
+          <w:sz w:val="24"/>
+          <w:szCs w:val="24"/>
+        </w:rPr>
         <w:t>,</w:t>
       </w:r>
       <w:r>
         <w:rPr>
           <w:rFonts w:ascii="Times New Roman" w:hAnsi="Times New Roman" w:cs="Times New Roman"/>
-          <w:color w:val="000000" w:themeColor="text1"/>
-          <w:sz w:val="24"/>
-          <w:szCs w:val="24"/>
-        </w:rPr>
-        <w:t xml:space="preserve"> P. Carmichael,</w:t>
-      </w:r>
-      <w:r>
-        <w:rPr>
-          <w:rFonts w:ascii="Times New Roman" w:hAnsi="Times New Roman" w:cs="Times New Roman"/>
-          <w:color w:val="000000" w:themeColor="text1"/>
-          <w:sz w:val="24"/>
-          <w:szCs w:val="24"/>
-        </w:rPr>
-        <w:t xml:space="preserve"> S. Feng, K Lai, D.-H. Kim, D. Akinwande, </w:t>
-      </w:r>
-      <w:r>
-        <w:rPr>
-          <w:rFonts w:ascii="Times New Roman" w:hAnsi="Times New Roman" w:cs="Times New Roman"/>
-          <w:color w:val="000000" w:themeColor="text1"/>
+          <w:b/>
+          <w:bCs/>
+          <w:sz w:val="24"/>
+          <w:szCs w:val="24"/>
+        </w:rPr>
+        <w:t xml:space="preserve"> </w:t>
+      </w:r>
+      <w:r>
+        <w:rPr>
+          <w:rFonts w:ascii="Times New Roman" w:hAnsi="Times New Roman" w:cs="Times New Roman"/>
+          <w:sz w:val="24"/>
+          <w:szCs w:val="24"/>
+        </w:rPr>
+        <w:t xml:space="preserve">S. </w:t>
+      </w:r>
+      <w:proofErr w:type="spellStart"/>
+      <w:r>
+        <w:rPr>
+          <w:rFonts w:ascii="Times New Roman" w:hAnsi="Times New Roman" w:cs="Times New Roman"/>
+          <w:sz w:val="24"/>
+          <w:szCs w:val="24"/>
+        </w:rPr>
+        <w:t>Kutagulla</w:t>
+      </w:r>
+      <w:proofErr w:type="spellEnd"/>
+      <w:r>
+        <w:rPr>
+          <w:rFonts w:ascii="Times New Roman" w:hAnsi="Times New Roman" w:cs="Times New Roman"/>
+          <w:sz w:val="24"/>
+          <w:szCs w:val="24"/>
+        </w:rPr>
+        <w:t xml:space="preserve">, S. Mohan, S. Kim, J. Lee, D. Akinwande, S. Kim, </w:t>
+      </w:r>
+      <w:r>
+        <w:rPr>
+          <w:rFonts w:ascii="Times New Roman" w:hAnsi="Times New Roman" w:cs="Times New Roman"/>
           <w:sz w:val="24"/>
           <w:szCs w:val="24"/>
           <w:u w:val="single"/>
         </w:rPr>
-        <w:t xml:space="preserve">Enhanced Synaptic Memory Window and Linearity in Planar In2Se3 Ferroelectric Junctions </w:t>
-      </w:r>
-      <w:r>
-        <w:rPr>
-          <w:rFonts w:ascii="Times New Roman" w:hAnsi="Times New Roman" w:cs="Times New Roman"/>
-          <w:i/>
-          <w:iCs/>
-          <w:color w:val="000000" w:themeColor="text1"/>
-          <w:sz w:val="24"/>
-          <w:szCs w:val="24"/>
-        </w:rPr>
-        <w:t>Adv Mater (2024)</w:t>
+        <w:t xml:space="preserve">Programmable Retention Characteristics in MoS2-Based </w:t>
+      </w:r>
+      <w:proofErr w:type="spellStart"/>
+      <w:r>
+        <w:rPr>
+          <w:rFonts w:ascii="Times New Roman" w:hAnsi="Times New Roman" w:cs="Times New Roman"/>
+          <w:sz w:val="24"/>
+          <w:szCs w:val="24"/>
+          <w:u w:val="single"/>
+        </w:rPr>
+        <w:t>Atomirsotrs</w:t>
+      </w:r>
+      <w:proofErr w:type="spellEnd"/>
+      <w:r>
+        <w:rPr>
+          <w:rFonts w:ascii="Times New Roman" w:hAnsi="Times New Roman" w:cs="Times New Roman"/>
+          <w:sz w:val="24"/>
+          <w:szCs w:val="24"/>
+          <w:u w:val="single"/>
+        </w:rPr>
+        <w:t xml:space="preserve"> for Neuromorphic and Reservoir computing Systems,</w:t>
+      </w:r>
+      <w:r>
+        <w:rPr>
+          <w:rFonts w:ascii="Times New Roman" w:hAnsi="Times New Roman" w:cs="Times New Roman"/>
+          <w:sz w:val="24"/>
+          <w:szCs w:val="24"/>
+        </w:rPr>
+        <w:t xml:space="preserve"> </w:t>
+      </w:r>
+      <w:r>
+        <w:rPr>
+          <w:rFonts w:ascii="Times New Roman" w:hAnsi="Times New Roman" w:cs="Times New Roman"/>
+          <w:i/>
+          <w:iCs/>
+          <w:sz w:val="24"/>
+          <w:szCs w:val="24"/>
+        </w:rPr>
+        <w:t>ACS Nano</w:t>
+      </w:r>
+      <w:r>
+        <w:rPr>
+          <w:rFonts w:ascii="Times New Roman" w:hAnsi="Times New Roman" w:cs="Times New Roman"/>
+          <w:i/>
+          <w:iCs/>
+          <w:sz w:val="24"/>
+          <w:szCs w:val="24"/>
+        </w:rPr>
+        <w:t xml:space="preserve"> </w:t>
+      </w:r>
+      <w:r>
+        <w:rPr>
+          <w:rFonts w:ascii="Times New Roman" w:hAnsi="Times New Roman" w:cs="Times New Roman"/>
+          <w:sz w:val="24"/>
+          <w:szCs w:val="24"/>
+        </w:rPr>
+        <w:t>(202</w:t>
+      </w:r>
+      <w:r>
+        <w:rPr>
+          <w:rFonts w:ascii="Times New Roman" w:hAnsi="Times New Roman" w:cs="Times New Roman"/>
+          <w:sz w:val="24"/>
+          <w:szCs w:val="24"/>
+        </w:rPr>
+        <w:t>4</w:t>
+      </w:r>
+      <w:r>
+        <w:rPr>
+          <w:rFonts w:ascii="Times New Roman" w:hAnsi="Times New Roman" w:cs="Times New Roman"/>
+          <w:sz w:val="24"/>
+          <w:szCs w:val="24"/>
+        </w:rPr>
+        <w:t>)</w:t>
+      </w:r>
+      <w:r>
+        <w:rPr>
+          <w:rFonts w:ascii="Times New Roman" w:hAnsi="Times New Roman" w:cs="Times New Roman"/>
+          <w:i/>
+          <w:iCs/>
+          <w:sz w:val="24"/>
+          <w:szCs w:val="24"/>
+        </w:rPr>
+        <w:t xml:space="preserve"> </w:t>
       </w:r>
     </w:p>
     <w:p>
@@ -1910,19 +2136,17 @@
         <w:ind w:left="2160"/>
         <w:rPr>
           <w:rFonts w:ascii="Times New Roman" w:hAnsi="Times New Roman" w:cs="Times New Roman"/>
-          <w:b/>
-          <w:bCs/>
-          <w:sz w:val="24"/>
-          <w:szCs w:val="24"/>
-        </w:rPr>
-      </w:pPr>
-      <w:r>
-        <w:rPr>
-          <w:rFonts w:ascii="Times New Roman" w:hAnsi="Times New Roman" w:cs="Times New Roman"/>
-          <w:sz w:val="24"/>
-          <w:szCs w:val="24"/>
-        </w:rPr>
-        <w:t xml:space="preserve">Y. Lee, Y. </w:t>
+          <w:sz w:val="24"/>
+          <w:szCs w:val="24"/>
+        </w:rPr>
+      </w:pPr>
+      <w:r>
+        <w:rPr>
+          <w:rFonts w:ascii="Times New Roman" w:hAnsi="Times New Roman" w:cs="Times New Roman"/>
+          <w:sz w:val="24"/>
+          <w:szCs w:val="24"/>
+        </w:rPr>
+        <w:t xml:space="preserve">J. Xie, Md. </w:t>
       </w:r>
       <w:proofErr w:type="spellStart"/>
       <w:r>
@@ -1931,7 +2155,7 @@
           <w:sz w:val="24"/>
           <w:szCs w:val="24"/>
         </w:rPr>
-        <w:t>Hunag</w:t>
+        <w:t>Patoary</w:t>
       </w:r>
       <w:proofErr w:type="spellEnd"/>
       <w:r>
@@ -1940,187 +2164,6 @@
           <w:sz w:val="24"/>
           <w:szCs w:val="24"/>
         </w:rPr>
-        <w:t xml:space="preserve">, Y.-F. Chang, S. J. Yang, </w:t>
-      </w:r>
-      <w:r>
-        <w:rPr>
-          <w:rFonts w:ascii="Times New Roman" w:hAnsi="Times New Roman" w:cs="Times New Roman"/>
-          <w:b/>
-          <w:bCs/>
-          <w:sz w:val="24"/>
-          <w:szCs w:val="24"/>
-        </w:rPr>
-        <w:t>N.D. Ignacio</w:t>
-      </w:r>
-      <w:r>
-        <w:rPr>
-          <w:rFonts w:ascii="Times New Roman" w:hAnsi="Times New Roman" w:cs="Times New Roman"/>
-          <w:sz w:val="24"/>
-          <w:szCs w:val="24"/>
-        </w:rPr>
-        <w:t>,</w:t>
-      </w:r>
-      <w:r>
-        <w:rPr>
-          <w:rFonts w:ascii="Times New Roman" w:hAnsi="Times New Roman" w:cs="Times New Roman"/>
-          <w:b/>
-          <w:bCs/>
-          <w:sz w:val="24"/>
-          <w:szCs w:val="24"/>
-        </w:rPr>
-        <w:t xml:space="preserve"> </w:t>
-      </w:r>
-      <w:r>
-        <w:rPr>
-          <w:rFonts w:ascii="Times New Roman" w:hAnsi="Times New Roman" w:cs="Times New Roman"/>
-          <w:sz w:val="24"/>
-          <w:szCs w:val="24"/>
-        </w:rPr>
-        <w:t xml:space="preserve">S. </w:t>
-      </w:r>
-      <w:proofErr w:type="spellStart"/>
-      <w:r>
-        <w:rPr>
-          <w:rFonts w:ascii="Times New Roman" w:hAnsi="Times New Roman" w:cs="Times New Roman"/>
-          <w:sz w:val="24"/>
-          <w:szCs w:val="24"/>
-        </w:rPr>
-        <w:t>Kutagulla</w:t>
-      </w:r>
-      <w:proofErr w:type="spellEnd"/>
-      <w:r>
-        <w:rPr>
-          <w:rFonts w:ascii="Times New Roman" w:hAnsi="Times New Roman" w:cs="Times New Roman"/>
-          <w:sz w:val="24"/>
-          <w:szCs w:val="24"/>
-        </w:rPr>
-        <w:t xml:space="preserve">, S. Mohan, S. Kim, J. Lee, D. Akinwande, S. Kim, </w:t>
-      </w:r>
-      <w:r>
-        <w:rPr>
-          <w:rFonts w:ascii="Times New Roman" w:hAnsi="Times New Roman" w:cs="Times New Roman"/>
-          <w:sz w:val="24"/>
-          <w:szCs w:val="24"/>
-          <w:u w:val="single"/>
-        </w:rPr>
-        <w:t xml:space="preserve">Programmable Retention Characteristics in MoS2-Based </w:t>
-      </w:r>
-      <w:proofErr w:type="spellStart"/>
-      <w:r>
-        <w:rPr>
-          <w:rFonts w:ascii="Times New Roman" w:hAnsi="Times New Roman" w:cs="Times New Roman"/>
-          <w:sz w:val="24"/>
-          <w:szCs w:val="24"/>
-          <w:u w:val="single"/>
-        </w:rPr>
-        <w:t>Atomirsotrs</w:t>
-      </w:r>
-      <w:proofErr w:type="spellEnd"/>
-      <w:r>
-        <w:rPr>
-          <w:rFonts w:ascii="Times New Roman" w:hAnsi="Times New Roman" w:cs="Times New Roman"/>
-          <w:sz w:val="24"/>
-          <w:szCs w:val="24"/>
-          <w:u w:val="single"/>
-        </w:rPr>
-        <w:t xml:space="preserve"> for Neuromorphic and Reservoir computing Systems,</w:t>
-      </w:r>
-      <w:r>
-        <w:rPr>
-          <w:rFonts w:ascii="Times New Roman" w:hAnsi="Times New Roman" w:cs="Times New Roman"/>
-          <w:sz w:val="24"/>
-          <w:szCs w:val="24"/>
-        </w:rPr>
-        <w:t xml:space="preserve"> </w:t>
-      </w:r>
-      <w:r>
-        <w:rPr>
-          <w:rFonts w:ascii="Times New Roman" w:hAnsi="Times New Roman" w:cs="Times New Roman"/>
-          <w:i/>
-          <w:iCs/>
-          <w:sz w:val="24"/>
-          <w:szCs w:val="24"/>
-        </w:rPr>
-        <w:t>ACS Nano</w:t>
-      </w:r>
-      <w:r>
-        <w:rPr>
-          <w:rFonts w:ascii="Times New Roman" w:hAnsi="Times New Roman" w:cs="Times New Roman"/>
-          <w:i/>
-          <w:iCs/>
-          <w:sz w:val="24"/>
-          <w:szCs w:val="24"/>
-        </w:rPr>
-        <w:t xml:space="preserve"> </w:t>
-      </w:r>
-      <w:r>
-        <w:rPr>
-          <w:rFonts w:ascii="Times New Roman" w:hAnsi="Times New Roman" w:cs="Times New Roman"/>
-          <w:sz w:val="24"/>
-          <w:szCs w:val="24"/>
-        </w:rPr>
-        <w:t>(202</w:t>
-      </w:r>
-      <w:r>
-        <w:rPr>
-          <w:rFonts w:ascii="Times New Roman" w:hAnsi="Times New Roman" w:cs="Times New Roman"/>
-          <w:sz w:val="24"/>
-          <w:szCs w:val="24"/>
-        </w:rPr>
-        <w:t>4</w:t>
-      </w:r>
-      <w:r>
-        <w:rPr>
-          <w:rFonts w:ascii="Times New Roman" w:hAnsi="Times New Roman" w:cs="Times New Roman"/>
-          <w:sz w:val="24"/>
-          <w:szCs w:val="24"/>
-        </w:rPr>
-        <w:t>)</w:t>
-      </w:r>
-      <w:r>
-        <w:rPr>
-          <w:rFonts w:ascii="Times New Roman" w:hAnsi="Times New Roman" w:cs="Times New Roman"/>
-          <w:i/>
-          <w:iCs/>
-          <w:sz w:val="24"/>
-          <w:szCs w:val="24"/>
-        </w:rPr>
-        <w:t xml:space="preserve"> </w:t>
-      </w:r>
-    </w:p>
-    <w:p>
-      <w:pPr>
-        <w:ind w:left="2160"/>
-        <w:rPr>
-          <w:rFonts w:ascii="Times New Roman" w:hAnsi="Times New Roman" w:cs="Times New Roman"/>
-          <w:sz w:val="24"/>
-          <w:szCs w:val="24"/>
-        </w:rPr>
-      </w:pPr>
-      <w:r>
-        <w:rPr>
-          <w:rFonts w:ascii="Times New Roman" w:hAnsi="Times New Roman" w:cs="Times New Roman"/>
-          <w:sz w:val="24"/>
-          <w:szCs w:val="24"/>
-        </w:rPr>
-        <w:t xml:space="preserve">J. Xie, Md. </w:t>
-      </w:r>
-      <w:proofErr w:type="spellStart"/>
-      <w:r>
-        <w:rPr>
-          <w:rFonts w:ascii="Times New Roman" w:hAnsi="Times New Roman" w:cs="Times New Roman"/>
-          <w:sz w:val="24"/>
-          <w:szCs w:val="24"/>
-        </w:rPr>
-        <w:t>Patoary</w:t>
-      </w:r>
-      <w:proofErr w:type="spellEnd"/>
-      <w:r>
-        <w:rPr>
-          <w:rFonts w:ascii="Times New Roman" w:hAnsi="Times New Roman" w:cs="Times New Roman"/>
-          <w:sz w:val="24"/>
-          <w:szCs w:val="24"/>
-        </w:rPr>
         <w:t xml:space="preserve">, R. Laskar, Md. A. Rahman Laskar, </w:t>
       </w:r>
       <w:r>
@@ -2141,7 +2184,6 @@
         </w:rPr>
         <w:t xml:space="preserve">. </w:t>
       </w:r>
-      <w:proofErr w:type="gramStart"/>
       <w:r>
         <w:rPr>
           <w:rFonts w:ascii="Times New Roman" w:hAnsi="Times New Roman" w:cs="Times New Roman"/>
@@ -2158,16 +2200,7 @@
           <w:sz w:val="24"/>
           <w:szCs w:val="24"/>
         </w:rPr>
-        <w:t>,  X.</w:t>
-      </w:r>
-      <w:proofErr w:type="gramEnd"/>
-      <w:r>
-        <w:rPr>
-          <w:rFonts w:ascii="Times New Roman" w:hAnsi="Times New Roman" w:cs="Times New Roman"/>
-          <w:sz w:val="24"/>
-          <w:szCs w:val="24"/>
-        </w:rPr>
-        <w:t xml:space="preserve"> Zhan, U. Celano, D. Akinwande, I. Sanchez Esqueda, </w:t>
+        <w:t xml:space="preserve">,  X. Zhan, U. Celano, D. Akinwande, I. Sanchez Esqueda, </w:t>
       </w:r>
       <w:r>
         <w:rPr>
@@ -2344,6 +2377,7 @@
           <w:sz w:val="24"/>
           <w:szCs w:val="24"/>
         </w:rPr>
+        <w:lastRenderedPageBreak/>
         <w:t xml:space="preserve">S. Mohan, D. </w:t>
       </w:r>
       <w:proofErr w:type="spellStart"/>
@@ -2463,7 +2497,7 @@
           <w:szCs w:val="24"/>
           <w:u w:val="single"/>
         </w:rPr>
-        <w:t xml:space="preserve">Direct, Metal-free Growth and Dry </w:t>
+        <w:t>Direct, Metal-free Growth and Dry Separation of Bilayer Graphene on Sapphire:</w:t>
       </w:r>
       <w:r>
         <w:rPr>
@@ -2472,8 +2506,242 @@
           <w:szCs w:val="24"/>
           <w:u w:val="single"/>
         </w:rPr>
-        <w:lastRenderedPageBreak/>
-        <w:t>Separation of Bilayer Graphene on Sapphire:</w:t>
+        <w:t> Implications for Electronic Applications</w:t>
+      </w:r>
+      <w:r>
+        <w:rPr>
+          <w:rFonts w:ascii="Times New Roman" w:hAnsi="Times New Roman" w:cs="Times New Roman"/>
+          <w:sz w:val="24"/>
+          <w:szCs w:val="24"/>
+        </w:rPr>
+        <w:t xml:space="preserve">, </w:t>
+      </w:r>
+      <w:r>
+        <w:rPr>
+          <w:rFonts w:ascii="Times New Roman" w:hAnsi="Times New Roman" w:cs="Times New Roman"/>
+          <w:i/>
+          <w:iCs/>
+          <w:sz w:val="24"/>
+          <w:szCs w:val="24"/>
+        </w:rPr>
+        <w:t>ACS</w:t>
+      </w:r>
+      <w:r>
+        <w:rPr>
+          <w:rFonts w:ascii="Times New Roman" w:hAnsi="Times New Roman" w:cs="Times New Roman"/>
+          <w:i/>
+          <w:iCs/>
+          <w:sz w:val="24"/>
+          <w:szCs w:val="24"/>
+        </w:rPr>
+        <w:t xml:space="preserve"> </w:t>
+      </w:r>
+      <w:r>
+        <w:rPr>
+          <w:rFonts w:ascii="Times New Roman" w:hAnsi="Times New Roman" w:cs="Times New Roman"/>
+          <w:i/>
+          <w:iCs/>
+          <w:sz w:val="24"/>
+          <w:szCs w:val="24"/>
+        </w:rPr>
+        <w:t>Ap</w:t>
+      </w:r>
+      <w:r>
+        <w:rPr>
+          <w:rFonts w:ascii="Times New Roman" w:hAnsi="Times New Roman" w:cs="Times New Roman"/>
+          <w:i/>
+          <w:iCs/>
+          <w:sz w:val="24"/>
+          <w:szCs w:val="24"/>
+        </w:rPr>
+        <w:t>p</w:t>
+      </w:r>
+      <w:r>
+        <w:rPr>
+          <w:rFonts w:ascii="Times New Roman" w:hAnsi="Times New Roman" w:cs="Times New Roman"/>
+          <w:i/>
+          <w:iCs/>
+          <w:sz w:val="24"/>
+          <w:szCs w:val="24"/>
+        </w:rPr>
+        <w:t>l</w:t>
+      </w:r>
+      <w:r>
+        <w:rPr>
+          <w:rFonts w:ascii="Times New Roman" w:hAnsi="Times New Roman" w:cs="Times New Roman"/>
+          <w:i/>
+          <w:iCs/>
+          <w:sz w:val="24"/>
+          <w:szCs w:val="24"/>
+        </w:rPr>
+        <w:t>.</w:t>
+      </w:r>
+      <w:r>
+        <w:rPr>
+          <w:rFonts w:ascii="Times New Roman" w:hAnsi="Times New Roman" w:cs="Times New Roman"/>
+          <w:i/>
+          <w:iCs/>
+          <w:sz w:val="24"/>
+          <w:szCs w:val="24"/>
+        </w:rPr>
+        <w:t xml:space="preserve"> Nano Mater</w:t>
+      </w:r>
+      <w:r>
+        <w:rPr>
+          <w:rFonts w:ascii="Times New Roman" w:hAnsi="Times New Roman" w:cs="Times New Roman"/>
+          <w:i/>
+          <w:iCs/>
+          <w:sz w:val="24"/>
+          <w:szCs w:val="24"/>
+        </w:rPr>
+        <w:t xml:space="preserve"> </w:t>
+      </w:r>
+      <w:r>
+        <w:rPr>
+          <w:rFonts w:ascii="Times New Roman" w:hAnsi="Times New Roman" w:cs="Times New Roman"/>
+          <w:sz w:val="24"/>
+          <w:szCs w:val="24"/>
+        </w:rPr>
+        <w:t>(2023)</w:t>
+      </w:r>
+    </w:p>
+    <w:p>
+      <w:pPr>
+        <w:ind w:left="2160"/>
+        <w:rPr>
+          <w:rFonts w:ascii="Times New Roman" w:hAnsi="Times New Roman" w:cs="Times New Roman"/>
+          <w:sz w:val="24"/>
+          <w:szCs w:val="24"/>
+        </w:rPr>
+      </w:pPr>
+      <w:r>
+        <w:rPr>
+          <w:rFonts w:ascii="Times New Roman" w:hAnsi="Times New Roman" w:cs="Times New Roman"/>
+          <w:sz w:val="24"/>
+          <w:szCs w:val="24"/>
+        </w:rPr>
+        <w:t>Y. Huang</w:t>
+      </w:r>
+      <w:r>
+        <w:rPr>
+          <w:rFonts w:ascii="Times New Roman" w:hAnsi="Times New Roman" w:cs="Times New Roman"/>
+          <w:sz w:val="24"/>
+          <w:szCs w:val="24"/>
+        </w:rPr>
+        <w:t>*</w:t>
+      </w:r>
+      <w:r>
+        <w:rPr>
+          <w:rFonts w:ascii="Times New Roman" w:hAnsi="Times New Roman" w:cs="Times New Roman"/>
+          <w:sz w:val="24"/>
+          <w:szCs w:val="24"/>
+        </w:rPr>
+        <w:t>, Y. Gu</w:t>
+      </w:r>
+      <w:r>
+        <w:rPr>
+          <w:rFonts w:ascii="Times New Roman" w:hAnsi="Times New Roman" w:cs="Times New Roman"/>
+          <w:sz w:val="24"/>
+          <w:szCs w:val="24"/>
+        </w:rPr>
+        <w:t>*</w:t>
+      </w:r>
+      <w:r>
+        <w:rPr>
+          <w:rFonts w:ascii="Times New Roman" w:hAnsi="Times New Roman" w:cs="Times New Roman"/>
+          <w:sz w:val="24"/>
+          <w:szCs w:val="24"/>
+        </w:rPr>
+        <w:t xml:space="preserve">, S. Mohan, A. </w:t>
+      </w:r>
+      <w:proofErr w:type="spellStart"/>
+      <w:r>
+        <w:rPr>
+          <w:rFonts w:ascii="Times New Roman" w:hAnsi="Times New Roman" w:cs="Times New Roman"/>
+          <w:sz w:val="24"/>
+          <w:szCs w:val="24"/>
+        </w:rPr>
+        <w:t>Dolocan</w:t>
+      </w:r>
+      <w:proofErr w:type="spellEnd"/>
+      <w:r>
+        <w:rPr>
+          <w:rFonts w:ascii="Times New Roman" w:hAnsi="Times New Roman" w:cs="Times New Roman"/>
+          <w:sz w:val="24"/>
+          <w:szCs w:val="24"/>
+        </w:rPr>
+        <w:t xml:space="preserve">, </w:t>
+      </w:r>
+      <w:r>
+        <w:rPr>
+          <w:rFonts w:ascii="Times New Roman" w:hAnsi="Times New Roman" w:cs="Times New Roman"/>
+          <w:b/>
+          <w:sz w:val="24"/>
+          <w:szCs w:val="24"/>
+        </w:rPr>
+        <w:t>N. D. Ignacio</w:t>
+      </w:r>
+      <w:r>
+        <w:rPr>
+          <w:rFonts w:ascii="Times New Roman" w:hAnsi="Times New Roman" w:cs="Times New Roman"/>
+          <w:sz w:val="24"/>
+          <w:szCs w:val="24"/>
+        </w:rPr>
+        <w:t xml:space="preserve">, S. </w:t>
+      </w:r>
+      <w:proofErr w:type="spellStart"/>
+      <w:r>
+        <w:rPr>
+          <w:rFonts w:ascii="Times New Roman" w:hAnsi="Times New Roman" w:cs="Times New Roman"/>
+          <w:sz w:val="24"/>
+          <w:szCs w:val="24"/>
+        </w:rPr>
+        <w:t>Kutagulla</w:t>
+      </w:r>
+      <w:proofErr w:type="spellEnd"/>
+      <w:r>
+        <w:rPr>
+          <w:rFonts w:ascii="Times New Roman" w:hAnsi="Times New Roman" w:cs="Times New Roman"/>
+          <w:sz w:val="24"/>
+          <w:szCs w:val="24"/>
+        </w:rPr>
+        <w:t xml:space="preserve">, K. Matthews, A. </w:t>
+      </w:r>
+      <w:proofErr w:type="spellStart"/>
+      <w:r>
+        <w:rPr>
+          <w:rFonts w:ascii="Times New Roman" w:hAnsi="Times New Roman" w:cs="Times New Roman"/>
+          <w:sz w:val="24"/>
+          <w:szCs w:val="24"/>
+        </w:rPr>
+        <w:t>Londoño</w:t>
+      </w:r>
+      <w:proofErr w:type="spellEnd"/>
+      <w:r>
+        <w:rPr>
+          <w:rFonts w:ascii="Times New Roman" w:hAnsi="Times New Roman" w:cs="Times New Roman"/>
+          <w:sz w:val="24"/>
+          <w:szCs w:val="24"/>
+        </w:rPr>
+        <w:t xml:space="preserve">-Calderon, Y.-F Chang, Y.-C. Chen, J. Warner, M.T. </w:t>
+      </w:r>
+      <w:proofErr w:type="spellStart"/>
+      <w:r>
+        <w:rPr>
+          <w:rFonts w:ascii="Times New Roman" w:hAnsi="Times New Roman" w:cs="Times New Roman"/>
+          <w:sz w:val="24"/>
+          <w:szCs w:val="24"/>
+        </w:rPr>
+        <w:t>Pettes</w:t>
+      </w:r>
+      <w:proofErr w:type="spellEnd"/>
+      <w:r>
+        <w:rPr>
+          <w:rFonts w:ascii="Times New Roman" w:hAnsi="Times New Roman" w:cs="Times New Roman"/>
+          <w:sz w:val="24"/>
+          <w:szCs w:val="24"/>
+        </w:rPr>
+        <w:t xml:space="preserve">, J.C. Lee, D. Akinwande, </w:t>
       </w:r>
       <w:r>
         <w:rPr>
@@ -2482,31 +2750,11 @@
           <w:szCs w:val="24"/>
           <w:u w:val="single"/>
         </w:rPr>
-        <w:t> Implications for Electronic Applications</w:t>
-      </w:r>
-      <w:r>
-        <w:rPr>
-          <w:rFonts w:ascii="Times New Roman" w:hAnsi="Times New Roman" w:cs="Times New Roman"/>
-          <w:sz w:val="24"/>
-          <w:szCs w:val="24"/>
-        </w:rPr>
-        <w:t xml:space="preserve">, </w:t>
-      </w:r>
-      <w:r>
-        <w:rPr>
-          <w:rFonts w:ascii="Times New Roman" w:hAnsi="Times New Roman" w:cs="Times New Roman"/>
-          <w:i/>
-          <w:iCs/>
-          <w:sz w:val="24"/>
-          <w:szCs w:val="24"/>
-        </w:rPr>
-        <w:t>ACS</w:t>
-      </w:r>
-      <w:r>
-        <w:rPr>
-          <w:rFonts w:ascii="Times New Roman" w:hAnsi="Times New Roman" w:cs="Times New Roman"/>
-          <w:i/>
-          <w:iCs/>
+        <w:t>Reliability improvement and</w:t>
+      </w:r>
+      <w:r>
+        <w:rPr>
+          <w:rFonts w:ascii="Times New Roman" w:hAnsi="Times New Roman" w:cs="Times New Roman"/>
           <w:sz w:val="24"/>
           <w:szCs w:val="24"/>
         </w:rPr>
@@ -2515,237 +2763,12 @@
       <w:r>
         <w:rPr>
           <w:rFonts w:ascii="Times New Roman" w:hAnsi="Times New Roman" w:cs="Times New Roman"/>
-          <w:i/>
-          <w:iCs/>
-          <w:sz w:val="24"/>
-          <w:szCs w:val="24"/>
-        </w:rPr>
-        <w:t>Ap</w:t>
-      </w:r>
-      <w:r>
-        <w:rPr>
-          <w:rFonts w:ascii="Times New Roman" w:hAnsi="Times New Roman" w:cs="Times New Roman"/>
-          <w:i/>
-          <w:iCs/>
-          <w:sz w:val="24"/>
-          <w:szCs w:val="24"/>
-        </w:rPr>
-        <w:t>p</w:t>
-      </w:r>
-      <w:r>
-        <w:rPr>
-          <w:rFonts w:ascii="Times New Roman" w:hAnsi="Times New Roman" w:cs="Times New Roman"/>
-          <w:i/>
-          <w:iCs/>
-          <w:sz w:val="24"/>
-          <w:szCs w:val="24"/>
-        </w:rPr>
-        <w:t>l</w:t>
-      </w:r>
-      <w:r>
-        <w:rPr>
-          <w:rFonts w:ascii="Times New Roman" w:hAnsi="Times New Roman" w:cs="Times New Roman"/>
-          <w:i/>
-          <w:iCs/>
-          <w:sz w:val="24"/>
-          <w:szCs w:val="24"/>
-        </w:rPr>
-        <w:t>.</w:t>
-      </w:r>
-      <w:r>
-        <w:rPr>
-          <w:rFonts w:ascii="Times New Roman" w:hAnsi="Times New Roman" w:cs="Times New Roman"/>
-          <w:i/>
-          <w:iCs/>
-          <w:sz w:val="24"/>
-          <w:szCs w:val="24"/>
-        </w:rPr>
-        <w:t xml:space="preserve"> Nano Mater</w:t>
-      </w:r>
-      <w:r>
-        <w:rPr>
-          <w:rFonts w:ascii="Times New Roman" w:hAnsi="Times New Roman" w:cs="Times New Roman"/>
-          <w:i/>
-          <w:iCs/>
-          <w:sz w:val="24"/>
-          <w:szCs w:val="24"/>
-        </w:rPr>
-        <w:t xml:space="preserve"> </w:t>
-      </w:r>
-      <w:r>
-        <w:rPr>
-          <w:rFonts w:ascii="Times New Roman" w:hAnsi="Times New Roman" w:cs="Times New Roman"/>
-          <w:sz w:val="24"/>
-          <w:szCs w:val="24"/>
-        </w:rPr>
-        <w:t>(2023)</w:t>
-      </w:r>
-    </w:p>
-    <w:p>
-      <w:pPr>
-        <w:ind w:left="2160"/>
-        <w:rPr>
-          <w:rFonts w:ascii="Times New Roman" w:hAnsi="Times New Roman" w:cs="Times New Roman"/>
-          <w:sz w:val="24"/>
-          <w:szCs w:val="24"/>
-        </w:rPr>
-      </w:pPr>
-      <w:r>
-        <w:rPr>
-          <w:rFonts w:ascii="Times New Roman" w:hAnsi="Times New Roman" w:cs="Times New Roman"/>
-          <w:sz w:val="24"/>
-          <w:szCs w:val="24"/>
-        </w:rPr>
-        <w:t>Y. Huang</w:t>
-      </w:r>
-      <w:r>
-        <w:rPr>
-          <w:rFonts w:ascii="Times New Roman" w:hAnsi="Times New Roman" w:cs="Times New Roman"/>
-          <w:sz w:val="24"/>
-          <w:szCs w:val="24"/>
-        </w:rPr>
-        <w:t>*</w:t>
-      </w:r>
-      <w:r>
-        <w:rPr>
-          <w:rFonts w:ascii="Times New Roman" w:hAnsi="Times New Roman" w:cs="Times New Roman"/>
-          <w:sz w:val="24"/>
-          <w:szCs w:val="24"/>
-        </w:rPr>
-        <w:t>, Y. Gu</w:t>
-      </w:r>
-      <w:r>
-        <w:rPr>
-          <w:rFonts w:ascii="Times New Roman" w:hAnsi="Times New Roman" w:cs="Times New Roman"/>
-          <w:sz w:val="24"/>
-          <w:szCs w:val="24"/>
-        </w:rPr>
-        <w:t>*</w:t>
-      </w:r>
-      <w:r>
-        <w:rPr>
-          <w:rFonts w:ascii="Times New Roman" w:hAnsi="Times New Roman" w:cs="Times New Roman"/>
-          <w:sz w:val="24"/>
-          <w:szCs w:val="24"/>
-        </w:rPr>
-        <w:t xml:space="preserve">, S. Mohan, A. </w:t>
-      </w:r>
-      <w:proofErr w:type="spellStart"/>
-      <w:r>
-        <w:rPr>
-          <w:rFonts w:ascii="Times New Roman" w:hAnsi="Times New Roman" w:cs="Times New Roman"/>
-          <w:sz w:val="24"/>
-          <w:szCs w:val="24"/>
-        </w:rPr>
-        <w:t>Dolocan</w:t>
-      </w:r>
-      <w:proofErr w:type="spellEnd"/>
-      <w:r>
-        <w:rPr>
-          <w:rFonts w:ascii="Times New Roman" w:hAnsi="Times New Roman" w:cs="Times New Roman"/>
-          <w:sz w:val="24"/>
-          <w:szCs w:val="24"/>
-        </w:rPr>
-        <w:t xml:space="preserve">, </w:t>
-      </w:r>
-      <w:r>
-        <w:rPr>
-          <w:rFonts w:ascii="Times New Roman" w:hAnsi="Times New Roman" w:cs="Times New Roman"/>
-          <w:b/>
-          <w:sz w:val="24"/>
-          <w:szCs w:val="24"/>
-        </w:rPr>
-        <w:t>N. D. Ignacio</w:t>
-      </w:r>
-      <w:r>
-        <w:rPr>
-          <w:rFonts w:ascii="Times New Roman" w:hAnsi="Times New Roman" w:cs="Times New Roman"/>
-          <w:sz w:val="24"/>
-          <w:szCs w:val="24"/>
-        </w:rPr>
-        <w:t xml:space="preserve">, S. </w:t>
-      </w:r>
-      <w:proofErr w:type="spellStart"/>
-      <w:r>
-        <w:rPr>
-          <w:rFonts w:ascii="Times New Roman" w:hAnsi="Times New Roman" w:cs="Times New Roman"/>
-          <w:sz w:val="24"/>
-          <w:szCs w:val="24"/>
-        </w:rPr>
-        <w:t>Kutagulla</w:t>
-      </w:r>
-      <w:proofErr w:type="spellEnd"/>
-      <w:r>
-        <w:rPr>
-          <w:rFonts w:ascii="Times New Roman" w:hAnsi="Times New Roman" w:cs="Times New Roman"/>
-          <w:sz w:val="24"/>
-          <w:szCs w:val="24"/>
-        </w:rPr>
-        <w:t xml:space="preserve">, K. Matthews, A. </w:t>
-      </w:r>
-      <w:proofErr w:type="spellStart"/>
-      <w:r>
-        <w:rPr>
-          <w:rFonts w:ascii="Times New Roman" w:hAnsi="Times New Roman" w:cs="Times New Roman"/>
-          <w:sz w:val="24"/>
-          <w:szCs w:val="24"/>
-        </w:rPr>
-        <w:t>Londoño</w:t>
-      </w:r>
-      <w:proofErr w:type="spellEnd"/>
-      <w:r>
-        <w:rPr>
-          <w:rFonts w:ascii="Times New Roman" w:hAnsi="Times New Roman" w:cs="Times New Roman"/>
-          <w:sz w:val="24"/>
-          <w:szCs w:val="24"/>
-        </w:rPr>
-        <w:t xml:space="preserve">-Calderon, Y.-F Chang, Y.-C. Chen, J. Warner, M.T. </w:t>
-      </w:r>
-      <w:proofErr w:type="spellStart"/>
-      <w:r>
-        <w:rPr>
-          <w:rFonts w:ascii="Times New Roman" w:hAnsi="Times New Roman" w:cs="Times New Roman"/>
-          <w:sz w:val="24"/>
-          <w:szCs w:val="24"/>
-        </w:rPr>
-        <w:t>Pettes</w:t>
-      </w:r>
-      <w:proofErr w:type="spellEnd"/>
-      <w:r>
-        <w:rPr>
-          <w:rFonts w:ascii="Times New Roman" w:hAnsi="Times New Roman" w:cs="Times New Roman"/>
-          <w:sz w:val="24"/>
-          <w:szCs w:val="24"/>
-        </w:rPr>
-        <w:t xml:space="preserve">, J.C. Lee, D. Akinwande, </w:t>
-      </w:r>
-      <w:r>
-        <w:rPr>
-          <w:rFonts w:ascii="Times New Roman" w:hAnsi="Times New Roman" w:cs="Times New Roman"/>
           <w:sz w:val="24"/>
           <w:szCs w:val="24"/>
           <w:u w:val="single"/>
         </w:rPr>
-        <w:t>Reliability improvement and</w:t>
-      </w:r>
-      <w:r>
-        <w:rPr>
-          <w:rFonts w:ascii="Times New Roman" w:hAnsi="Times New Roman" w:cs="Times New Roman"/>
-          <w:sz w:val="24"/>
-          <w:szCs w:val="24"/>
-        </w:rPr>
-        <w:t xml:space="preserve"> </w:t>
-      </w:r>
-      <w:r>
-        <w:rPr>
-          <w:rFonts w:ascii="Times New Roman" w:hAnsi="Times New Roman" w:cs="Times New Roman"/>
-          <w:sz w:val="24"/>
-          <w:szCs w:val="24"/>
-          <w:u w:val="single"/>
-        </w:rPr>
         <w:t>effective switching model of thin-film MoS</w:t>
       </w:r>
-      <w:proofErr w:type="gramStart"/>
       <w:r>
         <w:rPr>
           <w:rFonts w:ascii="Times New Roman" w:hAnsi="Times New Roman" w:cs="Times New Roman"/>
@@ -2773,7 +2796,6 @@
         </w:rPr>
         <w:t xml:space="preserve"> memristors</w:t>
       </w:r>
-      <w:proofErr w:type="gramEnd"/>
       <w:r>
         <w:rPr>
           <w:rFonts w:ascii="Times New Roman" w:hAnsi="Times New Roman" w:cs="Times New Roman"/>
@@ -3650,6 +3672,7 @@
           <w:sz w:val="24"/>
           <w:szCs w:val="24"/>
         </w:rPr>
+        <w:lastRenderedPageBreak/>
         <w:t>American Society of Mechanical Engineers (ASME)</w:t>
       </w:r>
     </w:p>
@@ -3696,7 +3719,6 @@
           <w:sz w:val="24"/>
           <w:szCs w:val="24"/>
         </w:rPr>
-        <w:lastRenderedPageBreak/>
         <w:t>American Physics Society</w:t>
       </w:r>
       <w:r>
@@ -5330,6 +5352,7 @@
           <w:sz w:val="24"/>
           <w:szCs w:val="24"/>
         </w:rPr>
+        <w:lastRenderedPageBreak/>
         <w:t>06/2020 – 06/2022:</w:t>
       </w:r>
       <w:r>
@@ -5408,7 +5431,6 @@
           <w:sz w:val="24"/>
           <w:szCs w:val="24"/>
         </w:rPr>
-        <w:lastRenderedPageBreak/>
         <w:t>08/2018 – 08/2021:</w:t>
       </w:r>
       <w:r>
@@ -6613,6 +6635,7 @@
           <w:sz w:val="24"/>
           <w:szCs w:val="24"/>
         </w:rPr>
+        <w:lastRenderedPageBreak/>
         <w:t>Tel: (617) 680-5863</w:t>
       </w:r>
     </w:p>
@@ -6723,7 +6746,7 @@
 </file>
 
 <file path=word/endnotes.xml><?xml version="1.0" encoding="utf-8"?>
-<w:endnotes xmlns:wpc="http://schemas.microsoft.com/office/word/2010/wordprocessingCanvas" xmlns:cx="http://schemas.microsoft.com/office/drawing/2014/chartex" xmlns:cx1="http://schemas.microsoft.com/office/drawing/2015/9/8/chartex" xmlns:cx2="http://schemas.microsoft.com/office/drawing/2015/10/21/chartex" xmlns:cx3="http://schemas.microsoft.com/office/drawing/2016/5/9/chartex" xmlns:cx4="http://schemas.microsoft.com/office/drawing/2016/5/10/chartex" xmlns:cx5="http://schemas.microsoft.com/office/drawing/2016/5/11/chartex" xmlns:cx6="http://schemas.microsoft.com/office/drawing/2016/5/12/chartex" xmlns:cx7="http://schemas.microsoft.com/office/drawing/2016/5/13/chartex" xmlns:cx8="http://schemas.microsoft.com/office/drawing/2016/5/14/chartex" xmlns:mc="http://schemas.openxmlformats.org/markup-compatibility/2006" xmlns:aink="http://schemas.microsoft.com/office/drawing/2016/ink" xmlns:am3d="http://schemas.microsoft.com/office/drawing/2017/model3d" xmlns:o="urn:schemas-microsoft-com:office:office" xmlns:oel="http://schemas.microsoft.com/office/2019/extlst" xmlns:r="http://schemas.openxmlformats.org/officeDocument/2006/relationships" xmlns:m="http://schemas.openxmlformats.org/officeDocument/2006/math" xmlns:v="urn:schemas-microsoft-com:vml" xmlns:wp14="http://schemas.microsoft.com/office/word/2010/wordprocessingDrawing" xmlns:wp="http://schemas.openxmlformats.org/drawingml/2006/wordprocessingDrawing" xmlns:w10="urn:schemas-microsoft-com:office:word" xmlns:w="http://schemas.openxmlformats.org/wordprocessingml/2006/main" xmlns:w14="http://schemas.microsoft.com/office/word/2010/wordml" xmlns:w15="http://schemas.microsoft.com/office/word/2012/wordml" xmlns:w16cex="http://schemas.microsoft.com/office/word/2018/wordml/cex" xmlns:w16cid="http://schemas.microsoft.com/office/word/2016/wordml/cid" xmlns:w16="http://schemas.microsoft.com/office/word/2018/wordml" xmlns:w16du="http://schemas.microsoft.com/office/word/2023/wordml/word16du" xmlns:w16sdtdh="http://schemas.microsoft.com/office/word/2020/wordml/sdtdatahash" xmlns:w16se="http://schemas.microsoft.com/office/word/2015/wordml/symex" xmlns:wpg="http://schemas.microsoft.com/office/word/2010/wordprocessingGroup" xmlns:wpi="http://schemas.microsoft.com/office/word/2010/wordprocessingInk" xmlns:wne="http://schemas.microsoft.com/office/word/2006/wordml" xmlns:wps="http://schemas.microsoft.com/office/word/2010/wordprocessingShape" mc:Ignorable="w14 w15 w16se w16cid w16 w16cex w16sdtdh w16du wp14">
+<w:endnotes xmlns:wpc="http://schemas.microsoft.com/office/word/2010/wordprocessingCanvas" xmlns:cx="http://schemas.microsoft.com/office/drawing/2014/chartex" xmlns:cx1="http://schemas.microsoft.com/office/drawing/2015/9/8/chartex" xmlns:cx2="http://schemas.microsoft.com/office/drawing/2015/10/21/chartex" xmlns:cx3="http://schemas.microsoft.com/office/drawing/2016/5/9/chartex" xmlns:cx4="http://schemas.microsoft.com/office/drawing/2016/5/10/chartex" xmlns:cx5="http://schemas.microsoft.com/office/drawing/2016/5/11/chartex" xmlns:cx6="http://schemas.microsoft.com/office/drawing/2016/5/12/chartex" xmlns:cx7="http://schemas.microsoft.com/office/drawing/2016/5/13/chartex" xmlns:cx8="http://schemas.microsoft.com/office/drawing/2016/5/14/chartex" xmlns:mc="http://schemas.openxmlformats.org/markup-compatibility/2006" xmlns:aink="http://schemas.microsoft.com/office/drawing/2016/ink" xmlns:am3d="http://schemas.microsoft.com/office/drawing/2017/model3d" xmlns:o="urn:schemas-microsoft-com:office:office" xmlns:oel="http://schemas.microsoft.com/office/2019/extlst" xmlns:r="http://schemas.openxmlformats.org/officeDocument/2006/relationships" xmlns:m="http://schemas.openxmlformats.org/officeDocument/2006/math" xmlns:v="urn:schemas-microsoft-com:vml" xmlns:wp14="http://schemas.microsoft.com/office/word/2010/wordprocessingDrawing" xmlns:wp="http://schemas.openxmlformats.org/drawingml/2006/wordprocessingDrawing" xmlns:w10="urn:schemas-microsoft-com:office:word" xmlns:w="http://schemas.openxmlformats.org/wordprocessingml/2006/main" xmlns:w14="http://schemas.microsoft.com/office/word/2010/wordml" xmlns:w15="http://schemas.microsoft.com/office/word/2012/wordml" xmlns:w16cex="http://schemas.microsoft.com/office/word/2018/wordml/cex" xmlns:w16cid="http://schemas.microsoft.com/office/word/2016/wordml/cid" xmlns:w16="http://schemas.microsoft.com/office/word/2018/wordml" xmlns:w16du="http://schemas.microsoft.com/office/word/2023/wordml/word16du" xmlns:w16sdtdh="http://schemas.microsoft.com/office/word/2020/wordml/sdtdatahash" xmlns:w16sdtfl="http://schemas.microsoft.com/office/word/2024/wordml/sdtformatlock" xmlns:w16se="http://schemas.microsoft.com/office/word/2015/wordml/symex" xmlns:wpg="http://schemas.microsoft.com/office/word/2010/wordprocessingGroup" xmlns:wpi="http://schemas.microsoft.com/office/word/2010/wordprocessingInk" xmlns:wne="http://schemas.microsoft.com/office/word/2006/wordml" xmlns:wps="http://schemas.microsoft.com/office/word/2010/wordprocessingShape" mc:Ignorable="w14 w15 w16se w16cid w16 w16cex w16sdtdh w16sdtfl w16du wp14">
   <w:endnote w:type="separator" w:id="-1">
     <w:p>
       <w:pPr>
@@ -6748,7 +6771,7 @@
 </file>
 
 <file path=word/footnotes.xml><?xml version="1.0" encoding="utf-8"?>
-<w:footnotes xmlns:wpc="http://schemas.microsoft.com/office/word/2010/wordprocessingCanvas" xmlns:cx="http://schemas.microsoft.com/office/drawing/2014/chartex" xmlns:cx1="http://schemas.microsoft.com/office/drawing/2015/9/8/chartex" xmlns:cx2="http://schemas.microsoft.com/office/drawing/2015/10/21/chartex" xmlns:cx3="http://schemas.microsoft.com/office/drawing/2016/5/9/chartex" xmlns:cx4="http://schemas.microsoft.com/office/drawing/2016/5/10/chartex" xmlns:cx5="http://schemas.microsoft.com/office/drawing/2016/5/11/chartex" xmlns:cx6="http://schemas.microsoft.com/office/drawing/2016/5/12/chartex" xmlns:cx7="http://schemas.microsoft.com/office/drawing/2016/5/13/chartex" xmlns:cx8="http://schemas.microsoft.com/office/drawing/2016/5/14/chartex" xmlns:mc="http://schemas.openxmlformats.org/markup-compatibility/2006" xmlns:aink="http://schemas.microsoft.com/office/drawing/2016/ink" xmlns:am3d="http://schemas.microsoft.com/office/drawing/2017/model3d" xmlns:o="urn:schemas-microsoft-com:office:office" xmlns:oel="http://schemas.microsoft.com/office/2019/extlst" xmlns:r="http://schemas.openxmlformats.org/officeDocument/2006/relationships" xmlns:m="http://schemas.openxmlformats.org/officeDocument/2006/math" xmlns:v="urn:schemas-microsoft-com:vml" xmlns:wp14="http://schemas.microsoft.com/office/word/2010/wordprocessingDrawing" xmlns:wp="http://schemas.openxmlformats.org/drawingml/2006/wordprocessingDrawing" xmlns:w10="urn:schemas-microsoft-com:office:word" xmlns:w="http://schemas.openxmlformats.org/wordprocessingml/2006/main" xmlns:w14="http://schemas.microsoft.com/office/word/2010/wordml" xmlns:w15="http://schemas.microsoft.com/office/word/2012/wordml" xmlns:w16cex="http://schemas.microsoft.com/office/word/2018/wordml/cex" xmlns:w16cid="http://schemas.microsoft.com/office/word/2016/wordml/cid" xmlns:w16="http://schemas.microsoft.com/office/word/2018/wordml" xmlns:w16du="http://schemas.microsoft.com/office/word/2023/wordml/word16du" xmlns:w16sdtdh="http://schemas.microsoft.com/office/word/2020/wordml/sdtdatahash" xmlns:w16se="http://schemas.microsoft.com/office/word/2015/wordml/symex" xmlns:wpg="http://schemas.microsoft.com/office/word/2010/wordprocessingGroup" xmlns:wpi="http://schemas.microsoft.com/office/word/2010/wordprocessingInk" xmlns:wne="http://schemas.microsoft.com/office/word/2006/wordml" xmlns:wps="http://schemas.microsoft.com/office/word/2010/wordprocessingShape" mc:Ignorable="w14 w15 w16se w16cid w16 w16cex w16sdtdh w16du wp14">
+<w:footnotes xmlns:wpc="http://schemas.microsoft.com/office/word/2010/wordprocessingCanvas" xmlns:cx="http://schemas.microsoft.com/office/drawing/2014/chartex" xmlns:cx1="http://schemas.microsoft.com/office/drawing/2015/9/8/chartex" xmlns:cx2="http://schemas.microsoft.com/office/drawing/2015/10/21/chartex" xmlns:cx3="http://schemas.microsoft.com/office/drawing/2016/5/9/chartex" xmlns:cx4="http://schemas.microsoft.com/office/drawing/2016/5/10/chartex" xmlns:cx5="http://schemas.microsoft.com/office/drawing/2016/5/11/chartex" xmlns:cx6="http://schemas.microsoft.com/office/drawing/2016/5/12/chartex" xmlns:cx7="http://schemas.microsoft.com/office/drawing/2016/5/13/chartex" xmlns:cx8="http://schemas.microsoft.com/office/drawing/2016/5/14/chartex" xmlns:mc="http://schemas.openxmlformats.org/markup-compatibility/2006" xmlns:aink="http://schemas.microsoft.com/office/drawing/2016/ink" xmlns:am3d="http://schemas.microsoft.com/office/drawing/2017/model3d" xmlns:o="urn:schemas-microsoft-com:office:office" xmlns:oel="http://schemas.microsoft.com/office/2019/extlst" xmlns:r="http://schemas.openxmlformats.org/officeDocument/2006/relationships" xmlns:m="http://schemas.openxmlformats.org/officeDocument/2006/math" xmlns:v="urn:schemas-microsoft-com:vml" xmlns:wp14="http://schemas.microsoft.com/office/word/2010/wordprocessingDrawing" xmlns:wp="http://schemas.openxmlformats.org/drawingml/2006/wordprocessingDrawing" xmlns:w10="urn:schemas-microsoft-com:office:word" xmlns:w="http://schemas.openxmlformats.org/wordprocessingml/2006/main" xmlns:w14="http://schemas.microsoft.com/office/word/2010/wordml" xmlns:w15="http://schemas.microsoft.com/office/word/2012/wordml" xmlns:w16cex="http://schemas.microsoft.com/office/word/2018/wordml/cex" xmlns:w16cid="http://schemas.microsoft.com/office/word/2016/wordml/cid" xmlns:w16="http://schemas.microsoft.com/office/word/2018/wordml" xmlns:w16du="http://schemas.microsoft.com/office/word/2023/wordml/word16du" xmlns:w16sdtdh="http://schemas.microsoft.com/office/word/2020/wordml/sdtdatahash" xmlns:w16sdtfl="http://schemas.microsoft.com/office/word/2024/wordml/sdtformatlock" xmlns:w16se="http://schemas.microsoft.com/office/word/2015/wordml/symex" xmlns:wpg="http://schemas.microsoft.com/office/word/2010/wordprocessingGroup" xmlns:wpi="http://schemas.microsoft.com/office/word/2010/wordprocessingInk" xmlns:wne="http://schemas.microsoft.com/office/word/2006/wordml" xmlns:wps="http://schemas.microsoft.com/office/word/2010/wordprocessingShape" mc:Ignorable="w14 w15 w16se w16cid w16 w16cex w16sdtdh w16sdtfl w16du wp14">
   <w:footnote w:type="separator" w:id="-1">
     <w:p>
       <w:pPr>
@@ -6773,7 +6796,7 @@
 </file>
 
 <file path=word/header1.xml><?xml version="1.0" encoding="utf-8"?>
-<w:hdr xmlns:wpc="http://schemas.microsoft.com/office/word/2010/wordprocessingCanvas" xmlns:cx="http://schemas.microsoft.com/office/drawing/2014/chartex" xmlns:cx1="http://schemas.microsoft.com/office/drawing/2015/9/8/chartex" xmlns:cx2="http://schemas.microsoft.com/office/drawing/2015/10/21/chartex" xmlns:cx3="http://schemas.microsoft.com/office/drawing/2016/5/9/chartex" xmlns:cx4="http://schemas.microsoft.com/office/drawing/2016/5/10/chartex" xmlns:cx5="http://schemas.microsoft.com/office/drawing/2016/5/11/chartex" xmlns:cx6="http://schemas.microsoft.com/office/drawing/2016/5/12/chartex" xmlns:cx7="http://schemas.microsoft.com/office/drawing/2016/5/13/chartex" xmlns:cx8="http://schemas.microsoft.com/office/drawing/2016/5/14/chartex" xmlns:mc="http://schemas.openxmlformats.org/markup-compatibility/2006" xmlns:aink="http://schemas.microsoft.com/office/drawing/2016/ink" xmlns:am3d="http://schemas.microsoft.com/office/drawing/2017/model3d" xmlns:o="urn:schemas-microsoft-com:office:office" xmlns:oel="http://schemas.microsoft.com/office/2019/extlst" xmlns:r="http://schemas.openxmlformats.org/officeDocument/2006/relationships" xmlns:m="http://schemas.openxmlformats.org/officeDocument/2006/math" xmlns:v="urn:schemas-microsoft-com:vml" xmlns:wp14="http://schemas.microsoft.com/office/word/2010/wordprocessingDrawing" xmlns:wp="http://schemas.openxmlformats.org/drawingml/2006/wordprocessingDrawing" xmlns:w10="urn:schemas-microsoft-com:office:word" xmlns:w="http://schemas.openxmlformats.org/wordprocessingml/2006/main" xmlns:w14="http://schemas.microsoft.com/office/word/2010/wordml" xmlns:w15="http://schemas.microsoft.com/office/word/2012/wordml" xmlns:w16cex="http://schemas.microsoft.com/office/word/2018/wordml/cex" xmlns:w16cid="http://schemas.microsoft.com/office/word/2016/wordml/cid" xmlns:w16="http://schemas.microsoft.com/office/word/2018/wordml" xmlns:w16du="http://schemas.microsoft.com/office/word/2023/wordml/word16du" xmlns:w16sdtdh="http://schemas.microsoft.com/office/word/2020/wordml/sdtdatahash" xmlns:w16se="http://schemas.microsoft.com/office/word/2015/wordml/symex" xmlns:wpg="http://schemas.microsoft.com/office/word/2010/wordprocessingGroup" xmlns:wpi="http://schemas.microsoft.com/office/word/2010/wordprocessingInk" xmlns:wne="http://schemas.microsoft.com/office/word/2006/wordml" xmlns:wps="http://schemas.microsoft.com/office/word/2010/wordprocessingShape" mc:Ignorable="w14 w15 w16se w16cid w16 w16cex w16sdtdh w16du wp14">
+<w:hdr xmlns:wpc="http://schemas.microsoft.com/office/word/2010/wordprocessingCanvas" xmlns:cx="http://schemas.microsoft.com/office/drawing/2014/chartex" xmlns:cx1="http://schemas.microsoft.com/office/drawing/2015/9/8/chartex" xmlns:cx2="http://schemas.microsoft.com/office/drawing/2015/10/21/chartex" xmlns:cx3="http://schemas.microsoft.com/office/drawing/2016/5/9/chartex" xmlns:cx4="http://schemas.microsoft.com/office/drawing/2016/5/10/chartex" xmlns:cx5="http://schemas.microsoft.com/office/drawing/2016/5/11/chartex" xmlns:cx6="http://schemas.microsoft.com/office/drawing/2016/5/12/chartex" xmlns:cx7="http://schemas.microsoft.com/office/drawing/2016/5/13/chartex" xmlns:cx8="http://schemas.microsoft.com/office/drawing/2016/5/14/chartex" xmlns:mc="http://schemas.openxmlformats.org/markup-compatibility/2006" xmlns:aink="http://schemas.microsoft.com/office/drawing/2016/ink" xmlns:am3d="http://schemas.microsoft.com/office/drawing/2017/model3d" xmlns:o="urn:schemas-microsoft-com:office:office" xmlns:oel="http://schemas.microsoft.com/office/2019/extlst" xmlns:r="http://schemas.openxmlformats.org/officeDocument/2006/relationships" xmlns:m="http://schemas.openxmlformats.org/officeDocument/2006/math" xmlns:v="urn:schemas-microsoft-com:vml" xmlns:wp14="http://schemas.microsoft.com/office/word/2010/wordprocessingDrawing" xmlns:wp="http://schemas.openxmlformats.org/drawingml/2006/wordprocessingDrawing" xmlns:w10="urn:schemas-microsoft-com:office:word" xmlns:w="http://schemas.openxmlformats.org/wordprocessingml/2006/main" xmlns:w14="http://schemas.microsoft.com/office/word/2010/wordml" xmlns:w15="http://schemas.microsoft.com/office/word/2012/wordml" xmlns:w16cex="http://schemas.microsoft.com/office/word/2018/wordml/cex" xmlns:w16cid="http://schemas.microsoft.com/office/word/2016/wordml/cid" xmlns:w16="http://schemas.microsoft.com/office/word/2018/wordml" xmlns:w16du="http://schemas.microsoft.com/office/word/2023/wordml/word16du" xmlns:w16sdtdh="http://schemas.microsoft.com/office/word/2020/wordml/sdtdatahash" xmlns:w16sdtfl="http://schemas.microsoft.com/office/word/2024/wordml/sdtformatlock" xmlns:w16se="http://schemas.microsoft.com/office/word/2015/wordml/symex" xmlns:wpg="http://schemas.microsoft.com/office/word/2010/wordprocessingGroup" xmlns:wpi="http://schemas.microsoft.com/office/word/2010/wordprocessingInk" xmlns:wne="http://schemas.microsoft.com/office/word/2006/wordml" xmlns:wps="http://schemas.microsoft.com/office/word/2010/wordprocessingShape" mc:Ignorable="w14 w15 w16se w16cid w16 w16cex w16sdtdh w16sdtfl w16du wp14">
   <w:sdt>
     <w:sdtPr>
       <w:rPr>
@@ -6853,7 +6876,7 @@
 </file>
 
 <file path=word/numbering.xml><?xml version="1.0" encoding="utf-8"?>
-<w:numbering xmlns:wpc="http://schemas.microsoft.com/office/word/2010/wordprocessingCanvas" xmlns:cx="http://schemas.microsoft.com/office/drawing/2014/chartex" xmlns:cx1="http://schemas.microsoft.com/office/drawing/2015/9/8/chartex" xmlns:cx2="http://schemas.microsoft.com/office/drawing/2015/10/21/chartex" xmlns:cx3="http://schemas.microsoft.com/office/drawing/2016/5/9/chartex" xmlns:cx4="http://schemas.microsoft.com/office/drawing/2016/5/10/chartex" xmlns:cx5="http://schemas.microsoft.com/office/drawing/2016/5/11/chartex" xmlns:cx6="http://schemas.microsoft.com/office/drawing/2016/5/12/chartex" xmlns:cx7="http://schemas.microsoft.com/office/drawing/2016/5/13/chartex" xmlns:cx8="http://schemas.microsoft.com/office/drawing/2016/5/14/chartex" xmlns:mc="http://schemas.openxmlformats.org/markup-compatibility/2006" xmlns:aink="http://schemas.microsoft.com/office/drawing/2016/ink" xmlns:am3d="http://schemas.microsoft.com/office/drawing/2017/model3d" xmlns:o="urn:schemas-microsoft-com:office:office" xmlns:oel="http://schemas.microsoft.com/office/2019/extlst" xmlns:r="http://schemas.openxmlformats.org/officeDocument/2006/relationships" xmlns:m="http://schemas.openxmlformats.org/officeDocument/2006/math" xmlns:v="urn:schemas-microsoft-com:vml" xmlns:wp14="http://schemas.microsoft.com/office/word/2010/wordprocessingDrawing" xmlns:wp="http://schemas.openxmlformats.org/drawingml/2006/wordprocessingDrawing" xmlns:w10="urn:schemas-microsoft-com:office:word" xmlns:w="http://schemas.openxmlformats.org/wordprocessingml/2006/main" xmlns:w14="http://schemas.microsoft.com/office/word/2010/wordml" xmlns:w15="http://schemas.microsoft.com/office/word/2012/wordml" xmlns:w16cex="http://schemas.microsoft.com/office/word/2018/wordml/cex" xmlns:w16cid="http://schemas.microsoft.com/office/word/2016/wordml/cid" xmlns:w16="http://schemas.microsoft.com/office/word/2018/wordml" xmlns:w16du="http://schemas.microsoft.com/office/word/2023/wordml/word16du" xmlns:w16sdtdh="http://schemas.microsoft.com/office/word/2020/wordml/sdtdatahash" xmlns:w16se="http://schemas.microsoft.com/office/word/2015/wordml/symex" xmlns:wpg="http://schemas.microsoft.com/office/word/2010/wordprocessingGroup" xmlns:wpi="http://schemas.microsoft.com/office/word/2010/wordprocessingInk" xmlns:wne="http://schemas.microsoft.com/office/word/2006/wordml" xmlns:wps="http://schemas.microsoft.com/office/word/2010/wordprocessingShape" mc:Ignorable="w14 w15 w16se w16cid w16 w16cex w16sdtdh w16du wp14">
+<w:numbering xmlns:wpc="http://schemas.microsoft.com/office/word/2010/wordprocessingCanvas" xmlns:cx="http://schemas.microsoft.com/office/drawing/2014/chartex" xmlns:cx1="http://schemas.microsoft.com/office/drawing/2015/9/8/chartex" xmlns:cx2="http://schemas.microsoft.com/office/drawing/2015/10/21/chartex" xmlns:cx3="http://schemas.microsoft.com/office/drawing/2016/5/9/chartex" xmlns:cx4="http://schemas.microsoft.com/office/drawing/2016/5/10/chartex" xmlns:cx5="http://schemas.microsoft.com/office/drawing/2016/5/11/chartex" xmlns:cx6="http://schemas.microsoft.com/office/drawing/2016/5/12/chartex" xmlns:cx7="http://schemas.microsoft.com/office/drawing/2016/5/13/chartex" xmlns:cx8="http://schemas.microsoft.com/office/drawing/2016/5/14/chartex" xmlns:mc="http://schemas.openxmlformats.org/markup-compatibility/2006" xmlns:aink="http://schemas.microsoft.com/office/drawing/2016/ink" xmlns:am3d="http://schemas.microsoft.com/office/drawing/2017/model3d" xmlns:o="urn:schemas-microsoft-com:office:office" xmlns:oel="http://schemas.microsoft.com/office/2019/extlst" xmlns:r="http://schemas.openxmlformats.org/officeDocument/2006/relationships" xmlns:m="http://schemas.openxmlformats.org/officeDocument/2006/math" xmlns:v="urn:schemas-microsoft-com:vml" xmlns:wp14="http://schemas.microsoft.com/office/word/2010/wordprocessingDrawing" xmlns:wp="http://schemas.openxmlformats.org/drawingml/2006/wordprocessingDrawing" xmlns:w10="urn:schemas-microsoft-com:office:word" xmlns:w="http://schemas.openxmlformats.org/wordprocessingml/2006/main" xmlns:w14="http://schemas.microsoft.com/office/word/2010/wordml" xmlns:w15="http://schemas.microsoft.com/office/word/2012/wordml" xmlns:w16cex="http://schemas.microsoft.com/office/word/2018/wordml/cex" xmlns:w16cid="http://schemas.microsoft.com/office/word/2016/wordml/cid" xmlns:w16="http://schemas.microsoft.com/office/word/2018/wordml" xmlns:w16du="http://schemas.microsoft.com/office/word/2023/wordml/word16du" xmlns:w16sdtdh="http://schemas.microsoft.com/office/word/2020/wordml/sdtdatahash" xmlns:w16sdtfl="http://schemas.microsoft.com/office/word/2024/wordml/sdtformatlock" xmlns:w16se="http://schemas.microsoft.com/office/word/2015/wordml/symex" xmlns:wpg="http://schemas.microsoft.com/office/word/2010/wordprocessingGroup" xmlns:wpi="http://schemas.microsoft.com/office/word/2010/wordprocessingInk" xmlns:wne="http://schemas.microsoft.com/office/word/2006/wordml" xmlns:wps="http://schemas.microsoft.com/office/word/2010/wordprocessingShape" mc:Ignorable="w14 w15 w16se w16cid w16 w16cex w16sdtdh w16sdtfl w16du wp14">
   <w:abstractNum w:abstractNumId="0" w15:restartNumberingAfterBreak="0">
     <w:nsid w:val="12D101AA"/>
     <w:multiLevelType w:val="hybridMultilevel"/>
@@ -7432,7 +7455,7 @@
 </file>
 
 <file path=word/styles.xml><?xml version="1.0" encoding="utf-8"?>
-<w:styles xmlns:mc="http://schemas.openxmlformats.org/markup-compatibility/2006" xmlns:r="http://schemas.openxmlformats.org/officeDocument/2006/relationships" xmlns:w="http://schemas.openxmlformats.org/wordprocessingml/2006/main" xmlns:w14="http://schemas.microsoft.com/office/word/2010/wordml" xmlns:w15="http://schemas.microsoft.com/office/word/2012/wordml" xmlns:w16cex="http://schemas.microsoft.com/office/word/2018/wordml/cex" xmlns:w16cid="http://schemas.microsoft.com/office/word/2016/wordml/cid" xmlns:w16="http://schemas.microsoft.com/office/word/2018/wordml" xmlns:w16du="http://schemas.microsoft.com/office/word/2023/wordml/word16du" xmlns:w16sdtdh="http://schemas.microsoft.com/office/word/2020/wordml/sdtdatahash" xmlns:w16se="http://schemas.microsoft.com/office/word/2015/wordml/symex" mc:Ignorable="w14 w15 w16se w16cid w16 w16cex w16sdtdh w16du">
+<w:styles xmlns:mc="http://schemas.openxmlformats.org/markup-compatibility/2006" xmlns:r="http://schemas.openxmlformats.org/officeDocument/2006/relationships" xmlns:w="http://schemas.openxmlformats.org/wordprocessingml/2006/main" xmlns:w14="http://schemas.microsoft.com/office/word/2010/wordml" xmlns:w15="http://schemas.microsoft.com/office/word/2012/wordml" xmlns:w16cex="http://schemas.microsoft.com/office/word/2018/wordml/cex" xmlns:w16cid="http://schemas.microsoft.com/office/word/2016/wordml/cid" xmlns:w16="http://schemas.microsoft.com/office/word/2018/wordml" xmlns:w16du="http://schemas.microsoft.com/office/word/2023/wordml/word16du" xmlns:w16sdtdh="http://schemas.microsoft.com/office/word/2020/wordml/sdtdatahash" xmlns:w16sdtfl="http://schemas.microsoft.com/office/word/2024/wordml/sdtformatlock" xmlns:w16se="http://schemas.microsoft.com/office/word/2015/wordml/symex" mc:Ignorable="w14 w15 w16se w16cid w16 w16cex w16sdtdh w16sdtfl w16du">
   <w:docDefaults>
     <w:rPrDefault>
       <w:rPr>

</xml_diff>

<commit_message>
Deploy website - based on 2041b9b818a8d9ac69ce78b348f45b82c342f032
</commit_message>
<xml_diff>
--- a/CV.docx
+++ b/CV.docx
@@ -404,7 +404,7 @@
           <w:sz w:val="24"/>
           <w:szCs w:val="24"/>
         </w:rPr>
-        <w:t>Materials Science</w:t>
+        <w:t>Engineering</w:t>
       </w:r>
       <w:r>
         <w:rPr>
@@ -4746,16 +4746,6 @@
         <w:ind w:left="2160" w:hanging="2160"/>
         <w:rPr>
           <w:rFonts w:ascii="Times New Roman" w:hAnsi="Times New Roman" w:cs="Times New Roman"/>
-          <w:sz w:val="24"/>
-          <w:szCs w:val="24"/>
-        </w:rPr>
-      </w:pPr>
-    </w:p>
-    <w:p>
-      <w:pPr>
-        <w:ind w:left="2160" w:hanging="2160"/>
-        <w:rPr>
-          <w:rFonts w:ascii="Times New Roman" w:hAnsi="Times New Roman" w:cs="Times New Roman"/>
           <w:b/>
           <w:bCs/>
           <w:color w:val="1F3864" w:themeColor="accent1" w:themeShade="80"/>
@@ -4865,48 +4855,477 @@
         <w:ind w:left="2160" w:hanging="2160"/>
         <w:rPr>
           <w:rFonts w:ascii="Times New Roman" w:hAnsi="Times New Roman" w:cs="Times New Roman"/>
-          <w:b/>
-          <w:bCs/>
-          <w:sz w:val="24"/>
-          <w:szCs w:val="24"/>
-        </w:rPr>
-      </w:pPr>
-      <w:r>
-        <w:rPr>
-          <w:rFonts w:ascii="Times New Roman" w:hAnsi="Times New Roman" w:cs="Times New Roman"/>
-          <w:b/>
-          <w:bCs/>
+          <w:sz w:val="24"/>
+          <w:szCs w:val="24"/>
+        </w:rPr>
+      </w:pPr>
+      <w:r>
+        <w:rPr>
+          <w:rFonts w:ascii="Times New Roman" w:hAnsi="Times New Roman" w:cs="Times New Roman"/>
+          <w:i/>
+          <w:iCs/>
+          <w:sz w:val="24"/>
+          <w:szCs w:val="24"/>
+        </w:rPr>
+        <w:t>08/2023 – current:</w:t>
+      </w:r>
+      <w:r>
+        <w:rPr>
+          <w:rFonts w:ascii="Times New Roman" w:hAnsi="Times New Roman" w:cs="Times New Roman"/>
+          <w:i/>
+          <w:iCs/>
+          <w:sz w:val="24"/>
+          <w:szCs w:val="24"/>
+        </w:rPr>
+        <w:tab/>
+      </w:r>
+      <w:r>
+        <w:rPr>
+          <w:rFonts w:ascii="Times New Roman" w:hAnsi="Times New Roman" w:cs="Times New Roman"/>
+          <w:sz w:val="24"/>
+          <w:szCs w:val="24"/>
+        </w:rPr>
+        <w:t>UT Austin Materials Research Society President</w:t>
+      </w:r>
+    </w:p>
+    <w:p>
+      <w:pPr>
+        <w:spacing w:after="0" w:line="240" w:lineRule="auto"/>
+        <w:ind w:left="2160" w:hanging="2160"/>
+        <w:rPr>
+          <w:rFonts w:ascii="Times New Roman" w:hAnsi="Times New Roman" w:cs="Times New Roman"/>
+          <w:sz w:val="24"/>
+          <w:szCs w:val="24"/>
+        </w:rPr>
+      </w:pPr>
+      <w:r>
+        <w:rPr>
+          <w:rFonts w:ascii="Times New Roman" w:hAnsi="Times New Roman" w:cs="Times New Roman"/>
+          <w:i/>
+          <w:iCs/>
+          <w:sz w:val="24"/>
+          <w:szCs w:val="24"/>
+        </w:rPr>
+        <w:t>08/2023 – current:</w:t>
+      </w:r>
+      <w:r>
+        <w:rPr>
+          <w:rFonts w:ascii="Times New Roman" w:hAnsi="Times New Roman" w:cs="Times New Roman"/>
+          <w:b/>
+          <w:bCs/>
+          <w:sz w:val="24"/>
+          <w:szCs w:val="24"/>
+        </w:rPr>
+        <w:tab/>
+      </w:r>
+      <w:r>
+        <w:rPr>
+          <w:rFonts w:ascii="Times New Roman" w:hAnsi="Times New Roman" w:cs="Times New Roman"/>
+          <w:sz w:val="24"/>
+          <w:szCs w:val="24"/>
+        </w:rPr>
+        <w:t xml:space="preserve">UT Austin Graduate Engineering Council </w:t>
+      </w:r>
+      <w:r>
+        <w:rPr>
+          <w:rFonts w:ascii="Times New Roman" w:hAnsi="Times New Roman" w:cs="Times New Roman"/>
+          <w:sz w:val="24"/>
+          <w:szCs w:val="24"/>
+        </w:rPr>
+        <w:t>Financial Director</w:t>
+      </w:r>
+    </w:p>
+    <w:p>
+      <w:pPr>
+        <w:spacing w:after="0" w:line="240" w:lineRule="auto"/>
+        <w:ind w:left="2160" w:hanging="2160"/>
+        <w:rPr>
+          <w:rFonts w:ascii="Times New Roman" w:hAnsi="Times New Roman" w:cs="Times New Roman"/>
+          <w:sz w:val="24"/>
+          <w:szCs w:val="24"/>
+        </w:rPr>
+      </w:pPr>
+      <w:r>
+        <w:rPr>
+          <w:rFonts w:ascii="Times New Roman" w:hAnsi="Times New Roman" w:cs="Times New Roman"/>
+          <w:i/>
+          <w:iCs/>
+          <w:sz w:val="24"/>
+          <w:szCs w:val="24"/>
+        </w:rPr>
+        <w:t>08/2023 – current:</w:t>
+      </w:r>
+      <w:r>
+        <w:rPr>
+          <w:rFonts w:ascii="Times New Roman" w:hAnsi="Times New Roman" w:cs="Times New Roman"/>
+          <w:b/>
+          <w:bCs/>
+          <w:sz w:val="24"/>
+          <w:szCs w:val="24"/>
+        </w:rPr>
+        <w:tab/>
+      </w:r>
+      <w:r>
+        <w:rPr>
+          <w:rFonts w:ascii="Times New Roman" w:hAnsi="Times New Roman" w:cs="Times New Roman"/>
+          <w:sz w:val="24"/>
+          <w:szCs w:val="24"/>
+        </w:rPr>
+        <w:t>UT Austin Graduate Student Assembly Materials Science representative</w:t>
+      </w:r>
+    </w:p>
+    <w:p>
+      <w:pPr>
+        <w:spacing w:after="0" w:line="240" w:lineRule="auto"/>
+        <w:ind w:left="2160" w:hanging="2160"/>
+        <w:rPr>
+          <w:rFonts w:ascii="Times New Roman" w:hAnsi="Times New Roman" w:cs="Times New Roman"/>
+          <w:sz w:val="24"/>
+          <w:szCs w:val="24"/>
+        </w:rPr>
+      </w:pPr>
+      <w:r>
+        <w:rPr>
+          <w:rFonts w:ascii="Times New Roman" w:hAnsi="Times New Roman" w:cs="Times New Roman"/>
+          <w:i/>
+          <w:iCs/>
+          <w:sz w:val="24"/>
+          <w:szCs w:val="24"/>
+        </w:rPr>
+        <w:t xml:space="preserve">09/2022 – </w:t>
+      </w:r>
+      <w:r>
+        <w:rPr>
+          <w:rFonts w:ascii="Times New Roman" w:hAnsi="Times New Roman" w:cs="Times New Roman"/>
+          <w:i/>
+          <w:iCs/>
+          <w:sz w:val="24"/>
+          <w:szCs w:val="24"/>
+        </w:rPr>
+        <w:t>09/2023</w:t>
+      </w:r>
+      <w:r>
+        <w:rPr>
+          <w:rFonts w:ascii="Times New Roman" w:hAnsi="Times New Roman" w:cs="Times New Roman"/>
+          <w:i/>
+          <w:iCs/>
+          <w:sz w:val="24"/>
+          <w:szCs w:val="24"/>
+        </w:rPr>
+        <w:t>:</w:t>
+      </w:r>
+      <w:r>
+        <w:rPr>
+          <w:rFonts w:ascii="Times New Roman" w:hAnsi="Times New Roman" w:cs="Times New Roman"/>
+          <w:b/>
+          <w:bCs/>
+          <w:sz w:val="24"/>
+          <w:szCs w:val="24"/>
+        </w:rPr>
+        <w:tab/>
+      </w:r>
+      <w:r>
+        <w:rPr>
+          <w:rFonts w:ascii="Times New Roman" w:hAnsi="Times New Roman" w:cs="Times New Roman"/>
+          <w:sz w:val="24"/>
+          <w:szCs w:val="24"/>
+        </w:rPr>
+        <w:t>Cockrell School of Engineering DEI board member</w:t>
+      </w:r>
+    </w:p>
+    <w:p>
+      <w:pPr>
+        <w:spacing w:after="0" w:line="240" w:lineRule="auto"/>
+        <w:ind w:left="2160" w:hanging="2160"/>
+        <w:rPr>
+          <w:rFonts w:ascii="Times New Roman" w:hAnsi="Times New Roman" w:cs="Times New Roman"/>
+          <w:sz w:val="24"/>
+          <w:szCs w:val="24"/>
+        </w:rPr>
+      </w:pPr>
+      <w:r>
+        <w:rPr>
+          <w:rFonts w:ascii="Times New Roman" w:hAnsi="Times New Roman" w:cs="Times New Roman"/>
+          <w:i/>
+          <w:iCs/>
+          <w:sz w:val="24"/>
+          <w:szCs w:val="24"/>
+        </w:rPr>
+        <w:t>02/2022 – current:</w:t>
+      </w:r>
+      <w:r>
+        <w:rPr>
+          <w:rFonts w:ascii="Times New Roman" w:hAnsi="Times New Roman" w:cs="Times New Roman"/>
+          <w:b/>
+          <w:bCs/>
+          <w:sz w:val="24"/>
+          <w:szCs w:val="24"/>
+        </w:rPr>
+        <w:tab/>
+      </w:r>
+      <w:r>
+        <w:rPr>
+          <w:rFonts w:ascii="Times New Roman" w:hAnsi="Times New Roman" w:cs="Times New Roman"/>
+          <w:sz w:val="24"/>
+          <w:szCs w:val="24"/>
+        </w:rPr>
+        <w:t>K-12 STEM outreach through UT MRSEC in local elementary schools</w:t>
+      </w:r>
+    </w:p>
+    <w:p>
+      <w:pPr>
+        <w:spacing w:after="0" w:line="240" w:lineRule="auto"/>
+        <w:ind w:left="2160" w:hanging="2160"/>
+        <w:rPr>
+          <w:rFonts w:ascii="Times New Roman" w:hAnsi="Times New Roman" w:cs="Times New Roman"/>
+          <w:sz w:val="24"/>
+          <w:szCs w:val="24"/>
+        </w:rPr>
+      </w:pPr>
+      <w:r>
+        <w:rPr>
+          <w:rFonts w:ascii="Times New Roman" w:hAnsi="Times New Roman" w:cs="Times New Roman"/>
+          <w:i/>
+          <w:iCs/>
+          <w:sz w:val="24"/>
+          <w:szCs w:val="24"/>
+        </w:rPr>
+        <w:t>08/2021 – current:</w:t>
+      </w:r>
+      <w:r>
+        <w:rPr>
+          <w:rFonts w:ascii="Times New Roman" w:hAnsi="Times New Roman" w:cs="Times New Roman"/>
+          <w:b/>
+          <w:bCs/>
+          <w:sz w:val="24"/>
+          <w:szCs w:val="24"/>
+        </w:rPr>
+        <w:tab/>
+      </w:r>
+      <w:r>
+        <w:rPr>
+          <w:rFonts w:ascii="Times New Roman" w:hAnsi="Times New Roman" w:cs="Times New Roman"/>
+          <w:sz w:val="24"/>
+          <w:szCs w:val="24"/>
+        </w:rPr>
+        <w:t>MIT Education Councilor</w:t>
+      </w:r>
+      <w:r>
+        <w:rPr>
+          <w:rFonts w:ascii="Times New Roman" w:hAnsi="Times New Roman" w:cs="Times New Roman"/>
+          <w:sz w:val="24"/>
+          <w:szCs w:val="24"/>
+        </w:rPr>
+        <w:t xml:space="preserve"> (Interview prospective undergraduates)</w:t>
+      </w:r>
+    </w:p>
+    <w:p>
+      <w:pPr>
+        <w:spacing w:after="0"/>
+        <w:ind w:left="2160" w:hanging="2160"/>
+        <w:rPr>
+          <w:rFonts w:ascii="Times New Roman" w:hAnsi="Times New Roman" w:cs="Times New Roman"/>
+          <w:sz w:val="24"/>
+          <w:szCs w:val="24"/>
+        </w:rPr>
+      </w:pPr>
+      <w:r>
+        <w:rPr>
+          <w:rFonts w:ascii="Times New Roman" w:hAnsi="Times New Roman" w:cs="Times New Roman"/>
+          <w:i/>
+          <w:iCs/>
+          <w:sz w:val="24"/>
+          <w:szCs w:val="24"/>
+        </w:rPr>
+        <w:t>0</w:t>
+      </w:r>
+      <w:r>
+        <w:rPr>
+          <w:rFonts w:ascii="Times New Roman" w:hAnsi="Times New Roman" w:cs="Times New Roman"/>
+          <w:i/>
+          <w:iCs/>
+          <w:sz w:val="24"/>
+          <w:szCs w:val="24"/>
+        </w:rPr>
+        <w:t>8</w:t>
+      </w:r>
+      <w:r>
+        <w:rPr>
+          <w:rFonts w:ascii="Times New Roman" w:hAnsi="Times New Roman" w:cs="Times New Roman"/>
+          <w:i/>
+          <w:iCs/>
+          <w:sz w:val="24"/>
+          <w:szCs w:val="24"/>
+        </w:rPr>
+        <w:t>/2020 – 06/202</w:t>
+      </w:r>
+      <w:r>
+        <w:rPr>
+          <w:rFonts w:ascii="Times New Roman" w:hAnsi="Times New Roman" w:cs="Times New Roman"/>
+          <w:i/>
+          <w:iCs/>
+          <w:sz w:val="24"/>
+          <w:szCs w:val="24"/>
+        </w:rPr>
+        <w:t>2</w:t>
+      </w:r>
+      <w:r>
+        <w:rPr>
+          <w:rFonts w:ascii="Times New Roman" w:hAnsi="Times New Roman" w:cs="Times New Roman"/>
+          <w:i/>
+          <w:iCs/>
+          <w:sz w:val="24"/>
+          <w:szCs w:val="24"/>
+        </w:rPr>
+        <w:t>:</w:t>
+      </w:r>
+      <w:r>
+        <w:rPr>
+          <w:rFonts w:ascii="Times New Roman" w:hAnsi="Times New Roman" w:cs="Times New Roman"/>
+          <w:b/>
+          <w:bCs/>
+          <w:sz w:val="24"/>
+          <w:szCs w:val="24"/>
+        </w:rPr>
+        <w:tab/>
+      </w:r>
+      <w:r>
+        <w:rPr>
+          <w:rFonts w:ascii="Times New Roman" w:hAnsi="Times New Roman" w:cs="Times New Roman"/>
+          <w:sz w:val="24"/>
+          <w:szCs w:val="24"/>
+        </w:rPr>
+        <w:t xml:space="preserve">MIT </w:t>
+      </w:r>
+      <w:r>
+        <w:rPr>
+          <w:rFonts w:ascii="Times New Roman" w:hAnsi="Times New Roman" w:cs="Times New Roman"/>
+          <w:sz w:val="24"/>
+          <w:szCs w:val="24"/>
+        </w:rPr>
+        <w:t>First year associate advisor</w:t>
+      </w:r>
+    </w:p>
+    <w:p>
+      <w:pPr>
+        <w:spacing w:after="0"/>
+        <w:ind w:left="2160" w:hanging="2160"/>
+        <w:rPr>
+          <w:rFonts w:ascii="Times New Roman" w:hAnsi="Times New Roman" w:cs="Times New Roman"/>
+          <w:sz w:val="24"/>
+          <w:szCs w:val="24"/>
+        </w:rPr>
+      </w:pPr>
+      <w:r>
+        <w:rPr>
+          <w:rFonts w:ascii="Times New Roman" w:hAnsi="Times New Roman" w:cs="Times New Roman"/>
+          <w:i/>
+          <w:iCs/>
+          <w:sz w:val="24"/>
+          <w:szCs w:val="24"/>
+        </w:rPr>
+        <w:t>08/20</w:t>
+      </w:r>
+      <w:r>
+        <w:rPr>
+          <w:rFonts w:ascii="Times New Roman" w:hAnsi="Times New Roman" w:cs="Times New Roman"/>
+          <w:i/>
+          <w:iCs/>
+          <w:sz w:val="24"/>
+          <w:szCs w:val="24"/>
+        </w:rPr>
+        <w:t>20</w:t>
+      </w:r>
+      <w:r>
+        <w:rPr>
+          <w:rFonts w:ascii="Times New Roman" w:hAnsi="Times New Roman" w:cs="Times New Roman"/>
+          <w:i/>
+          <w:iCs/>
+          <w:sz w:val="24"/>
+          <w:szCs w:val="24"/>
+        </w:rPr>
+        <w:t xml:space="preserve"> – 06/202</w:t>
+      </w:r>
+      <w:r>
+        <w:rPr>
+          <w:rFonts w:ascii="Times New Roman" w:hAnsi="Times New Roman" w:cs="Times New Roman"/>
+          <w:i/>
+          <w:iCs/>
+          <w:sz w:val="24"/>
+          <w:szCs w:val="24"/>
+        </w:rPr>
+        <w:t>2</w:t>
+      </w:r>
+      <w:r>
+        <w:rPr>
+          <w:rFonts w:ascii="Times New Roman" w:hAnsi="Times New Roman" w:cs="Times New Roman"/>
+          <w:i/>
+          <w:iCs/>
+          <w:sz w:val="24"/>
+          <w:szCs w:val="24"/>
+        </w:rPr>
+        <w:t>:</w:t>
+      </w:r>
+      <w:r>
+        <w:rPr>
+          <w:rFonts w:ascii="Times New Roman" w:hAnsi="Times New Roman" w:cs="Times New Roman"/>
+          <w:i/>
+          <w:iCs/>
+          <w:sz w:val="24"/>
+          <w:szCs w:val="24"/>
+        </w:rPr>
+        <w:tab/>
+      </w:r>
+      <w:r>
+        <w:rPr>
+          <w:rFonts w:ascii="Times New Roman" w:hAnsi="Times New Roman" w:cs="Times New Roman"/>
+          <w:sz w:val="24"/>
+          <w:szCs w:val="24"/>
+        </w:rPr>
+        <w:t>MIT</w:t>
+      </w:r>
+      <w:r>
+        <w:rPr>
+          <w:rFonts w:ascii="Times New Roman" w:hAnsi="Times New Roman" w:cs="Times New Roman"/>
           <w:sz w:val="24"/>
           <w:szCs w:val="24"/>
         </w:rPr>
         <w:t xml:space="preserve"> </w:t>
       </w:r>
-    </w:p>
-    <w:p>
-      <w:pPr>
-        <w:spacing w:after="0" w:line="240" w:lineRule="auto"/>
-        <w:ind w:left="2160" w:hanging="2160"/>
-        <w:rPr>
-          <w:rFonts w:ascii="Times New Roman" w:hAnsi="Times New Roman" w:cs="Times New Roman"/>
-          <w:sz w:val="24"/>
-          <w:szCs w:val="24"/>
-        </w:rPr>
-      </w:pPr>
-      <w:r>
-        <w:rPr>
-          <w:rFonts w:ascii="Times New Roman" w:hAnsi="Times New Roman" w:cs="Times New Roman"/>
-          <w:i/>
-          <w:iCs/>
-          <w:sz w:val="24"/>
-          <w:szCs w:val="24"/>
-        </w:rPr>
-        <w:t>08/2023 – current:</w:t>
-      </w:r>
-      <w:r>
-        <w:rPr>
-          <w:rFonts w:ascii="Times New Roman" w:hAnsi="Times New Roman" w:cs="Times New Roman"/>
-          <w:i/>
-          <w:iCs/>
+      <w:r>
+        <w:rPr>
+          <w:rFonts w:ascii="Times New Roman" w:hAnsi="Times New Roman" w:cs="Times New Roman"/>
+          <w:sz w:val="24"/>
+          <w:szCs w:val="24"/>
+        </w:rPr>
+        <w:t>Undergraduate associate advising steering committee member</w:t>
+      </w:r>
+    </w:p>
+    <w:p>
+      <w:pPr>
+        <w:spacing w:after="0"/>
+        <w:ind w:left="2160" w:hanging="2160"/>
+        <w:rPr>
+          <w:rFonts w:ascii="Times New Roman" w:hAnsi="Times New Roman" w:cs="Times New Roman"/>
+          <w:sz w:val="24"/>
+          <w:szCs w:val="24"/>
+        </w:rPr>
+      </w:pPr>
+      <w:r>
+        <w:rPr>
+          <w:rFonts w:ascii="Times New Roman" w:hAnsi="Times New Roman" w:cs="Times New Roman"/>
+          <w:i/>
+          <w:iCs/>
+          <w:sz w:val="24"/>
+          <w:szCs w:val="24"/>
+        </w:rPr>
+        <w:t>06/2020 – 06/2022:</w:t>
+      </w:r>
+      <w:r>
+        <w:rPr>
+          <w:rFonts w:ascii="Times New Roman" w:hAnsi="Times New Roman" w:cs="Times New Roman"/>
+          <w:b/>
+          <w:bCs/>
           <w:sz w:val="24"/>
           <w:szCs w:val="24"/>
         </w:rPr>
@@ -4918,28 +5337,28 @@
           <w:sz w:val="24"/>
           <w:szCs w:val="24"/>
         </w:rPr>
-        <w:t>UT Austin Materials Research Society President</w:t>
-      </w:r>
-    </w:p>
-    <w:p>
-      <w:pPr>
-        <w:spacing w:after="0" w:line="240" w:lineRule="auto"/>
-        <w:ind w:left="2160" w:hanging="2160"/>
-        <w:rPr>
-          <w:rFonts w:ascii="Times New Roman" w:hAnsi="Times New Roman" w:cs="Times New Roman"/>
-          <w:sz w:val="24"/>
-          <w:szCs w:val="24"/>
-        </w:rPr>
-      </w:pPr>
-      <w:r>
-        <w:rPr>
-          <w:rFonts w:ascii="Times New Roman" w:hAnsi="Times New Roman" w:cs="Times New Roman"/>
-          <w:i/>
-          <w:iCs/>
-          <w:sz w:val="24"/>
-          <w:szCs w:val="24"/>
-        </w:rPr>
-        <w:t>08/2023 – current:</w:t>
+        <w:t>Department Representative on DEI board of MIT Undergraduate Association</w:t>
+      </w:r>
+    </w:p>
+    <w:p>
+      <w:pPr>
+        <w:spacing w:after="0"/>
+        <w:ind w:left="2160" w:hanging="2160"/>
+        <w:rPr>
+          <w:rFonts w:ascii="Times New Roman" w:hAnsi="Times New Roman" w:cs="Times New Roman"/>
+          <w:sz w:val="24"/>
+          <w:szCs w:val="24"/>
+        </w:rPr>
+      </w:pPr>
+      <w:r>
+        <w:rPr>
+          <w:rFonts w:ascii="Times New Roman" w:hAnsi="Times New Roman" w:cs="Times New Roman"/>
+          <w:i/>
+          <w:iCs/>
+          <w:sz w:val="24"/>
+          <w:szCs w:val="24"/>
+        </w:rPr>
+        <w:t>08/2020 – 06/2021:</w:t>
       </w:r>
       <w:r>
         <w:rPr>
@@ -4957,199 +5376,7 @@
           <w:sz w:val="24"/>
           <w:szCs w:val="24"/>
         </w:rPr>
-        <w:t xml:space="preserve">UT Austin Graduate Engineering Council </w:t>
-      </w:r>
-      <w:r>
-        <w:rPr>
-          <w:rFonts w:ascii="Times New Roman" w:hAnsi="Times New Roman" w:cs="Times New Roman"/>
-          <w:sz w:val="24"/>
-          <w:szCs w:val="24"/>
-        </w:rPr>
-        <w:t>Financial Director</w:t>
-      </w:r>
-    </w:p>
-    <w:p>
-      <w:pPr>
-        <w:spacing w:after="0" w:line="240" w:lineRule="auto"/>
-        <w:ind w:left="2160" w:hanging="2160"/>
-        <w:rPr>
-          <w:rFonts w:ascii="Times New Roman" w:hAnsi="Times New Roman" w:cs="Times New Roman"/>
-          <w:sz w:val="24"/>
-          <w:szCs w:val="24"/>
-        </w:rPr>
-      </w:pPr>
-      <w:r>
-        <w:rPr>
-          <w:rFonts w:ascii="Times New Roman" w:hAnsi="Times New Roman" w:cs="Times New Roman"/>
-          <w:i/>
-          <w:iCs/>
-          <w:sz w:val="24"/>
-          <w:szCs w:val="24"/>
-        </w:rPr>
-        <w:t>08/2023 – current:</w:t>
-      </w:r>
-      <w:r>
-        <w:rPr>
-          <w:rFonts w:ascii="Times New Roman" w:hAnsi="Times New Roman" w:cs="Times New Roman"/>
-          <w:b/>
-          <w:bCs/>
-          <w:sz w:val="24"/>
-          <w:szCs w:val="24"/>
-        </w:rPr>
-        <w:tab/>
-      </w:r>
-      <w:r>
-        <w:rPr>
-          <w:rFonts w:ascii="Times New Roman" w:hAnsi="Times New Roman" w:cs="Times New Roman"/>
-          <w:sz w:val="24"/>
-          <w:szCs w:val="24"/>
-        </w:rPr>
-        <w:t>UT Austin Graduate Student Assembly Materials Science representative</w:t>
-      </w:r>
-    </w:p>
-    <w:p>
-      <w:pPr>
-        <w:spacing w:after="0" w:line="240" w:lineRule="auto"/>
-        <w:ind w:left="2160" w:hanging="2160"/>
-        <w:rPr>
-          <w:rFonts w:ascii="Times New Roman" w:hAnsi="Times New Roman" w:cs="Times New Roman"/>
-          <w:sz w:val="24"/>
-          <w:szCs w:val="24"/>
-        </w:rPr>
-      </w:pPr>
-      <w:r>
-        <w:rPr>
-          <w:rFonts w:ascii="Times New Roman" w:hAnsi="Times New Roman" w:cs="Times New Roman"/>
-          <w:i/>
-          <w:iCs/>
-          <w:sz w:val="24"/>
-          <w:szCs w:val="24"/>
-        </w:rPr>
-        <w:t xml:space="preserve">09/2022 – </w:t>
-      </w:r>
-      <w:r>
-        <w:rPr>
-          <w:rFonts w:ascii="Times New Roman" w:hAnsi="Times New Roman" w:cs="Times New Roman"/>
-          <w:i/>
-          <w:iCs/>
-          <w:sz w:val="24"/>
-          <w:szCs w:val="24"/>
-        </w:rPr>
-        <w:t>09/2023</w:t>
-      </w:r>
-      <w:r>
-        <w:rPr>
-          <w:rFonts w:ascii="Times New Roman" w:hAnsi="Times New Roman" w:cs="Times New Roman"/>
-          <w:i/>
-          <w:iCs/>
-          <w:sz w:val="24"/>
-          <w:szCs w:val="24"/>
-        </w:rPr>
-        <w:t>:</w:t>
-      </w:r>
-      <w:r>
-        <w:rPr>
-          <w:rFonts w:ascii="Times New Roman" w:hAnsi="Times New Roman" w:cs="Times New Roman"/>
-          <w:b/>
-          <w:bCs/>
-          <w:sz w:val="24"/>
-          <w:szCs w:val="24"/>
-        </w:rPr>
-        <w:tab/>
-      </w:r>
-      <w:r>
-        <w:rPr>
-          <w:rFonts w:ascii="Times New Roman" w:hAnsi="Times New Roman" w:cs="Times New Roman"/>
-          <w:sz w:val="24"/>
-          <w:szCs w:val="24"/>
-        </w:rPr>
-        <w:t>Cockrell School of Engineering DEI board member</w:t>
-      </w:r>
-    </w:p>
-    <w:p>
-      <w:pPr>
-        <w:spacing w:after="0" w:line="240" w:lineRule="auto"/>
-        <w:ind w:left="2160" w:hanging="2160"/>
-        <w:rPr>
-          <w:rFonts w:ascii="Times New Roman" w:hAnsi="Times New Roman" w:cs="Times New Roman"/>
-          <w:sz w:val="24"/>
-          <w:szCs w:val="24"/>
-        </w:rPr>
-      </w:pPr>
-      <w:r>
-        <w:rPr>
-          <w:rFonts w:ascii="Times New Roman" w:hAnsi="Times New Roman" w:cs="Times New Roman"/>
-          <w:i/>
-          <w:iCs/>
-          <w:sz w:val="24"/>
-          <w:szCs w:val="24"/>
-        </w:rPr>
-        <w:t>02/2022 – current:</w:t>
-      </w:r>
-      <w:r>
-        <w:rPr>
-          <w:rFonts w:ascii="Times New Roman" w:hAnsi="Times New Roman" w:cs="Times New Roman"/>
-          <w:b/>
-          <w:bCs/>
-          <w:sz w:val="24"/>
-          <w:szCs w:val="24"/>
-        </w:rPr>
-        <w:tab/>
-      </w:r>
-      <w:r>
-        <w:rPr>
-          <w:rFonts w:ascii="Times New Roman" w:hAnsi="Times New Roman" w:cs="Times New Roman"/>
-          <w:sz w:val="24"/>
-          <w:szCs w:val="24"/>
-        </w:rPr>
-        <w:t>K-12 STEM outreach through UT MRSEC in local elementary schools</w:t>
-      </w:r>
-    </w:p>
-    <w:p>
-      <w:pPr>
-        <w:spacing w:after="0" w:line="240" w:lineRule="auto"/>
-        <w:ind w:left="2160" w:hanging="2160"/>
-        <w:rPr>
-          <w:rFonts w:ascii="Times New Roman" w:hAnsi="Times New Roman" w:cs="Times New Roman"/>
-          <w:sz w:val="24"/>
-          <w:szCs w:val="24"/>
-        </w:rPr>
-      </w:pPr>
-      <w:r>
-        <w:rPr>
-          <w:rFonts w:ascii="Times New Roman" w:hAnsi="Times New Roman" w:cs="Times New Roman"/>
-          <w:i/>
-          <w:iCs/>
-          <w:sz w:val="24"/>
-          <w:szCs w:val="24"/>
-        </w:rPr>
-        <w:t>08/2021 – current:</w:t>
-      </w:r>
-      <w:r>
-        <w:rPr>
-          <w:rFonts w:ascii="Times New Roman" w:hAnsi="Times New Roman" w:cs="Times New Roman"/>
-          <w:b/>
-          <w:bCs/>
-          <w:sz w:val="24"/>
-          <w:szCs w:val="24"/>
-        </w:rPr>
-        <w:tab/>
-      </w:r>
-      <w:r>
-        <w:rPr>
-          <w:rFonts w:ascii="Times New Roman" w:hAnsi="Times New Roman" w:cs="Times New Roman"/>
-          <w:sz w:val="24"/>
-          <w:szCs w:val="24"/>
-        </w:rPr>
-        <w:t>MIT Education Councilor</w:t>
-      </w:r>
-      <w:r>
-        <w:rPr>
-          <w:rFonts w:ascii="Times New Roman" w:hAnsi="Times New Roman" w:cs="Times New Roman"/>
-          <w:sz w:val="24"/>
-          <w:szCs w:val="24"/>
-        </w:rPr>
-        <w:t xml:space="preserve"> (Interview prospective undergraduates)</w:t>
+        <w:t>Vice President of Society of Undergraduate Materials Scientists at MIT</w:t>
       </w:r>
     </w:p>
     <w:p>
@@ -5170,267 +5397,7 @@
           <w:sz w:val="24"/>
           <w:szCs w:val="24"/>
         </w:rPr>
-        <w:t>0</w:t>
-      </w:r>
-      <w:r>
-        <w:rPr>
-          <w:rFonts w:ascii="Times New Roman" w:hAnsi="Times New Roman" w:cs="Times New Roman"/>
-          <w:i/>
-          <w:iCs/>
-          <w:sz w:val="24"/>
-          <w:szCs w:val="24"/>
-        </w:rPr>
-        <w:t>8</w:t>
-      </w:r>
-      <w:r>
-        <w:rPr>
-          <w:rFonts w:ascii="Times New Roman" w:hAnsi="Times New Roman" w:cs="Times New Roman"/>
-          <w:i/>
-          <w:iCs/>
-          <w:sz w:val="24"/>
-          <w:szCs w:val="24"/>
-        </w:rPr>
-        <w:t>/2020 – 06/202</w:t>
-      </w:r>
-      <w:r>
-        <w:rPr>
-          <w:rFonts w:ascii="Times New Roman" w:hAnsi="Times New Roman" w:cs="Times New Roman"/>
-          <w:i/>
-          <w:iCs/>
-          <w:sz w:val="24"/>
-          <w:szCs w:val="24"/>
-        </w:rPr>
-        <w:t>2</w:t>
-      </w:r>
-      <w:r>
-        <w:rPr>
-          <w:rFonts w:ascii="Times New Roman" w:hAnsi="Times New Roman" w:cs="Times New Roman"/>
-          <w:i/>
-          <w:iCs/>
-          <w:sz w:val="24"/>
-          <w:szCs w:val="24"/>
-        </w:rPr>
-        <w:t>:</w:t>
-      </w:r>
-      <w:r>
-        <w:rPr>
-          <w:rFonts w:ascii="Times New Roman" w:hAnsi="Times New Roman" w:cs="Times New Roman"/>
-          <w:b/>
-          <w:bCs/>
-          <w:sz w:val="24"/>
-          <w:szCs w:val="24"/>
-        </w:rPr>
-        <w:tab/>
-      </w:r>
-      <w:r>
-        <w:rPr>
-          <w:rFonts w:ascii="Times New Roman" w:hAnsi="Times New Roman" w:cs="Times New Roman"/>
-          <w:sz w:val="24"/>
-          <w:szCs w:val="24"/>
-        </w:rPr>
-        <w:t xml:space="preserve">MIT </w:t>
-      </w:r>
-      <w:r>
-        <w:rPr>
-          <w:rFonts w:ascii="Times New Roman" w:hAnsi="Times New Roman" w:cs="Times New Roman"/>
-          <w:sz w:val="24"/>
-          <w:szCs w:val="24"/>
-        </w:rPr>
-        <w:t>First year associate advisor</w:t>
-      </w:r>
-    </w:p>
-    <w:p>
-      <w:pPr>
-        <w:spacing w:after="0"/>
-        <w:ind w:left="2160" w:hanging="2160"/>
-        <w:rPr>
-          <w:rFonts w:ascii="Times New Roman" w:hAnsi="Times New Roman" w:cs="Times New Roman"/>
-          <w:sz w:val="24"/>
-          <w:szCs w:val="24"/>
-        </w:rPr>
-      </w:pPr>
-      <w:r>
-        <w:rPr>
-          <w:rFonts w:ascii="Times New Roman" w:hAnsi="Times New Roman" w:cs="Times New Roman"/>
-          <w:i/>
-          <w:iCs/>
-          <w:sz w:val="24"/>
-          <w:szCs w:val="24"/>
-        </w:rPr>
-        <w:t>08/20</w:t>
-      </w:r>
-      <w:r>
-        <w:rPr>
-          <w:rFonts w:ascii="Times New Roman" w:hAnsi="Times New Roman" w:cs="Times New Roman"/>
-          <w:i/>
-          <w:iCs/>
-          <w:sz w:val="24"/>
-          <w:szCs w:val="24"/>
-        </w:rPr>
-        <w:t>20</w:t>
-      </w:r>
-      <w:r>
-        <w:rPr>
-          <w:rFonts w:ascii="Times New Roman" w:hAnsi="Times New Roman" w:cs="Times New Roman"/>
-          <w:i/>
-          <w:iCs/>
-          <w:sz w:val="24"/>
-          <w:szCs w:val="24"/>
-        </w:rPr>
-        <w:t xml:space="preserve"> – 06/202</w:t>
-      </w:r>
-      <w:r>
-        <w:rPr>
-          <w:rFonts w:ascii="Times New Roman" w:hAnsi="Times New Roman" w:cs="Times New Roman"/>
-          <w:i/>
-          <w:iCs/>
-          <w:sz w:val="24"/>
-          <w:szCs w:val="24"/>
-        </w:rPr>
-        <w:t>2</w:t>
-      </w:r>
-      <w:r>
-        <w:rPr>
-          <w:rFonts w:ascii="Times New Roman" w:hAnsi="Times New Roman" w:cs="Times New Roman"/>
-          <w:i/>
-          <w:iCs/>
-          <w:sz w:val="24"/>
-          <w:szCs w:val="24"/>
-        </w:rPr>
-        <w:t>:</w:t>
-      </w:r>
-      <w:r>
-        <w:rPr>
-          <w:rFonts w:ascii="Times New Roman" w:hAnsi="Times New Roman" w:cs="Times New Roman"/>
-          <w:i/>
-          <w:iCs/>
-          <w:sz w:val="24"/>
-          <w:szCs w:val="24"/>
-        </w:rPr>
-        <w:tab/>
-      </w:r>
-      <w:r>
-        <w:rPr>
-          <w:rFonts w:ascii="Times New Roman" w:hAnsi="Times New Roman" w:cs="Times New Roman"/>
-          <w:sz w:val="24"/>
-          <w:szCs w:val="24"/>
-        </w:rPr>
-        <w:t>MIT</w:t>
-      </w:r>
-      <w:r>
-        <w:rPr>
-          <w:rFonts w:ascii="Times New Roman" w:hAnsi="Times New Roman" w:cs="Times New Roman"/>
-          <w:sz w:val="24"/>
-          <w:szCs w:val="24"/>
-        </w:rPr>
-        <w:t xml:space="preserve"> </w:t>
-      </w:r>
-      <w:r>
-        <w:rPr>
-          <w:rFonts w:ascii="Times New Roman" w:hAnsi="Times New Roman" w:cs="Times New Roman"/>
-          <w:sz w:val="24"/>
-          <w:szCs w:val="24"/>
-        </w:rPr>
-        <w:t>Undergraduate associate advising steering committee member</w:t>
-      </w:r>
-    </w:p>
-    <w:p>
-      <w:pPr>
-        <w:spacing w:after="0"/>
-        <w:ind w:left="2160" w:hanging="2160"/>
-        <w:rPr>
-          <w:rFonts w:ascii="Times New Roman" w:hAnsi="Times New Roman" w:cs="Times New Roman"/>
-          <w:sz w:val="24"/>
-          <w:szCs w:val="24"/>
-        </w:rPr>
-      </w:pPr>
-      <w:r>
-        <w:rPr>
-          <w:rFonts w:ascii="Times New Roman" w:hAnsi="Times New Roman" w:cs="Times New Roman"/>
-          <w:i/>
-          <w:iCs/>
-          <w:sz w:val="24"/>
-          <w:szCs w:val="24"/>
-        </w:rPr>
         <w:lastRenderedPageBreak/>
-        <w:t>06/2020 – 06/2022:</w:t>
-      </w:r>
-      <w:r>
-        <w:rPr>
-          <w:rFonts w:ascii="Times New Roman" w:hAnsi="Times New Roman" w:cs="Times New Roman"/>
-          <w:b/>
-          <w:bCs/>
-          <w:sz w:val="24"/>
-          <w:szCs w:val="24"/>
-        </w:rPr>
-        <w:tab/>
-      </w:r>
-      <w:r>
-        <w:rPr>
-          <w:rFonts w:ascii="Times New Roman" w:hAnsi="Times New Roman" w:cs="Times New Roman"/>
-          <w:sz w:val="24"/>
-          <w:szCs w:val="24"/>
-        </w:rPr>
-        <w:t>Department Representative on DEI board of MIT Undergraduate Association</w:t>
-      </w:r>
-    </w:p>
-    <w:p>
-      <w:pPr>
-        <w:spacing w:after="0"/>
-        <w:ind w:left="2160" w:hanging="2160"/>
-        <w:rPr>
-          <w:rFonts w:ascii="Times New Roman" w:hAnsi="Times New Roman" w:cs="Times New Roman"/>
-          <w:sz w:val="24"/>
-          <w:szCs w:val="24"/>
-        </w:rPr>
-      </w:pPr>
-      <w:r>
-        <w:rPr>
-          <w:rFonts w:ascii="Times New Roman" w:hAnsi="Times New Roman" w:cs="Times New Roman"/>
-          <w:i/>
-          <w:iCs/>
-          <w:sz w:val="24"/>
-          <w:szCs w:val="24"/>
-        </w:rPr>
-        <w:t>08/2020 – 06/2021:</w:t>
-      </w:r>
-      <w:r>
-        <w:rPr>
-          <w:rFonts w:ascii="Times New Roman" w:hAnsi="Times New Roman" w:cs="Times New Roman"/>
-          <w:b/>
-          <w:bCs/>
-          <w:sz w:val="24"/>
-          <w:szCs w:val="24"/>
-        </w:rPr>
-        <w:tab/>
-      </w:r>
-      <w:r>
-        <w:rPr>
-          <w:rFonts w:ascii="Times New Roman" w:hAnsi="Times New Roman" w:cs="Times New Roman"/>
-          <w:sz w:val="24"/>
-          <w:szCs w:val="24"/>
-        </w:rPr>
-        <w:t>Vice President of Society of Undergraduate Materials Scientists at MIT</w:t>
-      </w:r>
-    </w:p>
-    <w:p>
-      <w:pPr>
-        <w:spacing w:after="0"/>
-        <w:ind w:left="2160" w:hanging="2160"/>
-        <w:rPr>
-          <w:rFonts w:ascii="Times New Roman" w:hAnsi="Times New Roman" w:cs="Times New Roman"/>
-          <w:sz w:val="24"/>
-          <w:szCs w:val="24"/>
-        </w:rPr>
-      </w:pPr>
-      <w:r>
-        <w:rPr>
-          <w:rFonts w:ascii="Times New Roman" w:hAnsi="Times New Roman" w:cs="Times New Roman"/>
-          <w:i/>
-          <w:iCs/>
-          <w:sz w:val="24"/>
-          <w:szCs w:val="24"/>
-        </w:rPr>
         <w:t>08/2018 – 08/2021:</w:t>
       </w:r>
       <w:r>
@@ -6635,7 +6602,6 @@
           <w:sz w:val="24"/>
           <w:szCs w:val="24"/>
         </w:rPr>
-        <w:lastRenderedPageBreak/>
         <w:t>Tel: (617) 680-5863</w:t>
       </w:r>
     </w:p>
@@ -6715,7 +6681,7 @@
           <w:sz w:val="24"/>
           <w:szCs w:val="24"/>
         </w:rPr>
-        <w:t>December</w:t>
+        <w:t>January</w:t>
       </w:r>
       <w:r>
         <w:rPr>
@@ -6731,7 +6697,15 @@
           <w:sz w:val="24"/>
           <w:szCs w:val="24"/>
         </w:rPr>
-        <w:t>2024</w:t>
+        <w:t>202</w:t>
+      </w:r>
+      <w:r>
+        <w:rPr>
+          <w:rFonts w:ascii="Times New Roman" w:hAnsi="Times New Roman" w:cs="Times New Roman"/>
+          <w:sz w:val="24"/>
+          <w:szCs w:val="24"/>
+        </w:rPr>
+        <w:t>5</w:t>
       </w:r>
     </w:p>
     <w:sectPr>

</xml_diff>